<commit_message>
#18 aktualizacia pouzi. rozhrania
</commit_message>
<xml_diff>
--- a/Dokumenty/navrh.docx
+++ b/Dokumenty/navrh.docx
@@ -264,7 +264,7 @@
         </w:rPr>
         <w:fldChar w:fldCharType="separate"/>
       </w:r>
-      <w:hyperlink w:anchor="_Toc498095812" w:history="1">
+      <w:hyperlink w:anchor="_Toc498547384" w:history="1">
         <w:r>
           <w:rPr>
             <w:rStyle w:val="Hypertextovprepojenie"/>
@@ -306,7 +306,7 @@
           <w:rPr>
             <w:webHidden/>
           </w:rPr>
-          <w:instrText xml:space="preserve"> PAGEREF _Toc498095812 \h </w:instrText>
+          <w:instrText xml:space="preserve"> PAGEREF _Toc498547384 \h </w:instrText>
         </w:r>
         <w:r>
           <w:rPr>
@@ -347,7 +347,7 @@
           <w:lang w:eastAsia="sk-SK"/>
         </w:rPr>
       </w:pPr>
-      <w:hyperlink w:anchor="_Toc498095813" w:history="1">
+      <w:hyperlink w:anchor="_Toc498547385" w:history="1">
         <w:r>
           <w:rPr>
             <w:rStyle w:val="Hypertextovprepojenie"/>
@@ -389,7 +389,7 @@
           <w:rPr>
             <w:webHidden/>
           </w:rPr>
-          <w:instrText xml:space="preserve"> PAGEREF _Toc498095813 \h </w:instrText>
+          <w:instrText xml:space="preserve"> PAGEREF _Toc498547385 \h </w:instrText>
         </w:r>
         <w:r>
           <w:rPr>
@@ -430,7 +430,7 @@
           <w:lang w:eastAsia="sk-SK"/>
         </w:rPr>
       </w:pPr>
-      <w:hyperlink w:anchor="_Toc498095814" w:history="1">
+      <w:hyperlink w:anchor="_Toc498547386" w:history="1">
         <w:r>
           <w:rPr>
             <w:rStyle w:val="Hypertextovprepojenie"/>
@@ -473,7 +473,7 @@
           <w:rPr>
             <w:webHidden/>
           </w:rPr>
-          <w:instrText xml:space="preserve"> PAGEREF _Toc498095814 \h </w:instrText>
+          <w:instrText xml:space="preserve"> PAGEREF _Toc498547386 \h </w:instrText>
         </w:r>
         <w:r>
           <w:rPr>
@@ -518,7 +518,7 @@
           <w:lang w:eastAsia="sk-SK"/>
         </w:rPr>
       </w:pPr>
-      <w:hyperlink w:anchor="_Toc498095815" w:history="1">
+      <w:hyperlink w:anchor="_Toc498547387" w:history="1">
         <w:r>
           <w:rPr>
             <w:rStyle w:val="Hypertextovprepojenie"/>
@@ -567,7 +567,7 @@
             <w:noProof/>
             <w:webHidden/>
           </w:rPr>
-          <w:instrText xml:space="preserve"> PAGEREF _Toc498095815 \h </w:instrText>
+          <w:instrText xml:space="preserve"> PAGEREF _Toc498547387 \h </w:instrText>
         </w:r>
         <w:r>
           <w:rPr>
@@ -616,7 +616,7 @@
           <w:lang w:eastAsia="sk-SK"/>
         </w:rPr>
       </w:pPr>
-      <w:hyperlink w:anchor="_Toc498095816" w:history="1">
+      <w:hyperlink w:anchor="_Toc498547388" w:history="1">
         <w:r>
           <w:rPr>
             <w:rStyle w:val="Hypertextovprepojenie"/>
@@ -665,7 +665,7 @@
             <w:noProof/>
             <w:webHidden/>
           </w:rPr>
-          <w:instrText xml:space="preserve"> PAGEREF _Toc498095816 \h </w:instrText>
+          <w:instrText xml:space="preserve"> PAGEREF _Toc498547388 \h </w:instrText>
         </w:r>
         <w:r>
           <w:rPr>
@@ -685,7 +685,7 @@
             <w:noProof/>
             <w:webHidden/>
           </w:rPr>
-          <w:t>3</w:t>
+          <w:t>4</w:t>
         </w:r>
         <w:r>
           <w:rPr>
@@ -710,7 +710,7 @@
           <w:lang w:eastAsia="sk-SK"/>
         </w:rPr>
       </w:pPr>
-      <w:hyperlink w:anchor="_Toc498095817" w:history="1">
+      <w:hyperlink w:anchor="_Toc498547389" w:history="1">
         <w:r>
           <w:rPr>
             <w:rStyle w:val="Hypertextovprepojenie"/>
@@ -752,7 +752,7 @@
           <w:rPr>
             <w:webHidden/>
           </w:rPr>
-          <w:instrText xml:space="preserve"> PAGEREF _Toc498095817 \h </w:instrText>
+          <w:instrText xml:space="preserve"> PAGEREF _Toc498547389 \h </w:instrText>
         </w:r>
         <w:r>
           <w:rPr>
@@ -797,7 +797,7 @@
           <w:lang w:eastAsia="sk-SK"/>
         </w:rPr>
       </w:pPr>
-      <w:hyperlink w:anchor="_Toc498095818" w:history="1">
+      <w:hyperlink w:anchor="_Toc498547390" w:history="1">
         <w:r>
           <w:rPr>
             <w:rStyle w:val="Hypertextovprepojenie"/>
@@ -846,7 +846,7 @@
             <w:noProof/>
             <w:webHidden/>
           </w:rPr>
-          <w:instrText xml:space="preserve"> PAGEREF _Toc498095818 \h </w:instrText>
+          <w:instrText xml:space="preserve"> PAGEREF _Toc498547390 \h </w:instrText>
         </w:r>
         <w:r>
           <w:rPr>
@@ -895,7 +895,7 @@
           <w:lang w:eastAsia="sk-SK"/>
         </w:rPr>
       </w:pPr>
-      <w:hyperlink w:anchor="_Toc498095819" w:history="1">
+      <w:hyperlink w:anchor="_Toc498547391" w:history="1">
         <w:r>
           <w:rPr>
             <w:rStyle w:val="Hypertextovprepojenie"/>
@@ -944,7 +944,7 @@
             <w:noProof/>
             <w:webHidden/>
           </w:rPr>
-          <w:instrText xml:space="preserve"> PAGEREF _Toc498095819 \h </w:instrText>
+          <w:instrText xml:space="preserve"> PAGEREF _Toc498547391 \h </w:instrText>
         </w:r>
         <w:r>
           <w:rPr>
@@ -974,6 +974,106 @@
           <w:fldChar w:fldCharType="end"/>
         </w:r>
       </w:hyperlink>
+    </w:p>
+    <w:p>
+      <w:pPr>
+        <w:pStyle w:val="Obsah2"/>
+        <w:tabs>
+          <w:tab w:val="left" w:pos="960"/>
+          <w:tab w:val="right" w:leader="dot" w:pos="9056"/>
+        </w:tabs>
+        <w:rPr>
+          <w:rFonts w:eastAsiaTheme="minorEastAsia" w:cstheme="minorBidi"/>
+          <w:smallCaps w:val="0"/>
+          <w:noProof/>
+          <w:color w:val="auto"/>
+          <w:sz w:val="24"/>
+          <w:szCs w:val="24"/>
+          <w:bdr w:val="none" w:sz="0" w:space="0" w:color="auto"/>
+          <w:lang w:val="en-GB" w:eastAsia="sk-SK"/>
+        </w:rPr>
+      </w:pPr>
+      <w:hyperlink w:anchor="_Toc498547392" w:history="1">
+        <w:r>
+          <w:rPr>
+            <w:rStyle w:val="Hypertextovprepojenie"/>
+            <w:b/>
+            <w:noProof/>
+          </w:rPr>
+          <w:t>3.5</w:t>
+        </w:r>
+        <w:r>
+          <w:rPr>
+            <w:rFonts w:eastAsiaTheme="minorEastAsia" w:cstheme="minorBidi"/>
+            <w:smallCaps w:val="0"/>
+            <w:noProof/>
+            <w:color w:val="auto"/>
+            <w:sz w:val="24"/>
+            <w:szCs w:val="24"/>
+            <w:bdr w:val="none" w:sz="0" w:space="0" w:color="auto"/>
+            <w:lang w:eastAsia="sk-SK"/>
+          </w:rPr>
+          <w:tab/>
+        </w:r>
+        <w:r>
+          <w:rPr>
+            <w:rStyle w:val="Hypertextovprepojenie"/>
+            <w:b/>
+            <w:noProof/>
+          </w:rPr>
+          <w:t>Zobrazenie v časti Import</w:t>
+        </w:r>
+        <w:r>
+          <w:rPr>
+            <w:noProof/>
+            <w:webHidden/>
+          </w:rPr>
+          <w:tab/>
+        </w:r>
+        <w:r>
+          <w:rPr>
+            <w:noProof/>
+            <w:webHidden/>
+          </w:rPr>
+          <w:fldChar w:fldCharType="begin"/>
+        </w:r>
+        <w:r>
+          <w:rPr>
+            <w:noProof/>
+            <w:webHidden/>
+          </w:rPr>
+          <w:instrText xml:space="preserve"> PAGEREF _Toc498547392 \h </w:instrText>
+        </w:r>
+        <w:r>
+          <w:rPr>
+            <w:noProof/>
+            <w:webHidden/>
+          </w:rPr>
+        </w:r>
+        <w:r>
+          <w:rPr>
+            <w:noProof/>
+            <w:webHidden/>
+          </w:rPr>
+          <w:fldChar w:fldCharType="separate"/>
+        </w:r>
+        <w:r>
+          <w:rPr>
+            <w:noProof/>
+            <w:webHidden/>
+          </w:rPr>
+          <w:t>7</w:t>
+        </w:r>
+        <w:r>
+          <w:rPr>
+            <w:noProof/>
+            <w:webHidden/>
+          </w:rPr>
+          <w:fldChar w:fldCharType="end"/>
+        </w:r>
+      </w:hyperlink>
+      <w:bookmarkStart w:id="0" w:name="_GoBack"/>
+      <w:bookmarkEnd w:id="0"/>
     </w:p>
     <w:p>
       <w:pPr>
@@ -993,14 +1093,14 @@
           <w:lang w:eastAsia="sk-SK"/>
         </w:rPr>
       </w:pPr>
-      <w:hyperlink w:anchor="_Toc498095820" w:history="1">
+      <w:hyperlink w:anchor="_Toc498547393" w:history="1">
         <w:r>
           <w:rPr>
             <w:rStyle w:val="Hypertextovprepojenie"/>
             <w:b/>
             <w:noProof/>
           </w:rPr>
-          <w:t>3.5</w:t>
+          <w:t>3.6</w:t>
         </w:r>
         <w:r>
           <w:rPr>
@@ -1021,7 +1121,7 @@
             <w:b/>
             <w:noProof/>
           </w:rPr>
-          <w:t>Zobrazenie v časti Import</w:t>
+          <w:t>Zobrazenie v časti Export</w:t>
         </w:r>
         <w:r>
           <w:rPr>
@@ -1042,7 +1142,7 @@
             <w:noProof/>
             <w:webHidden/>
           </w:rPr>
-          <w:instrText xml:space="preserve"> PAGEREF _Toc498095820 \h </w:instrText>
+          <w:instrText xml:space="preserve"> PAGEREF _Toc498547393 \h </w:instrText>
         </w:r>
         <w:r>
           <w:rPr>
@@ -1067,6 +1167,89 @@
         <w:r>
           <w:rPr>
             <w:noProof/>
+            <w:webHidden/>
+          </w:rPr>
+          <w:fldChar w:fldCharType="end"/>
+        </w:r>
+      </w:hyperlink>
+    </w:p>
+    <w:p>
+      <w:pPr>
+        <w:pStyle w:val="Obsah1"/>
+        <w:rPr>
+          <w:rFonts w:eastAsiaTheme="minorEastAsia" w:cstheme="minorBidi"/>
+          <w:b w:val="0"/>
+          <w:bCs w:val="0"/>
+          <w:caps w:val="0"/>
+          <w:sz w:val="24"/>
+          <w:szCs w:val="24"/>
+          <w:bdr w:val="none" w:sz="0" w:space="0" w:color="auto"/>
+          <w:lang w:eastAsia="sk-SK"/>
+        </w:rPr>
+      </w:pPr>
+      <w:hyperlink w:anchor="_Toc498547394" w:history="1">
+        <w:r>
+          <w:rPr>
+            <w:rStyle w:val="Hypertextovprepojenie"/>
+          </w:rPr>
+          <w:t>4</w:t>
+        </w:r>
+        <w:r>
+          <w:rPr>
+            <w:rFonts w:eastAsiaTheme="minorEastAsia" w:cstheme="minorBidi"/>
+            <w:b w:val="0"/>
+            <w:bCs w:val="0"/>
+            <w:caps w:val="0"/>
+            <w:sz w:val="24"/>
+            <w:szCs w:val="24"/>
+            <w:bdr w:val="none" w:sz="0" w:space="0" w:color="auto"/>
+            <w:lang w:eastAsia="sk-SK"/>
+          </w:rPr>
+          <w:tab/>
+        </w:r>
+        <w:r>
+          <w:rPr>
+            <w:rStyle w:val="Hypertextovprepojenie"/>
+          </w:rPr>
+          <w:t>Návrh implementácie</w:t>
+        </w:r>
+        <w:r>
+          <w:rPr>
+            <w:webHidden/>
+          </w:rPr>
+          <w:tab/>
+        </w:r>
+        <w:r>
+          <w:rPr>
+            <w:webHidden/>
+          </w:rPr>
+          <w:fldChar w:fldCharType="begin"/>
+        </w:r>
+        <w:r>
+          <w:rPr>
+            <w:webHidden/>
+          </w:rPr>
+          <w:instrText xml:space="preserve"> PAGEREF _Toc498547394 \h </w:instrText>
+        </w:r>
+        <w:r>
+          <w:rPr>
+            <w:webHidden/>
+          </w:rPr>
+        </w:r>
+        <w:r>
+          <w:rPr>
+            <w:webHidden/>
+          </w:rPr>
+          <w:fldChar w:fldCharType="separate"/>
+        </w:r>
+        <w:r>
+          <w:rPr>
+            <w:webHidden/>
+          </w:rPr>
+          <w:t>8</w:t>
+        </w:r>
+        <w:r>
+          <w:rPr>
             <w:webHidden/>
           </w:rPr>
           <w:fldChar w:fldCharType="end"/>
@@ -1091,14 +1274,14 @@
           <w:lang w:eastAsia="sk-SK"/>
         </w:rPr>
       </w:pPr>
-      <w:hyperlink w:anchor="_Toc498095821" w:history="1">
+      <w:hyperlink w:anchor="_Toc498547395" w:history="1">
         <w:r>
           <w:rPr>
             <w:rStyle w:val="Hypertextovprepojenie"/>
             <w:b/>
             <w:noProof/>
           </w:rPr>
-          <w:t>3.6</w:t>
+          <w:t>3.7</w:t>
         </w:r>
         <w:r>
           <w:rPr>
@@ -1119,7 +1302,7 @@
             <w:b/>
             <w:noProof/>
           </w:rPr>
-          <w:t>Zobrazenie v časti Export</w:t>
+          <w:t>Rozdelenie technológií</w:t>
         </w:r>
         <w:r>
           <w:rPr>
@@ -1140,7 +1323,7 @@
             <w:noProof/>
             <w:webHidden/>
           </w:rPr>
-          <w:instrText xml:space="preserve"> PAGEREF _Toc498095821 \h </w:instrText>
+          <w:instrText xml:space="preserve"> PAGEREF _Toc498547395 \h </w:instrText>
         </w:r>
         <w:r>
           <w:rPr>
@@ -1160,7 +1343,7 @@
             <w:noProof/>
             <w:webHidden/>
           </w:rPr>
-          <w:t>7</w:t>
+          <w:t>8</w:t>
         </w:r>
         <w:r>
           <w:rPr>
@@ -1173,31 +1356,31 @@
     </w:p>
     <w:p>
       <w:pPr>
-        <w:pStyle w:val="Obsah1"/>
+        <w:pStyle w:val="Obsah3"/>
         <w:rPr>
           <w:rFonts w:eastAsiaTheme="minorEastAsia" w:cstheme="minorBidi"/>
           <w:b w:val="0"/>
-          <w:bCs w:val="0"/>
-          <w:caps w:val="0"/>
+          <w:i w:val="0"/>
+          <w:iCs w:val="0"/>
           <w:sz w:val="24"/>
           <w:szCs w:val="24"/>
           <w:bdr w:val="none" w:sz="0" w:space="0" w:color="auto"/>
           <w:lang w:eastAsia="sk-SK"/>
         </w:rPr>
       </w:pPr>
-      <w:hyperlink w:anchor="_Toc498095822" w:history="1">
+      <w:hyperlink w:anchor="_Toc498547396" w:history="1">
         <w:r>
           <w:rPr>
             <w:rStyle w:val="Hypertextovprepojenie"/>
           </w:rPr>
-          <w:t>4</w:t>
+          <w:t>3.7.1</w:t>
         </w:r>
         <w:r>
           <w:rPr>
             <w:rFonts w:eastAsiaTheme="minorEastAsia" w:cstheme="minorBidi"/>
             <w:b w:val="0"/>
-            <w:bCs w:val="0"/>
-            <w:caps w:val="0"/>
+            <w:i w:val="0"/>
+            <w:iCs w:val="0"/>
             <w:sz w:val="24"/>
             <w:szCs w:val="24"/>
             <w:bdr w:val="none" w:sz="0" w:space="0" w:color="auto"/>
@@ -1209,7 +1392,7 @@
           <w:rPr>
             <w:rStyle w:val="Hypertextovprepojenie"/>
           </w:rPr>
-          <w:t>Návrh implementácie</w:t>
+          <w:t>Technológie pre správu a tvorbu programu</w:t>
         </w:r>
         <w:r>
           <w:rPr>
@@ -1227,7 +1410,173 @@
           <w:rPr>
             <w:webHidden/>
           </w:rPr>
-          <w:instrText xml:space="preserve"> PAGEREF _Toc498095822 \h </w:instrText>
+          <w:instrText xml:space="preserve"> PAGEREF _Toc498547396 \h </w:instrText>
+        </w:r>
+        <w:r>
+          <w:rPr>
+            <w:webHidden/>
+          </w:rPr>
+        </w:r>
+        <w:r>
+          <w:rPr>
+            <w:webHidden/>
+          </w:rPr>
+          <w:fldChar w:fldCharType="separate"/>
+        </w:r>
+        <w:r>
+          <w:rPr>
+            <w:webHidden/>
+          </w:rPr>
+          <w:t>8</w:t>
+        </w:r>
+        <w:r>
+          <w:rPr>
+            <w:webHidden/>
+          </w:rPr>
+          <w:fldChar w:fldCharType="end"/>
+        </w:r>
+      </w:hyperlink>
+    </w:p>
+    <w:p>
+      <w:pPr>
+        <w:pStyle w:val="Obsah3"/>
+        <w:rPr>
+          <w:rFonts w:eastAsiaTheme="minorEastAsia" w:cstheme="minorBidi"/>
+          <w:b w:val="0"/>
+          <w:i w:val="0"/>
+          <w:iCs w:val="0"/>
+          <w:sz w:val="24"/>
+          <w:szCs w:val="24"/>
+          <w:bdr w:val="none" w:sz="0" w:space="0" w:color="auto"/>
+          <w:lang w:eastAsia="sk-SK"/>
+        </w:rPr>
+      </w:pPr>
+      <w:hyperlink w:anchor="_Toc498547397" w:history="1">
+        <w:r>
+          <w:rPr>
+            <w:rStyle w:val="Hypertextovprepojenie"/>
+          </w:rPr>
+          <w:t>3.7.2</w:t>
+        </w:r>
+        <w:r>
+          <w:rPr>
+            <w:rFonts w:eastAsiaTheme="minorEastAsia" w:cstheme="minorBidi"/>
+            <w:b w:val="0"/>
+            <w:i w:val="0"/>
+            <w:iCs w:val="0"/>
+            <w:sz w:val="24"/>
+            <w:szCs w:val="24"/>
+            <w:bdr w:val="none" w:sz="0" w:space="0" w:color="auto"/>
+            <w:lang w:eastAsia="sk-SK"/>
+          </w:rPr>
+          <w:tab/>
+        </w:r>
+        <w:r>
+          <w:rPr>
+            <w:rStyle w:val="Hypertextovprepojenie"/>
+          </w:rPr>
+          <w:t>Technológie pre tvorbu grafov</w:t>
+        </w:r>
+        <w:r>
+          <w:rPr>
+            <w:webHidden/>
+          </w:rPr>
+          <w:tab/>
+        </w:r>
+        <w:r>
+          <w:rPr>
+            <w:webHidden/>
+          </w:rPr>
+          <w:fldChar w:fldCharType="begin"/>
+        </w:r>
+        <w:r>
+          <w:rPr>
+            <w:webHidden/>
+          </w:rPr>
+          <w:instrText xml:space="preserve"> PAGEREF _Toc498547397 \h </w:instrText>
+        </w:r>
+        <w:r>
+          <w:rPr>
+            <w:webHidden/>
+          </w:rPr>
+        </w:r>
+        <w:r>
+          <w:rPr>
+            <w:webHidden/>
+          </w:rPr>
+          <w:fldChar w:fldCharType="separate"/>
+        </w:r>
+        <w:r>
+          <w:rPr>
+            <w:webHidden/>
+          </w:rPr>
+          <w:t>8</w:t>
+        </w:r>
+        <w:r>
+          <w:rPr>
+            <w:webHidden/>
+          </w:rPr>
+          <w:fldChar w:fldCharType="end"/>
+        </w:r>
+      </w:hyperlink>
+    </w:p>
+    <w:p>
+      <w:pPr>
+        <w:pStyle w:val="Obsah3"/>
+        <w:rPr>
+          <w:rFonts w:eastAsiaTheme="minorEastAsia" w:cstheme="minorBidi"/>
+          <w:b w:val="0"/>
+          <w:i w:val="0"/>
+          <w:iCs w:val="0"/>
+          <w:sz w:val="24"/>
+          <w:szCs w:val="24"/>
+          <w:bdr w:val="none" w:sz="0" w:space="0" w:color="auto"/>
+          <w:lang w:eastAsia="sk-SK"/>
+        </w:rPr>
+      </w:pPr>
+      <w:hyperlink w:anchor="_Toc498547398" w:history="1">
+        <w:r>
+          <w:rPr>
+            <w:rStyle w:val="Hypertextovprepojenie"/>
+          </w:rPr>
+          <w:t>3.7.3</w:t>
+        </w:r>
+        <w:r>
+          <w:rPr>
+            <w:rFonts w:eastAsiaTheme="minorEastAsia" w:cstheme="minorBidi"/>
+            <w:b w:val="0"/>
+            <w:i w:val="0"/>
+            <w:iCs w:val="0"/>
+            <w:sz w:val="24"/>
+            <w:szCs w:val="24"/>
+            <w:bdr w:val="none" w:sz="0" w:space="0" w:color="auto"/>
+            <w:lang w:eastAsia="sk-SK"/>
+          </w:rPr>
+          <w:tab/>
+        </w:r>
+        <w:r>
+          <w:rPr>
+            <w:rStyle w:val="Hypertextovprepojenie"/>
+          </w:rPr>
+          <w:t>Technológie pre tvorbu používateľského rozhrania</w:t>
+        </w:r>
+        <w:r>
+          <w:rPr>
+            <w:webHidden/>
+          </w:rPr>
+          <w:tab/>
+        </w:r>
+        <w:r>
+          <w:rPr>
+            <w:webHidden/>
+          </w:rPr>
+          <w:fldChar w:fldCharType="begin"/>
+        </w:r>
+        <w:r>
+          <w:rPr>
+            <w:webHidden/>
+          </w:rPr>
+          <w:instrText xml:space="preserve"> PAGEREF _Toc498547398 \h </w:instrText>
         </w:r>
         <w:r>
           <w:rPr>
@@ -1272,14 +1621,14 @@
           <w:lang w:eastAsia="sk-SK"/>
         </w:rPr>
       </w:pPr>
-      <w:hyperlink w:anchor="_Toc498095823" w:history="1">
+      <w:hyperlink w:anchor="_Toc498547399" w:history="1">
         <w:r>
           <w:rPr>
             <w:rStyle w:val="Hypertextovprepojenie"/>
             <w:b/>
             <w:noProof/>
           </w:rPr>
-          <w:t>3.7</w:t>
+          <w:t>3.8</w:t>
         </w:r>
         <w:r>
           <w:rPr>
@@ -1300,7 +1649,7 @@
             <w:b/>
             <w:noProof/>
           </w:rPr>
-          <w:t>Rozdelenie technológií</w:t>
+          <w:t>Triedny diagram</w:t>
         </w:r>
         <w:r>
           <w:rPr>
@@ -1321,7 +1670,7 @@
             <w:noProof/>
             <w:webHidden/>
           </w:rPr>
-          <w:instrText xml:space="preserve"> PAGEREF _Toc498095823 \h </w:instrText>
+          <w:instrText xml:space="preserve"> PAGEREF _Toc498547399 \h </w:instrText>
         </w:r>
         <w:r>
           <w:rPr>
@@ -1366,12 +1715,12 @@
           <w:lang w:eastAsia="sk-SK"/>
         </w:rPr>
       </w:pPr>
-      <w:hyperlink w:anchor="_Toc498095824" w:history="1">
+      <w:hyperlink w:anchor="_Toc498547400" w:history="1">
         <w:r>
           <w:rPr>
             <w:rStyle w:val="Hypertextovprepojenie"/>
           </w:rPr>
-          <w:t>3.7.1</w:t>
+          <w:t>3.8.1</w:t>
         </w:r>
         <w:r>
           <w:rPr>
@@ -1390,7 +1739,7 @@
           <w:rPr>
             <w:rStyle w:val="Hypertextovprepojenie"/>
           </w:rPr>
-          <w:t>Technológie pre správu a tvorbu programu</w:t>
+          <w:t>Rozdelenie na časti</w:t>
         </w:r>
         <w:r>
           <w:rPr>
@@ -1408,173 +1757,7 @@
           <w:rPr>
             <w:webHidden/>
           </w:rPr>
-          <w:instrText xml:space="preserve"> PAGEREF _Toc498095824 \h </w:instrText>
-        </w:r>
-        <w:r>
-          <w:rPr>
-            <w:webHidden/>
-          </w:rPr>
-        </w:r>
-        <w:r>
-          <w:rPr>
-            <w:webHidden/>
-          </w:rPr>
-          <w:fldChar w:fldCharType="separate"/>
-        </w:r>
-        <w:r>
-          <w:rPr>
-            <w:webHidden/>
-          </w:rPr>
-          <w:t>8</w:t>
-        </w:r>
-        <w:r>
-          <w:rPr>
-            <w:webHidden/>
-          </w:rPr>
-          <w:fldChar w:fldCharType="end"/>
-        </w:r>
-      </w:hyperlink>
-    </w:p>
-    <w:p>
-      <w:pPr>
-        <w:pStyle w:val="Obsah3"/>
-        <w:rPr>
-          <w:rFonts w:eastAsiaTheme="minorEastAsia" w:cstheme="minorBidi"/>
-          <w:b w:val="0"/>
-          <w:i w:val="0"/>
-          <w:iCs w:val="0"/>
-          <w:sz w:val="24"/>
-          <w:szCs w:val="24"/>
-          <w:bdr w:val="none" w:sz="0" w:space="0" w:color="auto"/>
-          <w:lang w:eastAsia="sk-SK"/>
-        </w:rPr>
-      </w:pPr>
-      <w:hyperlink w:anchor="_Toc498095825" w:history="1">
-        <w:r>
-          <w:rPr>
-            <w:rStyle w:val="Hypertextovprepojenie"/>
-          </w:rPr>
-          <w:t>3.7.2</w:t>
-        </w:r>
-        <w:r>
-          <w:rPr>
-            <w:rFonts w:eastAsiaTheme="minorEastAsia" w:cstheme="minorBidi"/>
-            <w:b w:val="0"/>
-            <w:i w:val="0"/>
-            <w:iCs w:val="0"/>
-            <w:sz w:val="24"/>
-            <w:szCs w:val="24"/>
-            <w:bdr w:val="none" w:sz="0" w:space="0" w:color="auto"/>
-            <w:lang w:eastAsia="sk-SK"/>
-          </w:rPr>
-          <w:tab/>
-        </w:r>
-        <w:r>
-          <w:rPr>
-            <w:rStyle w:val="Hypertextovprepojenie"/>
-          </w:rPr>
-          <w:t>Technológie pre tvorbu grafov</w:t>
-        </w:r>
-        <w:r>
-          <w:rPr>
-            <w:webHidden/>
-          </w:rPr>
-          <w:tab/>
-        </w:r>
-        <w:r>
-          <w:rPr>
-            <w:webHidden/>
-          </w:rPr>
-          <w:fldChar w:fldCharType="begin"/>
-        </w:r>
-        <w:r>
-          <w:rPr>
-            <w:webHidden/>
-          </w:rPr>
-          <w:instrText xml:space="preserve"> PAGEREF _Toc498095825 \h </w:instrText>
-        </w:r>
-        <w:r>
-          <w:rPr>
-            <w:webHidden/>
-          </w:rPr>
-        </w:r>
-        <w:r>
-          <w:rPr>
-            <w:webHidden/>
-          </w:rPr>
-          <w:fldChar w:fldCharType="separate"/>
-        </w:r>
-        <w:r>
-          <w:rPr>
-            <w:webHidden/>
-          </w:rPr>
-          <w:t>8</w:t>
-        </w:r>
-        <w:r>
-          <w:rPr>
-            <w:webHidden/>
-          </w:rPr>
-          <w:fldChar w:fldCharType="end"/>
-        </w:r>
-      </w:hyperlink>
-    </w:p>
-    <w:p>
-      <w:pPr>
-        <w:pStyle w:val="Obsah3"/>
-        <w:rPr>
-          <w:rFonts w:eastAsiaTheme="minorEastAsia" w:cstheme="minorBidi"/>
-          <w:b w:val="0"/>
-          <w:i w:val="0"/>
-          <w:iCs w:val="0"/>
-          <w:sz w:val="24"/>
-          <w:szCs w:val="24"/>
-          <w:bdr w:val="none" w:sz="0" w:space="0" w:color="auto"/>
-          <w:lang w:eastAsia="sk-SK"/>
-        </w:rPr>
-      </w:pPr>
-      <w:hyperlink w:anchor="_Toc498095826" w:history="1">
-        <w:r>
-          <w:rPr>
-            <w:rStyle w:val="Hypertextovprepojenie"/>
-          </w:rPr>
-          <w:t>3.7.3</w:t>
-        </w:r>
-        <w:r>
-          <w:rPr>
-            <w:rFonts w:eastAsiaTheme="minorEastAsia" w:cstheme="minorBidi"/>
-            <w:b w:val="0"/>
-            <w:i w:val="0"/>
-            <w:iCs w:val="0"/>
-            <w:sz w:val="24"/>
-            <w:szCs w:val="24"/>
-            <w:bdr w:val="none" w:sz="0" w:space="0" w:color="auto"/>
-            <w:lang w:eastAsia="sk-SK"/>
-          </w:rPr>
-          <w:tab/>
-        </w:r>
-        <w:r>
-          <w:rPr>
-            <w:rStyle w:val="Hypertextovprepojenie"/>
-          </w:rPr>
-          <w:t>Technológie pre tvorbu používateľského rozhrania</w:t>
-        </w:r>
-        <w:r>
-          <w:rPr>
-            <w:webHidden/>
-          </w:rPr>
-          <w:tab/>
-        </w:r>
-        <w:r>
-          <w:rPr>
-            <w:webHidden/>
-          </w:rPr>
-          <w:fldChar w:fldCharType="begin"/>
-        </w:r>
-        <w:r>
-          <w:rPr>
-            <w:webHidden/>
-          </w:rPr>
-          <w:instrText xml:space="preserve"> PAGEREF _Toc498095826 \h </w:instrText>
+          <w:instrText xml:space="preserve"> PAGEREF _Toc498547400 \h </w:instrText>
         </w:r>
         <w:r>
           <w:rPr>
@@ -1619,14 +1802,14 @@
           <w:lang w:eastAsia="sk-SK"/>
         </w:rPr>
       </w:pPr>
-      <w:hyperlink w:anchor="_Toc498095827" w:history="1">
+      <w:hyperlink w:anchor="_Toc498547401" w:history="1">
         <w:r>
           <w:rPr>
             <w:rStyle w:val="Hypertextovprepojenie"/>
             <w:b/>
             <w:noProof/>
           </w:rPr>
-          <w:t>3.8</w:t>
+          <w:t>3.9</w:t>
         </w:r>
         <w:r>
           <w:rPr>
@@ -1647,7 +1830,7 @@
             <w:b/>
             <w:noProof/>
           </w:rPr>
-          <w:t>Triedny diagram</w:t>
+          <w:t>Cieľové prostredie</w:t>
         </w:r>
         <w:r>
           <w:rPr>
@@ -1668,188 +1851,7 @@
             <w:noProof/>
             <w:webHidden/>
           </w:rPr>
-          <w:instrText xml:space="preserve"> PAGEREF _Toc498095827 \h </w:instrText>
-        </w:r>
-        <w:r>
-          <w:rPr>
-            <w:noProof/>
-            <w:webHidden/>
-          </w:rPr>
-        </w:r>
-        <w:r>
-          <w:rPr>
-            <w:noProof/>
-            <w:webHidden/>
-          </w:rPr>
-          <w:fldChar w:fldCharType="separate"/>
-        </w:r>
-        <w:r>
-          <w:rPr>
-            <w:noProof/>
-            <w:webHidden/>
-          </w:rPr>
-          <w:t>8</w:t>
-        </w:r>
-        <w:r>
-          <w:rPr>
-            <w:noProof/>
-            <w:webHidden/>
-          </w:rPr>
-          <w:fldChar w:fldCharType="end"/>
-        </w:r>
-      </w:hyperlink>
-    </w:p>
-    <w:p>
-      <w:pPr>
-        <w:pStyle w:val="Obsah3"/>
-        <w:rPr>
-          <w:rFonts w:eastAsiaTheme="minorEastAsia" w:cstheme="minorBidi"/>
-          <w:b w:val="0"/>
-          <w:i w:val="0"/>
-          <w:iCs w:val="0"/>
-          <w:sz w:val="24"/>
-          <w:szCs w:val="24"/>
-          <w:bdr w:val="none" w:sz="0" w:space="0" w:color="auto"/>
-          <w:lang w:eastAsia="sk-SK"/>
-        </w:rPr>
-      </w:pPr>
-      <w:hyperlink w:anchor="_Toc498095828" w:history="1">
-        <w:r>
-          <w:rPr>
-            <w:rStyle w:val="Hypertextovprepojenie"/>
-          </w:rPr>
-          <w:t>3.8.1</w:t>
-        </w:r>
-        <w:r>
-          <w:rPr>
-            <w:rFonts w:eastAsiaTheme="minorEastAsia" w:cstheme="minorBidi"/>
-            <w:b w:val="0"/>
-            <w:i w:val="0"/>
-            <w:iCs w:val="0"/>
-            <w:sz w:val="24"/>
-            <w:szCs w:val="24"/>
-            <w:bdr w:val="none" w:sz="0" w:space="0" w:color="auto"/>
-            <w:lang w:eastAsia="sk-SK"/>
-          </w:rPr>
-          <w:tab/>
-        </w:r>
-        <w:r>
-          <w:rPr>
-            <w:rStyle w:val="Hypertextovprepojenie"/>
-          </w:rPr>
-          <w:t>Rozdelenie na časti</w:t>
-        </w:r>
-        <w:r>
-          <w:rPr>
-            <w:webHidden/>
-          </w:rPr>
-          <w:tab/>
-        </w:r>
-        <w:r>
-          <w:rPr>
-            <w:webHidden/>
-          </w:rPr>
-          <w:fldChar w:fldCharType="begin"/>
-        </w:r>
-        <w:r>
-          <w:rPr>
-            <w:webHidden/>
-          </w:rPr>
-          <w:instrText xml:space="preserve"> PAGEREF _Toc498095828 \h </w:instrText>
-        </w:r>
-        <w:r>
-          <w:rPr>
-            <w:webHidden/>
-          </w:rPr>
-        </w:r>
-        <w:r>
-          <w:rPr>
-            <w:webHidden/>
-          </w:rPr>
-          <w:fldChar w:fldCharType="separate"/>
-        </w:r>
-        <w:r>
-          <w:rPr>
-            <w:webHidden/>
-          </w:rPr>
-          <w:t>8</w:t>
-        </w:r>
-        <w:r>
-          <w:rPr>
-            <w:webHidden/>
-          </w:rPr>
-          <w:fldChar w:fldCharType="end"/>
-        </w:r>
-      </w:hyperlink>
-    </w:p>
-    <w:p>
-      <w:pPr>
-        <w:pStyle w:val="Obsah2"/>
-        <w:tabs>
-          <w:tab w:val="left" w:pos="960"/>
-          <w:tab w:val="right" w:leader="dot" w:pos="9056"/>
-        </w:tabs>
-        <w:rPr>
-          <w:rFonts w:eastAsiaTheme="minorEastAsia" w:cstheme="minorBidi"/>
-          <w:smallCaps w:val="0"/>
-          <w:noProof/>
-          <w:color w:val="auto"/>
-          <w:sz w:val="24"/>
-          <w:szCs w:val="24"/>
-          <w:bdr w:val="none" w:sz="0" w:space="0" w:color="auto"/>
-          <w:lang w:eastAsia="sk-SK"/>
-        </w:rPr>
-      </w:pPr>
-      <w:hyperlink w:anchor="_Toc498095829" w:history="1">
-        <w:r>
-          <w:rPr>
-            <w:rStyle w:val="Hypertextovprepojenie"/>
-            <w:b/>
-            <w:noProof/>
-          </w:rPr>
-          <w:t>3.9</w:t>
-        </w:r>
-        <w:r>
-          <w:rPr>
-            <w:rFonts w:eastAsiaTheme="minorEastAsia" w:cstheme="minorBidi"/>
-            <w:smallCaps w:val="0"/>
-            <w:noProof/>
-            <w:color w:val="auto"/>
-            <w:sz w:val="24"/>
-            <w:szCs w:val="24"/>
-            <w:bdr w:val="none" w:sz="0" w:space="0" w:color="auto"/>
-            <w:lang w:eastAsia="sk-SK"/>
-          </w:rPr>
-          <w:tab/>
-        </w:r>
-        <w:r>
-          <w:rPr>
-            <w:rStyle w:val="Hypertextovprepojenie"/>
-            <w:b/>
-            <w:noProof/>
-          </w:rPr>
-          <w:t>Cieľové prostredie</w:t>
-        </w:r>
-        <w:r>
-          <w:rPr>
-            <w:noProof/>
-            <w:webHidden/>
-          </w:rPr>
-          <w:tab/>
-        </w:r>
-        <w:r>
-          <w:rPr>
-            <w:noProof/>
-            <w:webHidden/>
-          </w:rPr>
-          <w:fldChar w:fldCharType="begin"/>
-        </w:r>
-        <w:r>
-          <w:rPr>
-            <w:noProof/>
-            <w:webHidden/>
-          </w:rPr>
-          <w:instrText xml:space="preserve"> PAGEREF _Toc498095829 \h </w:instrText>
+          <w:instrText xml:space="preserve"> PAGEREF _Toc498547401 \h </w:instrText>
         </w:r>
         <w:r>
           <w:rPr>
@@ -1941,7 +1943,7 @@
           <w:szCs w:val="36"/>
         </w:rPr>
       </w:pPr>
-      <w:bookmarkStart w:id="0" w:name="_Toc498095812"/>
+      <w:bookmarkStart w:id="1" w:name="_Toc498547384"/>
       <w:r>
         <w:rPr>
           <w:b/>
@@ -1961,7 +1963,7 @@
         </w:rPr>
         <w:t>interfejsov</w:t>
       </w:r>
-      <w:bookmarkEnd w:id="0"/>
+      <w:bookmarkEnd w:id="1"/>
       <w:proofErr w:type="spellEnd"/>
       <w:r>
         <w:rPr>
@@ -2029,7 +2031,7 @@
           <w:sz w:val="36"/>
         </w:rPr>
       </w:pPr>
-      <w:bookmarkStart w:id="1" w:name="_Toc498095813"/>
+      <w:bookmarkStart w:id="2" w:name="_Toc498547385"/>
       <w:r>
         <w:rPr>
           <w:b/>
@@ -2039,7 +2041,7 @@
         <w:lastRenderedPageBreak/>
         <w:t>Diagramy</w:t>
       </w:r>
-      <w:bookmarkEnd w:id="1"/>
+      <w:bookmarkEnd w:id="2"/>
     </w:p>
     <w:p/>
     <w:p>
@@ -2097,7 +2099,7 @@
           <w:lang w:val="en-GB"/>
         </w:rPr>
       </w:pPr>
-      <w:bookmarkStart w:id="2" w:name="_Toc498095814"/>
+      <w:bookmarkStart w:id="3" w:name="_Toc498547386"/>
       <w:r>
         <w:rPr>
           <w:b/>
@@ -2108,7 +2110,7 @@
         <w:lastRenderedPageBreak/>
         <w:t>Používateľské rozhranie</w:t>
       </w:r>
-      <w:bookmarkEnd w:id="2"/>
+      <w:bookmarkEnd w:id="3"/>
     </w:p>
     <w:p>
       <w:pPr>
@@ -2126,7 +2128,7 @@
           <w:sz w:val="32"/>
         </w:rPr>
       </w:pPr>
-      <w:bookmarkStart w:id="3" w:name="_Toc498095815"/>
+      <w:bookmarkStart w:id="4" w:name="_Toc498547387"/>
       <w:r>
         <w:rPr>
           <w:b/>
@@ -2135,7 +2137,7 @@
         </w:rPr>
         <w:t>Hlavné zobrazenie</w:t>
       </w:r>
-      <w:bookmarkEnd w:id="3"/>
+      <w:bookmarkEnd w:id="4"/>
     </w:p>
     <w:p>
       <w:pPr>
@@ -2183,10 +2185,115 @@
         <w:t>kamery</w:t>
       </w:r>
       <w:r>
-        <w:t>, možnosti prepájania medzi vlnovou dĺžkou a nanometrami. M</w:t>
-      </w:r>
-      <w:r>
-        <w:t xml:space="preserve">ožnosti na spúšťanie alebo zastavenie snímania. Taktiež zobrazuje stav pripojenia kamery. </w:t>
+        <w:t xml:space="preserve"> (</w:t>
+      </w:r>
+      <w:proofErr w:type="spellStart"/>
+      <w:r>
+        <w:t>Camera</w:t>
+      </w:r>
+      <w:proofErr w:type="spellEnd"/>
+      <w:r>
+        <w:t xml:space="preserve"> </w:t>
+      </w:r>
+      <w:proofErr w:type="spellStart"/>
+      <w:r>
+        <w:t>record</w:t>
+      </w:r>
+      <w:proofErr w:type="spellEnd"/>
+      <w:r>
+        <w:t>)</w:t>
+      </w:r>
+      <w:r>
+        <w:t xml:space="preserve">, možnosti prepájania medzi </w:t>
+      </w:r>
+      <w:r>
+        <w:t>pixelmi</w:t>
+      </w:r>
+      <w:r>
+        <w:t xml:space="preserve"> a</w:t>
+      </w:r>
+      <w:r>
+        <w:t> </w:t>
+      </w:r>
+      <w:r>
+        <w:t>nanometrami</w:t>
+      </w:r>
+      <w:r>
+        <w:t xml:space="preserve"> pomocou </w:t>
+      </w:r>
+      <w:proofErr w:type="spellStart"/>
+      <w:r>
+        <w:t>select</w:t>
+      </w:r>
+      <w:proofErr w:type="spellEnd"/>
+      <w:r>
+        <w:t xml:space="preserve"> boxu (Display </w:t>
+      </w:r>
+      <w:proofErr w:type="spellStart"/>
+      <w:r>
+        <w:t>format</w:t>
+      </w:r>
+      <w:proofErr w:type="spellEnd"/>
+      <w:r>
+        <w:t>)</w:t>
+      </w:r>
+      <w:r>
+        <w:t>. M</w:t>
+      </w:r>
+      <w:r>
+        <w:t>ožnosti na spúšťanie alebo zastavenie snímania</w:t>
+      </w:r>
+      <w:r>
+        <w:t xml:space="preserve"> tlačidlá </w:t>
+      </w:r>
+      <w:proofErr w:type="spellStart"/>
+      <w:r>
+        <w:t>Start</w:t>
+      </w:r>
+      <w:proofErr w:type="spellEnd"/>
+      <w:r>
+        <w:t>, Stop v pravom hornom rohu</w:t>
+      </w:r>
+      <w:r>
+        <w:t xml:space="preserve">. </w:t>
+      </w:r>
+      <w:r>
+        <w:t>V pravom hornom rohu je</w:t>
+      </w:r>
+      <w:r>
+        <w:t xml:space="preserve"> okrem iného aj</w:t>
+      </w:r>
+      <w:r>
+        <w:t xml:space="preserve"> signalizácia stavu pripojenia kamery označenie </w:t>
+      </w:r>
+      <w:proofErr w:type="spellStart"/>
+      <w:r>
+        <w:t>Signal</w:t>
+      </w:r>
+      <w:proofErr w:type="spellEnd"/>
+      <w:r>
+        <w:t>.</w:t>
+      </w:r>
+      <w:r>
+        <w:t xml:space="preserve"> </w:t>
+      </w:r>
+      <w:r>
+        <w:t>Z</w:t>
+      </w:r>
+      <w:r>
+        <w:t>obrazuje stav pripojenia kamery</w:t>
+      </w:r>
+      <w:r>
+        <w:t xml:space="preserve"> </w:t>
+      </w:r>
+      <w:r>
+        <w:t>-</w:t>
+      </w:r>
+      <w:r>
+        <w:t>zelené svetlo pripojená, červené svetlo neúspešné pripojenie kamery</w:t>
+      </w:r>
+      <w:r>
+        <w:t xml:space="preserve">. </w:t>
       </w:r>
       <w:r>
         <w:t>Pomocou navigácie sa používateľ vie dostať k iným častiam programu, ktoré ponúkajú rozšírenú funkcionalitu.</w:t>
@@ -2296,7 +2403,13 @@
         <w:ind w:left="284" w:firstLine="424"/>
       </w:pPr>
       <w:r>
-        <w:t>Kliknutím na niektorý z odkazov v menu sa zobrazí rozšírený bočný panel </w:t>
+        <w:t>Kliknutím na niektorý z odkazov v menu sa zobrazí rozšírený bočný panel</w:t>
+      </w:r>
+      <w:r>
+        <w:t xml:space="preserve"> s</w:t>
+      </w:r>
+      <w:r>
+        <w:t> </w:t>
       </w:r>
       <w:r>
         <w:t xml:space="preserve">príslušnou </w:t>
@@ -2305,7 +2418,13 @@
         <w:t xml:space="preserve">funkcionalitou vybranej časti. </w:t>
       </w:r>
       <w:r>
-        <w:t>Na skrytie panelu s rozšírenou funkcionalitou má používateľ možnosť stlačiť tlačidlo Menu kedy sa vráti do zobrazenia Hlavný program a vie využiť väčšiu plochu</w:t>
+        <w:t>Na skrytie panelu s rozšírenou funkcionalitou má používateľ možnosť stlačiť tlačidlo Menu</w:t>
+      </w:r>
+      <w:r>
+        <w:t>,</w:t>
+      </w:r>
+      <w:r>
+        <w:t xml:space="preserve"> kedy sa vráti do zobrazenia Hlavný program a vie využiť väčšiu plochu</w:t>
       </w:r>
       <w:r>
         <w:t xml:space="preserve"> ( viď Obrázok 2)</w:t>
@@ -2326,8 +2445,8 @@
           <w:lang w:eastAsia="sk-SK"/>
         </w:rPr>
         <w:drawing>
-          <wp:inline distT="0" distB="0" distL="0" distR="0" wp14:anchorId="69D1B51E" wp14:editId="502B24CB">
-            <wp:extent cx="5756910" cy="3243580"/>
+          <wp:inline distT="0" distB="0" distL="0" distR="0" wp14:anchorId="69D1B51E" wp14:editId="5C5223B4">
+            <wp:extent cx="5756910" cy="3240882"/>
             <wp:effectExtent l="0" t="0" r="0" b="0"/>
             <wp:docPr id="1" name="Obrázok 1"/>
             <wp:cNvGraphicFramePr>
@@ -2355,7 +2474,7 @@
                   <pic:spPr>
                     <a:xfrm>
                       <a:off x="0" y="0"/>
-                      <a:ext cx="5756910" cy="3243580"/>
+                      <a:ext cx="5756910" cy="3240882"/>
                     </a:xfrm>
                     <a:prstGeom prst="rect">
                       <a:avLst/>
@@ -2376,14 +2495,27 @@
       <w:r>
         <w:t xml:space="preserve">Obrázok </w:t>
       </w:r>
-      <w:fldSimple w:instr=" SEQ Obrázok \* ARABIC ">
-        <w:r>
-          <w:rPr>
-            <w:noProof/>
-          </w:rPr>
-          <w:t>1</w:t>
-        </w:r>
-      </w:fldSimple>
+      <w:r>
+        <w:fldChar w:fldCharType="begin"/>
+      </w:r>
+      <w:r>
+        <w:instrText xml:space="preserve"> SEQ Obrázok \* ARABIC </w:instrText>
+      </w:r>
+      <w:r>
+        <w:fldChar w:fldCharType="separate"/>
+      </w:r>
+      <w:r>
+        <w:rPr>
+          <w:noProof/>
+        </w:rPr>
+        <w:t>1</w:t>
+      </w:r>
+      <w:r>
+        <w:rPr>
+          <w:noProof/>
+        </w:rPr>
+        <w:fldChar w:fldCharType="end"/>
+      </w:r>
       <w:r>
         <w:t xml:space="preserve"> - Hlavný program</w:t>
       </w:r>
@@ -2398,16 +2530,17 @@
           <w:sz w:val="32"/>
         </w:rPr>
       </w:pPr>
-      <w:bookmarkStart w:id="4" w:name="_Toc498095816"/>
+      <w:bookmarkStart w:id="5" w:name="_Toc498547388"/>
       <w:r>
         <w:rPr>
           <w:b/>
           <w:color w:val="000000" w:themeColor="text1"/>
           <w:sz w:val="32"/>
         </w:rPr>
+        <w:lastRenderedPageBreak/>
         <w:t>Zobrazenie v časti Kamera</w:t>
       </w:r>
-      <w:bookmarkEnd w:id="4"/>
+      <w:bookmarkEnd w:id="5"/>
       <w:r>
         <w:rPr>
           <w:b/>
@@ -2427,20 +2560,28 @@
         <w:ind w:firstLine="297"/>
       </w:pPr>
       <w:r>
-        <w:lastRenderedPageBreak/>
         <w:t>Zobrazenie v časti Kamera ponúka používateľovi pohľad na nasnímanú celú snímku</w:t>
       </w:r>
       <w:r>
+        <w:t xml:space="preserve"> spektrometra (Záznam </w:t>
+      </w:r>
+      <w:r>
+        <w:t>z kamery)</w:t>
+      </w:r>
+      <w:r>
         <w:t>,</w:t>
       </w:r>
       <w:r>
-        <w:t xml:space="preserve"> v ktorej má možnosť vybrania riadku a</w:t>
-      </w:r>
-      <w:r>
-        <w:t> </w:t>
-      </w:r>
-      <w:r>
-        <w:t>stĺpca</w:t>
+        <w:t xml:space="preserve"> v ktorej má možnosť vybrania riadku</w:t>
+      </w:r>
+      <w:r>
+        <w:t xml:space="preserve"> parameter Y</w:t>
+      </w:r>
+      <w:r>
+        <w:t xml:space="preserve"> a</w:t>
+      </w:r>
+      <w:r>
+        <w:t> možnosť vybrania jeho okruhu parameter H (počet riadkov nad a pod y)</w:t>
       </w:r>
       <w:r>
         <w:t>.</w:t>
@@ -2452,7 +2593,13 @@
         <w:t>P</w:t>
       </w:r>
       <w:r>
-        <w:t>otvrdením tlačidla Set sa na grafe zobrazia požadované údaje</w:t>
+        <w:t>otvrdením tlačidla Set sa na</w:t>
+      </w:r>
+      <w:r>
+        <w:t xml:space="preserve"> RGB</w:t>
+      </w:r>
+      <w:r>
+        <w:t xml:space="preserve"> grafe zobrazia požadované údaje</w:t>
       </w:r>
       <w:r>
         <w:t xml:space="preserve">. </w:t>
@@ -2481,6 +2628,33 @@
       <w:proofErr w:type="spellEnd"/>
       <w:r>
         <w:t xml:space="preserve"> sa používateľovi zobrazí modálne okno s možnosťami nastavenia kamery ( viď Obrázok 3).</w:t>
+      </w:r>
+      <w:r>
+        <w:t xml:space="preserve"> </w:t>
+      </w:r>
+      <w:proofErr w:type="spellStart"/>
+      <w:r>
+        <w:t>Camera</w:t>
+      </w:r>
+      <w:proofErr w:type="spellEnd"/>
+      <w:r>
+        <w:t xml:space="preserve"> </w:t>
+      </w:r>
+      <w:proofErr w:type="spellStart"/>
+      <w:r>
+        <w:t>choice</w:t>
+      </w:r>
+      <w:proofErr w:type="spellEnd"/>
+      <w:r>
+        <w:t xml:space="preserve"> poskytuje používateľovi možnosť pripojenia kamery z ponuky </w:t>
+      </w:r>
+      <w:proofErr w:type="spellStart"/>
+      <w:r>
+        <w:t>select</w:t>
+      </w:r>
+      <w:proofErr w:type="spellEnd"/>
+      <w:r>
+        <w:t xml:space="preserve"> boxu.</w:t>
       </w:r>
       <w:r>
         <w:br/>
@@ -2497,10 +2671,10 @@
           <w:lang w:eastAsia="sk-SK"/>
         </w:rPr>
         <w:drawing>
-          <wp:inline distT="0" distB="0" distL="0" distR="0" wp14:anchorId="53A54019" wp14:editId="0B7AB996">
-            <wp:extent cx="5752465" cy="3232150"/>
+          <wp:inline distT="0" distB="0" distL="0" distR="0" wp14:anchorId="53A54019" wp14:editId="566F1C86">
+            <wp:extent cx="5752465" cy="3228454"/>
             <wp:effectExtent l="0" t="0" r="0" b="0"/>
-            <wp:docPr id="4" name="Obrázok 4" descr="/Users/radoslavhecko/Documents/skola/3.rocnik/TIS/gui/final/2-CameraView.png"/>
+            <wp:docPr id="4" name="Obrázok 4"/>
             <wp:cNvGraphicFramePr>
               <a:graphicFrameLocks xmlns:a="http://schemas.openxmlformats.org/drawingml/2006/main" noChangeAspect="1"/>
             </wp:cNvGraphicFramePr>
@@ -2521,7 +2695,6 @@
                         </a:ext>
                       </a:extLst>
                     </a:blip>
-                    <a:srcRect/>
                     <a:stretch>
                       <a:fillRect/>
                     </a:stretch>
@@ -2529,7 +2702,7 @@
                   <pic:spPr bwMode="auto">
                     <a:xfrm>
                       <a:off x="0" y="0"/>
-                      <a:ext cx="5752465" cy="3232150"/>
+                      <a:ext cx="5752465" cy="3228454"/>
                     </a:xfrm>
                     <a:prstGeom prst="rect">
                       <a:avLst/>
@@ -2554,14 +2727,27 @@
       <w:r>
         <w:t xml:space="preserve">Obrázok </w:t>
       </w:r>
-      <w:fldSimple w:instr=" SEQ Obrázok \* ARABIC ">
-        <w:r>
-          <w:rPr>
-            <w:noProof/>
-          </w:rPr>
-          <w:t>2</w:t>
-        </w:r>
-      </w:fldSimple>
+      <w:r>
+        <w:fldChar w:fldCharType="begin"/>
+      </w:r>
+      <w:r>
+        <w:instrText xml:space="preserve"> SEQ Obrázok \* ARABIC </w:instrText>
+      </w:r>
+      <w:r>
+        <w:fldChar w:fldCharType="separate"/>
+      </w:r>
+      <w:r>
+        <w:rPr>
+          <w:noProof/>
+        </w:rPr>
+        <w:t>2</w:t>
+      </w:r>
+      <w:r>
+        <w:rPr>
+          <w:noProof/>
+        </w:rPr>
+        <w:fldChar w:fldCharType="end"/>
+      </w:r>
       <w:r>
         <w:t xml:space="preserve"> - Obrazovka v časti Kamera</w:t>
       </w:r>
@@ -2574,7 +2760,7 @@
           <w:color w:val="000000" w:themeColor="text1"/>
         </w:rPr>
       </w:pPr>
-      <w:bookmarkStart w:id="5" w:name="_Toc498095817"/>
+      <w:bookmarkStart w:id="6" w:name="_Toc498547389"/>
       <w:r>
         <w:rPr>
           <w:b/>
@@ -2596,34 +2782,484 @@
         </w:rPr>
         <w:t>amery</w:t>
       </w:r>
-      <w:bookmarkEnd w:id="5"/>
+      <w:bookmarkEnd w:id="6"/>
     </w:p>
     <w:p/>
     <w:p>
       <w:pPr>
+        <w:pBdr>
+          <w:top w:val="none" w:sz="0" w:space="0" w:color="auto"/>
+          <w:left w:val="none" w:sz="0" w:space="0" w:color="auto"/>
+          <w:bottom w:val="none" w:sz="0" w:space="0" w:color="auto"/>
+          <w:right w:val="none" w:sz="0" w:space="0" w:color="auto"/>
+          <w:between w:val="none" w:sz="0" w:space="0" w:color="auto"/>
+          <w:bar w:val="none" w:sz="0" w:color="auto"/>
+        </w:pBdr>
+        <w:spacing w:line="240" w:lineRule="auto"/>
+        <w:ind w:left="0" w:firstLine="0"/>
+        <w:jc w:val="left"/>
+        <w:rPr>
+          <w:rFonts w:asciiTheme="minorHAnsi" w:eastAsia="Times New Roman" w:hAnsiTheme="minorHAnsi" w:cs="Lucida Grande"/>
+          <w:color w:val="454545"/>
+          <w:bdr w:val="none" w:sz="0" w:space="0" w:color="auto"/>
+          <w:lang w:eastAsia="sk-SK"/>
+        </w:rPr>
+      </w:pPr>
+      <w:r>
+        <w:t xml:space="preserve">Zobrazený stav programu po kliknutí na </w:t>
+      </w:r>
+      <w:r>
+        <w:t xml:space="preserve">tlačidlo </w:t>
+      </w:r>
+      <w:proofErr w:type="spellStart"/>
+      <w:r>
+        <w:t>Camera</w:t>
+      </w:r>
+      <w:proofErr w:type="spellEnd"/>
+      <w:r>
+        <w:t xml:space="preserve"> </w:t>
+      </w:r>
+      <w:proofErr w:type="spellStart"/>
+      <w:r>
+        <w:t>Settings</w:t>
+      </w:r>
+      <w:proofErr w:type="spellEnd"/>
+      <w:r>
+        <w:t>. Zobrazená ponuka nastavení kamery.</w:t>
+      </w:r>
+      <w:r>
+        <w:t xml:space="preserve"> Táto ponuka sa skladá z dvoch častí Video </w:t>
+      </w:r>
+      <w:proofErr w:type="spellStart"/>
+      <w:r>
+        <w:t>Proc</w:t>
+      </w:r>
+      <w:proofErr w:type="spellEnd"/>
+      <w:r>
+        <w:t xml:space="preserve"> </w:t>
+      </w:r>
+      <w:proofErr w:type="spellStart"/>
+      <w:r>
+        <w:t>Amp</w:t>
+      </w:r>
+      <w:proofErr w:type="spellEnd"/>
+      <w:r>
+        <w:t xml:space="preserve"> a </w:t>
+      </w:r>
+      <w:proofErr w:type="spellStart"/>
+      <w:r>
+        <w:t>Camera</w:t>
+      </w:r>
+      <w:proofErr w:type="spellEnd"/>
+      <w:r>
+        <w:t xml:space="preserve"> </w:t>
+      </w:r>
+      <w:proofErr w:type="spellStart"/>
+      <w:r>
+        <w:t>Control</w:t>
+      </w:r>
+      <w:proofErr w:type="spellEnd"/>
+      <w:r>
+        <w:t>.</w:t>
+      </w:r>
+      <w:r>
+        <w:br/>
+      </w:r>
+      <w:r>
+        <w:br/>
+      </w:r>
+      <w:r>
+        <w:rPr>
+          <w:rFonts w:asciiTheme="minorHAnsi" w:hAnsiTheme="minorHAnsi"/>
+        </w:rPr>
+        <w:t xml:space="preserve">Video </w:t>
+      </w:r>
+      <w:proofErr w:type="spellStart"/>
+      <w:r>
+        <w:rPr>
+          <w:rFonts w:asciiTheme="minorHAnsi" w:hAnsiTheme="minorHAnsi"/>
+        </w:rPr>
+        <w:t>Proc</w:t>
+      </w:r>
+      <w:proofErr w:type="spellEnd"/>
+      <w:r>
+        <w:rPr>
+          <w:rFonts w:asciiTheme="minorHAnsi" w:hAnsiTheme="minorHAnsi"/>
+        </w:rPr>
+        <w:t xml:space="preserve"> </w:t>
+      </w:r>
+      <w:proofErr w:type="spellStart"/>
+      <w:r>
+        <w:rPr>
+          <w:rFonts w:asciiTheme="minorHAnsi" w:hAnsiTheme="minorHAnsi"/>
+        </w:rPr>
+        <w:t>Amp</w:t>
+      </w:r>
+      <w:proofErr w:type="spellEnd"/>
+      <w:r>
+        <w:rPr>
+          <w:rFonts w:asciiTheme="minorHAnsi" w:hAnsiTheme="minorHAnsi"/>
+        </w:rPr>
+        <w:t xml:space="preserve"> je </w:t>
+      </w:r>
+      <w:r>
+        <w:rPr>
+          <w:rFonts w:asciiTheme="minorHAnsi" w:eastAsia="Times New Roman" w:hAnsiTheme="minorHAnsi" w:cs="Lucida Grande"/>
+          <w:color w:val="454545"/>
+          <w:bdr w:val="none" w:sz="0" w:space="0" w:color="auto"/>
+          <w:lang w:eastAsia="sk-SK"/>
+        </w:rPr>
+        <w:t xml:space="preserve">Windows </w:t>
+      </w:r>
+      <w:proofErr w:type="spellStart"/>
+      <w:r>
+        <w:rPr>
+          <w:rFonts w:asciiTheme="minorHAnsi" w:eastAsia="Times New Roman" w:hAnsiTheme="minorHAnsi" w:cs="Lucida Grande"/>
+          <w:color w:val="454545"/>
+          <w:bdr w:val="none" w:sz="0" w:space="0" w:color="auto"/>
+          <w:lang w:eastAsia="sk-SK"/>
+        </w:rPr>
+        <w:t>Driver</w:t>
+      </w:r>
+      <w:proofErr w:type="spellEnd"/>
+      <w:r>
+        <w:rPr>
+          <w:rFonts w:asciiTheme="minorHAnsi" w:eastAsia="Times New Roman" w:hAnsiTheme="minorHAnsi" w:cs="Lucida Grande"/>
+          <w:color w:val="454545"/>
+          <w:bdr w:val="none" w:sz="0" w:space="0" w:color="auto"/>
+          <w:lang w:eastAsia="sk-SK"/>
+        </w:rPr>
+        <w:t xml:space="preserve"> Model (WDM), ktorý slúži na konfigurujú kvalitu výsledného záznamu kamery. Obsahuje parametre (</w:t>
+      </w:r>
+      <w:proofErr w:type="spellStart"/>
+      <w:r>
+        <w:rPr>
+          <w:rFonts w:asciiTheme="minorHAnsi" w:eastAsia="Times New Roman" w:hAnsiTheme="minorHAnsi" w:cs="Lucida Grande"/>
+          <w:color w:val="454545"/>
+          <w:bdr w:val="none" w:sz="0" w:space="0" w:color="auto"/>
+          <w:lang w:eastAsia="sk-SK"/>
+        </w:rPr>
+        <w:t>Backlight</w:t>
+      </w:r>
+      <w:proofErr w:type="spellEnd"/>
+      <w:r>
+        <w:rPr>
+          <w:rFonts w:asciiTheme="minorHAnsi" w:eastAsia="Times New Roman" w:hAnsiTheme="minorHAnsi" w:cs="Lucida Grande"/>
+          <w:color w:val="454545"/>
+          <w:bdr w:val="none" w:sz="0" w:space="0" w:color="auto"/>
+          <w:lang w:eastAsia="sk-SK"/>
+        </w:rPr>
+        <w:t xml:space="preserve"> </w:t>
+      </w:r>
+      <w:proofErr w:type="spellStart"/>
+      <w:r>
+        <w:rPr>
+          <w:rFonts w:asciiTheme="minorHAnsi" w:eastAsia="Times New Roman" w:hAnsiTheme="minorHAnsi" w:cs="Lucida Grande"/>
+          <w:color w:val="454545"/>
+          <w:bdr w:val="none" w:sz="0" w:space="0" w:color="auto"/>
+          <w:lang w:eastAsia="sk-SK"/>
+        </w:rPr>
+        <w:t>compensation</w:t>
+      </w:r>
+      <w:proofErr w:type="spellEnd"/>
+      <w:r>
+        <w:rPr>
+          <w:rFonts w:asciiTheme="minorHAnsi" w:eastAsia="Times New Roman" w:hAnsiTheme="minorHAnsi" w:cs="Lucida Grande"/>
+          <w:color w:val="454545"/>
+          <w:bdr w:val="none" w:sz="0" w:space="0" w:color="auto"/>
+          <w:lang w:eastAsia="sk-SK"/>
+        </w:rPr>
+        <w:t xml:space="preserve">, </w:t>
+      </w:r>
+      <w:proofErr w:type="spellStart"/>
+      <w:r>
+        <w:rPr>
+          <w:rFonts w:asciiTheme="minorHAnsi" w:eastAsia="Times New Roman" w:hAnsiTheme="minorHAnsi" w:cs="Lucida Grande"/>
+          <w:color w:val="454545"/>
+          <w:bdr w:val="none" w:sz="0" w:space="0" w:color="auto"/>
+          <w:lang w:eastAsia="sk-SK"/>
+        </w:rPr>
+        <w:t>Brightness</w:t>
+      </w:r>
+      <w:proofErr w:type="spellEnd"/>
+      <w:r>
+        <w:rPr>
+          <w:rFonts w:asciiTheme="minorHAnsi" w:eastAsia="Times New Roman" w:hAnsiTheme="minorHAnsi" w:cs="Lucida Grande"/>
+          <w:color w:val="454545"/>
+          <w:bdr w:val="none" w:sz="0" w:space="0" w:color="auto"/>
+          <w:lang w:eastAsia="sk-SK"/>
+        </w:rPr>
+        <w:t xml:space="preserve">, </w:t>
+      </w:r>
+      <w:proofErr w:type="spellStart"/>
+      <w:r>
+        <w:rPr>
+          <w:rFonts w:asciiTheme="minorHAnsi" w:eastAsia="Times New Roman" w:hAnsiTheme="minorHAnsi" w:cs="Lucida Grande"/>
+          <w:color w:val="454545"/>
+          <w:bdr w:val="none" w:sz="0" w:space="0" w:color="auto"/>
+          <w:lang w:eastAsia="sk-SK"/>
+        </w:rPr>
+        <w:t>Contrast</w:t>
+      </w:r>
+      <w:proofErr w:type="spellEnd"/>
+      <w:r>
+        <w:rPr>
+          <w:rFonts w:asciiTheme="minorHAnsi" w:eastAsia="Times New Roman" w:hAnsiTheme="minorHAnsi" w:cs="Lucida Grande"/>
+          <w:color w:val="454545"/>
+          <w:bdr w:val="none" w:sz="0" w:space="0" w:color="auto"/>
+          <w:lang w:eastAsia="sk-SK"/>
+        </w:rPr>
+        <w:t xml:space="preserve">, </w:t>
+      </w:r>
+      <w:proofErr w:type="spellStart"/>
+      <w:r>
+        <w:rPr>
+          <w:rFonts w:asciiTheme="minorHAnsi" w:eastAsia="Times New Roman" w:hAnsiTheme="minorHAnsi" w:cs="Lucida Grande"/>
+          <w:color w:val="454545"/>
+          <w:bdr w:val="none" w:sz="0" w:space="0" w:color="auto"/>
+          <w:lang w:eastAsia="sk-SK"/>
+        </w:rPr>
+        <w:t>Gain</w:t>
+      </w:r>
+      <w:proofErr w:type="spellEnd"/>
+      <w:r>
+        <w:rPr>
+          <w:rFonts w:asciiTheme="minorHAnsi" w:eastAsia="Times New Roman" w:hAnsiTheme="minorHAnsi" w:cs="Lucida Grande"/>
+          <w:color w:val="454545"/>
+          <w:bdr w:val="none" w:sz="0" w:space="0" w:color="auto"/>
+          <w:lang w:eastAsia="sk-SK"/>
+        </w:rPr>
+        <w:t xml:space="preserve">, </w:t>
+      </w:r>
+      <w:proofErr w:type="spellStart"/>
+      <w:r>
+        <w:rPr>
+          <w:rFonts w:asciiTheme="minorHAnsi" w:eastAsia="Times New Roman" w:hAnsiTheme="minorHAnsi" w:cs="Lucida Grande"/>
+          <w:color w:val="454545"/>
+          <w:bdr w:val="none" w:sz="0" w:space="0" w:color="auto"/>
+          <w:lang w:eastAsia="sk-SK"/>
+        </w:rPr>
+        <w:t>Gamma</w:t>
+      </w:r>
+      <w:proofErr w:type="spellEnd"/>
+      <w:r>
+        <w:rPr>
+          <w:rFonts w:asciiTheme="minorHAnsi" w:eastAsia="Times New Roman" w:hAnsiTheme="minorHAnsi" w:cs="Lucida Grande"/>
+          <w:color w:val="454545"/>
+          <w:bdr w:val="none" w:sz="0" w:space="0" w:color="auto"/>
+          <w:lang w:eastAsia="sk-SK"/>
+        </w:rPr>
+        <w:t xml:space="preserve">, </w:t>
+      </w:r>
+      <w:proofErr w:type="spellStart"/>
+      <w:r>
+        <w:rPr>
+          <w:rFonts w:asciiTheme="minorHAnsi" w:eastAsia="Times New Roman" w:hAnsiTheme="minorHAnsi" w:cs="Lucida Grande"/>
+          <w:color w:val="454545"/>
+          <w:bdr w:val="none" w:sz="0" w:space="0" w:color="auto"/>
+          <w:lang w:eastAsia="sk-SK"/>
+        </w:rPr>
+        <w:t>Hue</w:t>
+      </w:r>
+      <w:proofErr w:type="spellEnd"/>
+      <w:r>
+        <w:rPr>
+          <w:rFonts w:asciiTheme="minorHAnsi" w:eastAsia="Times New Roman" w:hAnsiTheme="minorHAnsi" w:cs="Lucida Grande"/>
+          <w:color w:val="454545"/>
+          <w:bdr w:val="none" w:sz="0" w:space="0" w:color="auto"/>
+          <w:lang w:eastAsia="sk-SK"/>
+        </w:rPr>
+        <w:t xml:space="preserve">, </w:t>
+      </w:r>
+      <w:proofErr w:type="spellStart"/>
+      <w:r>
+        <w:rPr>
+          <w:rFonts w:asciiTheme="minorHAnsi" w:eastAsia="Times New Roman" w:hAnsiTheme="minorHAnsi" w:cs="Lucida Grande"/>
+          <w:color w:val="454545"/>
+          <w:bdr w:val="none" w:sz="0" w:space="0" w:color="auto"/>
+          <w:lang w:eastAsia="sk-SK"/>
+        </w:rPr>
+        <w:t>Saturation</w:t>
+      </w:r>
+      <w:proofErr w:type="spellEnd"/>
+      <w:r>
+        <w:rPr>
+          <w:rFonts w:asciiTheme="minorHAnsi" w:eastAsia="Times New Roman" w:hAnsiTheme="minorHAnsi" w:cs="Lucida Grande"/>
+          <w:color w:val="454545"/>
+          <w:bdr w:val="none" w:sz="0" w:space="0" w:color="auto"/>
+          <w:lang w:eastAsia="sk-SK"/>
+        </w:rPr>
+        <w:t xml:space="preserve">, </w:t>
+      </w:r>
+      <w:proofErr w:type="spellStart"/>
+      <w:r>
+        <w:rPr>
+          <w:rFonts w:asciiTheme="minorHAnsi" w:eastAsia="Times New Roman" w:hAnsiTheme="minorHAnsi" w:cs="Lucida Grande"/>
+          <w:color w:val="454545"/>
+          <w:bdr w:val="none" w:sz="0" w:space="0" w:color="auto"/>
+          <w:lang w:eastAsia="sk-SK"/>
+        </w:rPr>
+        <w:t>Sharpness</w:t>
+      </w:r>
+      <w:proofErr w:type="spellEnd"/>
+      <w:r>
+        <w:rPr>
+          <w:rFonts w:asciiTheme="minorHAnsi" w:eastAsia="Times New Roman" w:hAnsiTheme="minorHAnsi" w:cs="Lucida Grande"/>
+          <w:color w:val="454545"/>
+          <w:bdr w:val="none" w:sz="0" w:space="0" w:color="auto"/>
+          <w:lang w:eastAsia="sk-SK"/>
+        </w:rPr>
+        <w:t xml:space="preserve">, </w:t>
+      </w:r>
+      <w:proofErr w:type="spellStart"/>
+      <w:r>
+        <w:rPr>
+          <w:rFonts w:asciiTheme="minorHAnsi" w:eastAsia="Times New Roman" w:hAnsiTheme="minorHAnsi" w:cs="Lucida Grande"/>
+          <w:color w:val="454545"/>
+          <w:bdr w:val="none" w:sz="0" w:space="0" w:color="auto"/>
+          <w:lang w:eastAsia="sk-SK"/>
+        </w:rPr>
+        <w:t>White</w:t>
+      </w:r>
+      <w:proofErr w:type="spellEnd"/>
+      <w:r>
+        <w:rPr>
+          <w:rFonts w:asciiTheme="minorHAnsi" w:eastAsia="Times New Roman" w:hAnsiTheme="minorHAnsi" w:cs="Lucida Grande"/>
+          <w:color w:val="454545"/>
+          <w:bdr w:val="none" w:sz="0" w:space="0" w:color="auto"/>
+          <w:lang w:eastAsia="sk-SK"/>
+        </w:rPr>
+        <w:t xml:space="preserve"> </w:t>
+      </w:r>
+      <w:proofErr w:type="spellStart"/>
+      <w:r>
+        <w:rPr>
+          <w:rFonts w:asciiTheme="minorHAnsi" w:eastAsia="Times New Roman" w:hAnsiTheme="minorHAnsi" w:cs="Lucida Grande"/>
+          <w:color w:val="454545"/>
+          <w:bdr w:val="none" w:sz="0" w:space="0" w:color="auto"/>
+          <w:lang w:eastAsia="sk-SK"/>
+        </w:rPr>
+        <w:t>balance</w:t>
+      </w:r>
+      <w:proofErr w:type="spellEnd"/>
+      <w:r>
+        <w:rPr>
+          <w:rFonts w:asciiTheme="minorHAnsi" w:eastAsia="Times New Roman" w:hAnsiTheme="minorHAnsi" w:cs="Lucida Grande"/>
+          <w:color w:val="454545"/>
+          <w:bdr w:val="none" w:sz="0" w:space="0" w:color="auto"/>
+          <w:lang w:eastAsia="sk-SK"/>
+        </w:rPr>
+        <w:t>).</w:t>
+      </w:r>
+    </w:p>
+    <w:p>
+      <w:pPr>
+        <w:pBdr>
+          <w:top w:val="none" w:sz="0" w:space="0" w:color="auto"/>
+          <w:left w:val="none" w:sz="0" w:space="0" w:color="auto"/>
+          <w:bottom w:val="none" w:sz="0" w:space="0" w:color="auto"/>
+          <w:right w:val="none" w:sz="0" w:space="0" w:color="auto"/>
+          <w:between w:val="none" w:sz="0" w:space="0" w:color="auto"/>
+          <w:bar w:val="none" w:sz="0" w:color="auto"/>
+        </w:pBdr>
+        <w:spacing w:line="240" w:lineRule="auto"/>
+        <w:ind w:left="0" w:firstLine="0"/>
+        <w:jc w:val="left"/>
+        <w:rPr>
+          <w:rFonts w:asciiTheme="minorHAnsi" w:eastAsia="Times New Roman" w:hAnsiTheme="minorHAnsi" w:cs="Lucida Grande"/>
+          <w:color w:val="454545"/>
+          <w:bdr w:val="none" w:sz="0" w:space="0" w:color="auto"/>
+          <w:lang w:eastAsia="sk-SK"/>
+        </w:rPr>
+      </w:pPr>
+    </w:p>
+    <w:p>
+      <w:pPr>
+        <w:pBdr>
+          <w:top w:val="none" w:sz="0" w:space="0" w:color="auto"/>
+          <w:left w:val="none" w:sz="0" w:space="0" w:color="auto"/>
+          <w:bottom w:val="none" w:sz="0" w:space="0" w:color="auto"/>
+          <w:right w:val="none" w:sz="0" w:space="0" w:color="auto"/>
+          <w:between w:val="none" w:sz="0" w:space="0" w:color="auto"/>
+          <w:bar w:val="none" w:sz="0" w:color="auto"/>
+        </w:pBdr>
+        <w:spacing w:line="240" w:lineRule="auto"/>
+        <w:ind w:left="0" w:firstLine="0"/>
+        <w:jc w:val="left"/>
+        <w:rPr>
+          <w:rFonts w:asciiTheme="minorHAnsi" w:eastAsia="Times New Roman" w:hAnsiTheme="minorHAnsi" w:cs="Lucida Grande"/>
+          <w:color w:val="454545"/>
+          <w:bdr w:val="none" w:sz="0" w:space="0" w:color="auto"/>
+          <w:lang w:eastAsia="sk-SK"/>
+        </w:rPr>
+      </w:pPr>
+      <w:proofErr w:type="spellStart"/>
+      <w:r>
+        <w:rPr>
+          <w:rFonts w:asciiTheme="minorHAnsi" w:eastAsia="Times New Roman" w:hAnsiTheme="minorHAnsi" w:cs="Lucida Grande"/>
+          <w:color w:val="454545"/>
+          <w:bdr w:val="none" w:sz="0" w:space="0" w:color="auto"/>
+          <w:lang w:eastAsia="sk-SK"/>
+        </w:rPr>
+        <w:t>Camera</w:t>
+      </w:r>
+      <w:proofErr w:type="spellEnd"/>
+      <w:r>
+        <w:rPr>
+          <w:rFonts w:asciiTheme="minorHAnsi" w:eastAsia="Times New Roman" w:hAnsiTheme="minorHAnsi" w:cs="Lucida Grande"/>
+          <w:color w:val="454545"/>
+          <w:bdr w:val="none" w:sz="0" w:space="0" w:color="auto"/>
+          <w:lang w:eastAsia="sk-SK"/>
+        </w:rPr>
+        <w:t xml:space="preserve"> </w:t>
+      </w:r>
+      <w:proofErr w:type="spellStart"/>
+      <w:r>
+        <w:rPr>
+          <w:rFonts w:asciiTheme="minorHAnsi" w:eastAsia="Times New Roman" w:hAnsiTheme="minorHAnsi" w:cs="Lucida Grande"/>
+          <w:color w:val="454545"/>
+          <w:bdr w:val="none" w:sz="0" w:space="0" w:color="auto"/>
+          <w:lang w:eastAsia="sk-SK"/>
+        </w:rPr>
+        <w:t>Control</w:t>
+      </w:r>
+      <w:proofErr w:type="spellEnd"/>
+      <w:r>
+        <w:rPr>
+          <w:rFonts w:asciiTheme="minorHAnsi" w:eastAsia="Times New Roman" w:hAnsiTheme="minorHAnsi" w:cs="Lucida Grande"/>
+          <w:color w:val="454545"/>
+          <w:bdr w:val="none" w:sz="0" w:space="0" w:color="auto"/>
+          <w:lang w:eastAsia="sk-SK"/>
+        </w:rPr>
+        <w:t xml:space="preserve"> slúži na konfiguráciu samotnej kamery spektrometra. Patria sem parametre ako </w:t>
+      </w:r>
+      <w:proofErr w:type="spellStart"/>
+      <w:r>
+        <w:rPr>
+          <w:rFonts w:asciiTheme="minorHAnsi" w:eastAsia="Times New Roman" w:hAnsiTheme="minorHAnsi" w:cs="Lucida Grande"/>
+          <w:color w:val="454545"/>
+          <w:bdr w:val="none" w:sz="0" w:space="0" w:color="auto"/>
+          <w:lang w:eastAsia="sk-SK"/>
+        </w:rPr>
+        <w:t>Exposure</w:t>
+      </w:r>
+      <w:proofErr w:type="spellEnd"/>
+      <w:r>
+        <w:rPr>
+          <w:rFonts w:asciiTheme="minorHAnsi" w:eastAsia="Times New Roman" w:hAnsiTheme="minorHAnsi" w:cs="Lucida Grande"/>
+          <w:color w:val="454545"/>
+          <w:bdr w:val="none" w:sz="0" w:space="0" w:color="auto"/>
+          <w:lang w:eastAsia="sk-SK"/>
+        </w:rPr>
+        <w:t xml:space="preserve">, Zoom a ďalšie.  </w:t>
+      </w:r>
+    </w:p>
+    <w:p>
+      <w:pPr>
         <w:ind w:firstLine="429"/>
       </w:pPr>
       <w:r>
-        <w:t xml:space="preserve">Zobrazený stav programu po kliknutí na </w:t>
-      </w:r>
-      <w:r>
-        <w:t xml:space="preserve">tlačidlo </w:t>
-      </w:r>
-      <w:proofErr w:type="spellStart"/>
-      <w:r>
-        <w:t>Camera</w:t>
-      </w:r>
-      <w:proofErr w:type="spellEnd"/>
-      <w:r>
         <w:t xml:space="preserve"> </w:t>
-      </w:r>
-      <w:proofErr w:type="spellStart"/>
-      <w:r>
-        <w:t>Settings</w:t>
-      </w:r>
-      <w:proofErr w:type="spellEnd"/>
-      <w:r>
-        <w:t>. Zobrazená ponuka nastavení kamery.</w:t>
       </w:r>
     </w:p>
     <w:p/>
@@ -2637,11 +3273,12 @@
           <w:noProof/>
           <w:lang w:eastAsia="sk-SK"/>
         </w:rPr>
+        <w:lastRenderedPageBreak/>
         <w:drawing>
-          <wp:inline distT="0" distB="0" distL="0" distR="0" wp14:anchorId="1452A773" wp14:editId="7A733490">
-            <wp:extent cx="5752465" cy="3085060"/>
+          <wp:inline distT="0" distB="0" distL="0" distR="0" wp14:anchorId="1452A773" wp14:editId="239EC31E">
+            <wp:extent cx="5486792" cy="3085964"/>
             <wp:effectExtent l="0" t="0" r="0" b="0"/>
-            <wp:docPr id="5" name="Obrázok 5" descr="/Users/radoslavhecko/Documents/skola/3.rocnik/TIS/gui/final/3-CameraSettingsView1.png"/>
+            <wp:docPr id="5" name="Obrázok 5"/>
             <wp:cNvGraphicFramePr>
               <a:graphicFrameLocks xmlns:a="http://schemas.openxmlformats.org/drawingml/2006/main" noChangeAspect="1"/>
             </wp:cNvGraphicFramePr>
@@ -2662,7 +3299,6 @@
                         </a:ext>
                       </a:extLst>
                     </a:blip>
-                    <a:srcRect/>
                     <a:stretch>
                       <a:fillRect/>
                     </a:stretch>
@@ -2670,7 +3306,7 @@
                   <pic:spPr bwMode="auto">
                     <a:xfrm>
                       <a:off x="0" y="0"/>
-                      <a:ext cx="5754151" cy="3085964"/>
+                      <a:ext cx="5486792" cy="3085964"/>
                     </a:xfrm>
                     <a:prstGeom prst="rect">
                       <a:avLst/>
@@ -2695,14 +3331,27 @@
       <w:r>
         <w:t xml:space="preserve">Obrázok </w:t>
       </w:r>
-      <w:fldSimple w:instr=" SEQ Obrázok \* ARABIC ">
-        <w:r>
-          <w:rPr>
-            <w:noProof/>
-          </w:rPr>
-          <w:t>3</w:t>
-        </w:r>
-      </w:fldSimple>
+      <w:r>
+        <w:fldChar w:fldCharType="begin"/>
+      </w:r>
+      <w:r>
+        <w:instrText xml:space="preserve"> SEQ Obrázok \* ARABIC </w:instrText>
+      </w:r>
+      <w:r>
+        <w:fldChar w:fldCharType="separate"/>
+      </w:r>
+      <w:r>
+        <w:rPr>
+          <w:noProof/>
+        </w:rPr>
+        <w:t>3</w:t>
+      </w:r>
+      <w:r>
+        <w:rPr>
+          <w:noProof/>
+        </w:rPr>
+        <w:fldChar w:fldCharType="end"/>
+      </w:r>
       <w:r>
         <w:t xml:space="preserve"> - Zobrazenie Nastavenia kamery</w:t>
       </w:r>
@@ -2712,7 +3361,6 @@
         <w:ind w:firstLine="429"/>
       </w:pPr>
       <w:r>
-        <w:lastRenderedPageBreak/>
         <w:t xml:space="preserve">Zobrazená ponuka nastavenia kamery v časti </w:t>
       </w:r>
       <w:proofErr w:type="spellStart"/>
@@ -2752,10 +3400,10 @@
           <w:lang w:eastAsia="sk-SK"/>
         </w:rPr>
         <w:drawing>
-          <wp:inline distT="0" distB="0" distL="0" distR="0" wp14:anchorId="4C815948" wp14:editId="042A2B8B">
-            <wp:extent cx="5752465" cy="3540760"/>
+          <wp:inline distT="0" distB="0" distL="0" distR="0" wp14:anchorId="4C815948" wp14:editId="2C0D8F63">
+            <wp:extent cx="5752465" cy="3521559"/>
             <wp:effectExtent l="0" t="0" r="0" b="0"/>
-            <wp:docPr id="6" name="Obrázok 6" descr="/Users/radoslavhecko/Documents/skola/3.rocnik/TIS/gui/final/4-CameraSettingsView2.png"/>
+            <wp:docPr id="6" name="Obrázok 6"/>
             <wp:cNvGraphicFramePr>
               <a:graphicFrameLocks xmlns:a="http://schemas.openxmlformats.org/drawingml/2006/main" noChangeAspect="1"/>
             </wp:cNvGraphicFramePr>
@@ -2776,7 +3424,6 @@
                         </a:ext>
                       </a:extLst>
                     </a:blip>
-                    <a:srcRect/>
                     <a:stretch>
                       <a:fillRect/>
                     </a:stretch>
@@ -2784,7 +3431,7 @@
                   <pic:spPr bwMode="auto">
                     <a:xfrm>
                       <a:off x="0" y="0"/>
-                      <a:ext cx="5752465" cy="3540760"/>
+                      <a:ext cx="5752465" cy="3521559"/>
                     </a:xfrm>
                     <a:prstGeom prst="rect">
                       <a:avLst/>
@@ -2809,14 +3456,27 @@
       <w:r>
         <w:t xml:space="preserve">Obrázok </w:t>
       </w:r>
-      <w:fldSimple w:instr=" SEQ Obrázok \* ARABIC ">
-        <w:r>
-          <w:rPr>
-            <w:noProof/>
-          </w:rPr>
-          <w:t>4</w:t>
-        </w:r>
-      </w:fldSimple>
+      <w:r>
+        <w:fldChar w:fldCharType="begin"/>
+      </w:r>
+      <w:r>
+        <w:instrText xml:space="preserve"> SEQ Obrázok \* ARABIC </w:instrText>
+      </w:r>
+      <w:r>
+        <w:fldChar w:fldCharType="separate"/>
+      </w:r>
+      <w:r>
+        <w:rPr>
+          <w:noProof/>
+        </w:rPr>
+        <w:t>4</w:t>
+      </w:r>
+      <w:r>
+        <w:rPr>
+          <w:noProof/>
+        </w:rPr>
+        <w:fldChar w:fldCharType="end"/>
+      </w:r>
       <w:r>
         <w:t xml:space="preserve"> - Nastavenia kamery 2</w:t>
       </w:r>
@@ -2831,7 +3491,7 @@
           <w:sz w:val="32"/>
         </w:rPr>
       </w:pPr>
-      <w:bookmarkStart w:id="6" w:name="_Toc498095818"/>
+      <w:bookmarkStart w:id="7" w:name="_Toc498547390"/>
       <w:r>
         <w:rPr>
           <w:b/>
@@ -2840,7 +3500,7 @@
         </w:rPr>
         <w:t>Zobrazenie v časti Meranie</w:t>
       </w:r>
-      <w:bookmarkEnd w:id="6"/>
+      <w:bookmarkEnd w:id="7"/>
     </w:p>
     <w:p/>
     <w:p>
@@ -2849,13 +3509,37 @@
         <w:jc w:val="left"/>
       </w:pPr>
       <w:r>
+        <w:lastRenderedPageBreak/>
         <w:t>Časť Merania poskytuje</w:t>
       </w:r>
       <w:r>
-        <w:t xml:space="preserve"> používateľovi možnosti na zobrazenie maxím (Show </w:t>
+        <w:t xml:space="preserve"> používateľovi možnosti na zobrazenie</w:t>
+      </w:r>
+      <w:r>
+        <w:t xml:space="preserve"> lokálnych</w:t>
+      </w:r>
+      <w:r>
+        <w:rPr>
+          <w:lang w:val="en-GB"/>
+        </w:rPr>
+        <w:t xml:space="preserve"> resp. glob</w:t>
       </w:r>
       <w:proofErr w:type="spellStart"/>
       <w:r>
+        <w:t>álneho</w:t>
+      </w:r>
+      <w:proofErr w:type="spellEnd"/>
+      <w:r>
+        <w:t xml:space="preserve"> </w:t>
+      </w:r>
+      <w:r>
+        <w:t>maxima</w:t>
+      </w:r>
+      <w:r>
+        <w:t xml:space="preserve"> (Show </w:t>
+      </w:r>
+      <w:proofErr w:type="spellStart"/>
+      <w:r>
         <w:t>peaks</w:t>
       </w:r>
       <w:proofErr w:type="spellEnd"/>
@@ -2883,7 +3567,25 @@
         <w:t xml:space="preserve"> </w:t>
       </w:r>
       <w:r>
-        <w:t>Možnosť zobrazenia hodnôt vrcholov ponúka používateľovi manuálne nastaviť hodnotu, ktorú ak namerané hodnoty prekročia, tak sa na RGB grafe zvýraznia ich polohy. Taktiež je tu možnosť zobrazenie</w:t>
+        <w:t>Možnosť zobrazenia hodnôt vrcholov ponúka používateľovi manuálne nastaviť hodnotu, ktorú ak namerané hodnoty prekročia, tak sa na RGB grafe</w:t>
+      </w:r>
+      <w:r>
+        <w:t xml:space="preserve"> farebne</w:t>
+      </w:r>
+      <w:r>
+        <w:t xml:space="preserve"> zvýraznia </w:t>
+      </w:r>
+      <w:r>
+        <w:t xml:space="preserve">všetky </w:t>
+      </w:r>
+      <w:r>
+        <w:t>polohy</w:t>
+      </w:r>
+      <w:r>
+        <w:t xml:space="preserve"> vrcholov, ktoré zadanú hodnotu prekročujú</w:t>
+      </w:r>
+      <w:r>
+        <w:t>. Taktiež je tu možnosť zobrazenie</w:t>
       </w:r>
       <w:r>
         <w:t> operácií nad nameraným spektrom</w:t>
@@ -2908,7 +3610,29 @@
       </w:r>
       <w:proofErr w:type="spellEnd"/>
       <w:r>
-        <w:t xml:space="preserve">).  </w:t>
+        <w:t>)</w:t>
+      </w:r>
+      <w:r>
+        <w:t xml:space="preserve"> pri týchto možnostiach si používateľ vyberie statický, ktorý sa odpočíta od aktuálneho (</w:t>
+      </w:r>
+      <w:proofErr w:type="spellStart"/>
+      <w:r>
+        <w:t>Substraction</w:t>
+      </w:r>
+      <w:proofErr w:type="spellEnd"/>
+      <w:r>
+        <w:t xml:space="preserve">) možnosťou </w:t>
+      </w:r>
+      <w:proofErr w:type="spellStart"/>
+      <w:r>
+        <w:t>Insert</w:t>
+      </w:r>
+      <w:proofErr w:type="spellEnd"/>
+      <w:r>
+        <w:t xml:space="preserve"> image</w:t>
+      </w:r>
+      <w:r>
+        <w:t xml:space="preserve">.  </w:t>
       </w:r>
       <w:r>
         <w:t>Poslednou</w:t>
@@ -2960,19 +3684,28 @@
         <w:t xml:space="preserve"> si používateľ musí najskôr vybrať farbu</w:t>
       </w:r>
       <w:r>
-        <w:t xml:space="preserve"> s ponúknutých možností</w:t>
+        <w:t xml:space="preserve"> z</w:t>
+      </w:r>
+      <w:r>
+        <w:t> </w:t>
+      </w:r>
+      <w:r>
+        <w:t>RGB</w:t>
+      </w:r>
+      <w:r>
+        <w:t xml:space="preserve"> a po potvrdení výberu sa </w:t>
+      </w:r>
+      <w:r>
+        <w:t>z </w:t>
+      </w:r>
+      <w:r>
+        <w:t>graf</w:t>
+      </w:r>
+      <w:r>
+        <w:t>u odfiltrujú ostatné farebné zložky a v grafe zostane iba vybraná farba</w:t>
       </w:r>
       <w:r>
         <w:t>.</w:t>
-      </w:r>
-      <w:r>
-        <w:t xml:space="preserve"> </w:t>
-      </w:r>
-      <w:r>
-        <w:t>Na potvrdenie každej voľby musí používateľ stlačiť tlačidlo Show.</w:t>
-      </w:r>
-      <w:r>
-        <w:t xml:space="preserve"> </w:t>
       </w:r>
       <w:r>
         <w:t xml:space="preserve"> </w:t>
@@ -2989,10 +3722,9 @@
           <w:noProof/>
           <w:lang w:eastAsia="sk-SK"/>
         </w:rPr>
-        <w:lastRenderedPageBreak/>
         <w:drawing>
-          <wp:inline distT="0" distB="0" distL="0" distR="0" wp14:anchorId="0CC2A817" wp14:editId="5DFCC5E6">
-            <wp:extent cx="5730495" cy="3221355"/>
+          <wp:inline distT="0" distB="0" distL="0" distR="0" wp14:anchorId="0CC2A817" wp14:editId="5A3E8C93">
+            <wp:extent cx="5725199" cy="3221355"/>
             <wp:effectExtent l="0" t="0" r="0" b="0"/>
             <wp:docPr id="7" name="Obrázok 7"/>
             <wp:cNvGraphicFramePr>
@@ -3022,7 +3754,7 @@
                   <pic:spPr bwMode="auto">
                     <a:xfrm>
                       <a:off x="0" y="0"/>
-                      <a:ext cx="5730495" cy="3221355"/>
+                      <a:ext cx="5725199" cy="3221355"/>
                     </a:xfrm>
                     <a:prstGeom prst="rect">
                       <a:avLst/>
@@ -3038,8 +3770,6 @@
           </wp:inline>
         </w:drawing>
       </w:r>
-      <w:bookmarkStart w:id="7" w:name="_GoBack"/>
-      <w:bookmarkEnd w:id="7"/>
     </w:p>
     <w:p>
       <w:pPr>
@@ -3049,14 +3779,27 @@
       <w:r>
         <w:t xml:space="preserve">Obrázok </w:t>
       </w:r>
-      <w:fldSimple w:instr=" SEQ Obrázok \* ARABIC ">
-        <w:r>
-          <w:rPr>
-            <w:noProof/>
-          </w:rPr>
-          <w:t>5</w:t>
-        </w:r>
-      </w:fldSimple>
+      <w:r>
+        <w:fldChar w:fldCharType="begin"/>
+      </w:r>
+      <w:r>
+        <w:instrText xml:space="preserve"> SEQ Obrázok \* ARABIC </w:instrText>
+      </w:r>
+      <w:r>
+        <w:fldChar w:fldCharType="separate"/>
+      </w:r>
+      <w:r>
+        <w:rPr>
+          <w:noProof/>
+        </w:rPr>
+        <w:t>5</w:t>
+      </w:r>
+      <w:r>
+        <w:rPr>
+          <w:noProof/>
+        </w:rPr>
+        <w:fldChar w:fldCharType="end"/>
+      </w:r>
       <w:r>
         <w:t xml:space="preserve"> - Zobrazenie v časti Meranie</w:t>
       </w:r>
@@ -3071,7 +3814,7 @@
           <w:sz w:val="32"/>
         </w:rPr>
       </w:pPr>
-      <w:bookmarkStart w:id="8" w:name="_Toc498095819"/>
+      <w:bookmarkStart w:id="8" w:name="_Toc498547391"/>
       <w:r>
         <w:rPr>
           <w:b/>
@@ -3094,16 +3837,36 @@
         <w:t xml:space="preserve"> </w:t>
       </w:r>
       <w:r>
-        <w:t>kalibrovať spektrometer pomocou 2 počiatočných bodov, ktoré vie rozšíriť o</w:t>
+        <w:t xml:space="preserve">kalibrovať spektrometer pomocou 2 počiatočných bodov, ktoré </w:t>
+      </w:r>
+      <w:r>
+        <w:t>sa dajú</w:t>
+      </w:r>
+      <w:r>
+        <w:t xml:space="preserve"> rozšíriť o</w:t>
       </w:r>
       <w:r>
         <w:t> 3 bod</w:t>
       </w:r>
       <w:r>
-        <w:t xml:space="preserve"> tlačidlom </w:t>
-      </w:r>
-      <w:r>
-        <w:t>+. Pri manuálnej kalibrácií používateľ nastavuje vlnovú dĺžku a proces potvrdí tlačidlom Set.</w:t>
+        <w:t xml:space="preserve"> </w:t>
+      </w:r>
+      <w:r>
+        <w:t xml:space="preserve">zaškrknutím </w:t>
+      </w:r>
+      <w:proofErr w:type="spellStart"/>
+      <w:r>
+        <w:t>checkboxu</w:t>
+      </w:r>
+      <w:proofErr w:type="spellEnd"/>
+      <w:r>
+        <w:t>. Pri manuálnej kalibrácií používateľ nastavuje vlnovú dĺžku</w:t>
+      </w:r>
+      <w:r>
+        <w:t xml:space="preserve"> pre každý bod</w:t>
+      </w:r>
+      <w:r>
+        <w:t xml:space="preserve"> a proces potvrdí tlačidlom Set.</w:t>
       </w:r>
       <w:r>
         <w:t xml:space="preserve"> Druhou možnosťou je spektrometer kalibrovať kalibračným súborom, ktorý si používateľ vyberie možnosťou </w:t>
@@ -3129,11 +3892,12 @@
           <w:noProof/>
           <w:lang w:eastAsia="sk-SK"/>
         </w:rPr>
+        <w:lastRenderedPageBreak/>
         <w:drawing>
-          <wp:inline distT="0" distB="0" distL="0" distR="0" wp14:anchorId="1E5C1C54" wp14:editId="3CAF0093">
-            <wp:extent cx="5752465" cy="3232150"/>
+          <wp:inline distT="0" distB="0" distL="0" distR="0" wp14:anchorId="1E5C1C54" wp14:editId="24B05662">
+            <wp:extent cx="5733111" cy="3232150"/>
             <wp:effectExtent l="0" t="0" r="0" b="0"/>
-            <wp:docPr id="8" name="Obrázok 8" descr="/Users/radoslavhecko/Documents/skola/3.rocnik/TIS/gui/final/6-CalibrationView.png"/>
+            <wp:docPr id="8" name="Obrázok 8"/>
             <wp:cNvGraphicFramePr>
               <a:graphicFrameLocks xmlns:a="http://schemas.openxmlformats.org/drawingml/2006/main" noChangeAspect="1"/>
             </wp:cNvGraphicFramePr>
@@ -3154,7 +3918,6 @@
                         </a:ext>
                       </a:extLst>
                     </a:blip>
-                    <a:srcRect/>
                     <a:stretch>
                       <a:fillRect/>
                     </a:stretch>
@@ -3162,7 +3925,7 @@
                   <pic:spPr bwMode="auto">
                     <a:xfrm>
                       <a:off x="0" y="0"/>
-                      <a:ext cx="5752465" cy="3232150"/>
+                      <a:ext cx="5733111" cy="3232150"/>
                     </a:xfrm>
                     <a:prstGeom prst="rect">
                       <a:avLst/>
@@ -3187,14 +3950,27 @@
       <w:r>
         <w:t xml:space="preserve">Obrázok </w:t>
       </w:r>
-      <w:fldSimple w:instr=" SEQ Obrázok \* ARABIC ">
-        <w:r>
-          <w:rPr>
-            <w:noProof/>
-          </w:rPr>
-          <w:t>6</w:t>
-        </w:r>
-      </w:fldSimple>
+      <w:r>
+        <w:fldChar w:fldCharType="begin"/>
+      </w:r>
+      <w:r>
+        <w:instrText xml:space="preserve"> SEQ Obrázok \* ARABIC </w:instrText>
+      </w:r>
+      <w:r>
+        <w:fldChar w:fldCharType="separate"/>
+      </w:r>
+      <w:r>
+        <w:rPr>
+          <w:noProof/>
+        </w:rPr>
+        <w:t>6</w:t>
+      </w:r>
+      <w:r>
+        <w:rPr>
+          <w:noProof/>
+        </w:rPr>
+        <w:fldChar w:fldCharType="end"/>
+      </w:r>
       <w:r>
         <w:t xml:space="preserve"> - Zobrazenie v časti Kalibrácia</w:t>
       </w:r>
@@ -3208,14 +3984,13 @@
           <w:sz w:val="32"/>
         </w:rPr>
       </w:pPr>
-      <w:bookmarkStart w:id="9" w:name="_Toc498095820"/>
+      <w:bookmarkStart w:id="9" w:name="_Toc498547392"/>
       <w:r>
         <w:rPr>
           <w:b/>
           <w:color w:val="000000" w:themeColor="text1"/>
           <w:sz w:val="32"/>
         </w:rPr>
-        <w:lastRenderedPageBreak/>
         <w:t xml:space="preserve">Zobrazenie v časti </w:t>
       </w:r>
       <w:r>
@@ -3275,10 +4050,10 @@
           <w:lang w:eastAsia="sk-SK"/>
         </w:rPr>
         <w:drawing>
-          <wp:inline distT="0" distB="0" distL="0" distR="0" wp14:anchorId="2A98AA87" wp14:editId="504299CA">
-            <wp:extent cx="5752465" cy="3232150"/>
+          <wp:inline distT="0" distB="0" distL="0" distR="0" wp14:anchorId="2A98AA87" wp14:editId="2D3BC737">
+            <wp:extent cx="5746708" cy="3232150"/>
             <wp:effectExtent l="0" t="0" r="0" b="0"/>
-            <wp:docPr id="9" name="Obrázok 9" descr="/Users/radoslavhecko/Documents/skola/3.rocnik/TIS/gui/final/7-ImportView.png"/>
+            <wp:docPr id="9" name="Obrázok 9"/>
             <wp:cNvGraphicFramePr>
               <a:graphicFrameLocks xmlns:a="http://schemas.openxmlformats.org/drawingml/2006/main" noChangeAspect="1"/>
             </wp:cNvGraphicFramePr>
@@ -3299,7 +4074,6 @@
                         </a:ext>
                       </a:extLst>
                     </a:blip>
-                    <a:srcRect/>
                     <a:stretch>
                       <a:fillRect/>
                     </a:stretch>
@@ -3307,7 +4081,7 @@
                   <pic:spPr bwMode="auto">
                     <a:xfrm>
                       <a:off x="0" y="0"/>
-                      <a:ext cx="5752465" cy="3232150"/>
+                      <a:ext cx="5746708" cy="3232150"/>
                     </a:xfrm>
                     <a:prstGeom prst="rect">
                       <a:avLst/>
@@ -3332,14 +4106,30 @@
       <w:r>
         <w:t xml:space="preserve">Obrázok </w:t>
       </w:r>
-      <w:fldSimple w:instr=" SEQ Obrázok \* ARABIC ">
-        <w:r>
-          <w:rPr>
-            <w:noProof/>
-          </w:rPr>
-          <w:t>7</w:t>
-        </w:r>
-      </w:fldSimple>
+      <w:r>
+        <w:fldChar w:fldCharType="begin"/>
+      </w:r>
+      <w:r>
+        <w:instrText xml:space="preserve"> </w:instrText>
+      </w:r>
+      <w:r>
+        <w:instrText xml:space="preserve">SEQ Obrázok \* ARABIC </w:instrText>
+      </w:r>
+      <w:r>
+        <w:fldChar w:fldCharType="separate"/>
+      </w:r>
+      <w:r>
+        <w:rPr>
+          <w:noProof/>
+        </w:rPr>
+        <w:t>7</w:t>
+      </w:r>
+      <w:r>
+        <w:rPr>
+          <w:noProof/>
+        </w:rPr>
+        <w:fldChar w:fldCharType="end"/>
+      </w:r>
       <w:r>
         <w:t xml:space="preserve"> - Zobrazenie v časti Import</w:t>
       </w:r>
@@ -3353,7 +4143,7 @@
           <w:sz w:val="32"/>
         </w:rPr>
       </w:pPr>
-      <w:bookmarkStart w:id="10" w:name="_Toc498095821"/>
+      <w:bookmarkStart w:id="10" w:name="_Toc498547393"/>
       <w:r>
         <w:rPr>
           <w:b/>
@@ -3448,7 +4238,11 @@
         <w:t xml:space="preserve"> formátu. </w:t>
       </w:r>
       <w:r>
-        <w:t>Tie operácie sa ovládajú stlačením tlačidla Export pre konkrétny  výber po ktorom si používateľ bude môcť vybrať názov a cieľ uloženia súboru.</w:t>
+        <w:t xml:space="preserve">Tie operácie sa ovládajú </w:t>
+      </w:r>
+      <w:r>
+        <w:lastRenderedPageBreak/>
+        <w:t>stlačením tlačidla Export pre konkrétny  výber po ktorom si používateľ bude môcť vybrať názov a cieľ uloženia súboru.</w:t>
       </w:r>
     </w:p>
     <w:p>
@@ -3470,10 +4264,10 @@
           <w:lang w:eastAsia="sk-SK"/>
         </w:rPr>
         <w:drawing>
-          <wp:inline distT="0" distB="0" distL="0" distR="0" wp14:anchorId="201805C5" wp14:editId="07973B58">
-            <wp:extent cx="5740796" cy="2784651"/>
+          <wp:inline distT="0" distB="0" distL="0" distR="0" wp14:anchorId="201805C5" wp14:editId="36D437B2">
+            <wp:extent cx="5892846" cy="2798301"/>
             <wp:effectExtent l="0" t="0" r="0" b="0"/>
-            <wp:docPr id="11" name="Obrázok 11" descr="/Users/radoslavhecko/Documents/skola/3.rocnik/TIS/gui/final/8-ExportView.png"/>
+            <wp:docPr id="11" name="Obrázok 11"/>
             <wp:cNvGraphicFramePr>
               <a:graphicFrameLocks xmlns:a="http://schemas.openxmlformats.org/drawingml/2006/main" noChangeAspect="1"/>
             </wp:cNvGraphicFramePr>
@@ -3494,7 +4288,6 @@
                         </a:ext>
                       </a:extLst>
                     </a:blip>
-                    <a:srcRect/>
                     <a:stretch>
                       <a:fillRect/>
                     </a:stretch>
@@ -3502,7 +4295,7 @@
                   <pic:spPr bwMode="auto">
                     <a:xfrm>
                       <a:off x="0" y="0"/>
-                      <a:ext cx="5769277" cy="2798466"/>
+                      <a:ext cx="5910797" cy="2806825"/>
                     </a:xfrm>
                     <a:prstGeom prst="rect">
                       <a:avLst/>
@@ -3530,14 +4323,27 @@
       <w:r>
         <w:t xml:space="preserve">Obrázok </w:t>
       </w:r>
-      <w:fldSimple w:instr=" SEQ Obrázok \* ARABIC ">
-        <w:r>
-          <w:rPr>
-            <w:noProof/>
-          </w:rPr>
-          <w:t>8</w:t>
-        </w:r>
-      </w:fldSimple>
+      <w:r>
+        <w:fldChar w:fldCharType="begin"/>
+      </w:r>
+      <w:r>
+        <w:instrText xml:space="preserve"> SEQ Obrázok \* ARABIC </w:instrText>
+      </w:r>
+      <w:r>
+        <w:fldChar w:fldCharType="separate"/>
+      </w:r>
+      <w:r>
+        <w:rPr>
+          <w:noProof/>
+        </w:rPr>
+        <w:t>8</w:t>
+      </w:r>
+      <w:r>
+        <w:rPr>
+          <w:noProof/>
+        </w:rPr>
+        <w:fldChar w:fldCharType="end"/>
+      </w:r>
       <w:r>
         <w:t xml:space="preserve"> - Zobrazenie v časti Export</w:t>
       </w:r>
@@ -3644,7 +4450,7 @@
           <w:color w:val="000000" w:themeColor="text1"/>
         </w:rPr>
       </w:pPr>
-      <w:bookmarkStart w:id="11" w:name="_Toc498095822"/>
+      <w:bookmarkStart w:id="11" w:name="_Toc498547394"/>
       <w:r>
         <w:rPr>
           <w:b/>
@@ -3665,7 +4471,7 @@
           <w:sz w:val="32"/>
         </w:rPr>
       </w:pPr>
-      <w:bookmarkStart w:id="12" w:name="_Toc498095823"/>
+      <w:bookmarkStart w:id="12" w:name="_Toc498547395"/>
       <w:r>
         <w:rPr>
           <w:b/>
@@ -3689,7 +4495,7 @@
           <w:color w:val="000000" w:themeColor="text1"/>
         </w:rPr>
       </w:pPr>
-      <w:bookmarkStart w:id="13" w:name="_Toc498095824"/>
+      <w:bookmarkStart w:id="13" w:name="_Toc498547396"/>
       <w:r>
         <w:rPr>
           <w:b/>
@@ -3712,7 +4518,7 @@
           <w:color w:val="000000" w:themeColor="text1"/>
         </w:rPr>
       </w:pPr>
-      <w:bookmarkStart w:id="14" w:name="_Toc498095825"/>
+      <w:bookmarkStart w:id="14" w:name="_Toc498547397"/>
       <w:r>
         <w:rPr>
           <w:b/>
@@ -3738,7 +4544,7 @@
           <w:color w:val="000000" w:themeColor="text1"/>
         </w:rPr>
       </w:pPr>
-      <w:bookmarkStart w:id="15" w:name="_Toc498095826"/>
+      <w:bookmarkStart w:id="15" w:name="_Toc498547398"/>
       <w:r>
         <w:rPr>
           <w:b/>
@@ -3760,7 +4566,7 @@
           <w:sz w:val="32"/>
         </w:rPr>
       </w:pPr>
-      <w:bookmarkStart w:id="16" w:name="_Toc498095827"/>
+      <w:bookmarkStart w:id="16" w:name="_Toc498547399"/>
       <w:r>
         <w:rPr>
           <w:b/>
@@ -3788,7 +4594,7 @@
           <w:color w:val="000000" w:themeColor="text1"/>
         </w:rPr>
       </w:pPr>
-      <w:bookmarkStart w:id="17" w:name="_Toc498095828"/>
+      <w:bookmarkStart w:id="17" w:name="_Toc498547400"/>
       <w:r>
         <w:rPr>
           <w:b/>
@@ -3808,7 +4614,7 @@
           <w:sz w:val="32"/>
         </w:rPr>
       </w:pPr>
-      <w:bookmarkStart w:id="18" w:name="_Toc498095829"/>
+      <w:bookmarkStart w:id="18" w:name="_Toc498547401"/>
       <w:r>
         <w:rPr>
           <w:b/>
@@ -3963,7 +4769,7 @@
         <w:rStyle w:val="slostrany"/>
         <w:noProof/>
       </w:rPr>
-      <w:t>5</w:t>
+      <w:t>3</w:t>
     </w:r>
     <w:r>
       <w:rPr>
@@ -7848,7 +8654,7 @@
 </file>
 
 <file path=customXml/itemProps1.xml><?xml version="1.0" encoding="utf-8"?>
-<ds:datastoreItem xmlns:ds="http://schemas.openxmlformats.org/officeDocument/2006/customXml" ds:itemID="{13ED1FD9-B5EA-874B-B3F1-183DBA323206}">
+<ds:datastoreItem xmlns:ds="http://schemas.openxmlformats.org/officeDocument/2006/customXml" ds:itemID="{60FE08F6-E83A-DA49-B8F4-F6D5E4E6A98C}">
   <ds:schemaRefs>
     <ds:schemaRef ds:uri="http://schemas.openxmlformats.org/officeDocument/2006/bibliography"/>
   </ds:schemaRefs>

</xml_diff>

<commit_message>
#14 aktualizovanie navrhu: formaty suborov, komunikacne protokoly
</commit_message>
<xml_diff>
--- a/Dokumenty/navrh.docx
+++ b/Dokumenty/navrh.docx
@@ -237,7 +237,7 @@
         </w:rPr>
         <w:fldChar w:fldCharType="separate"/>
       </w:r>
-      <w:hyperlink w:anchor="_Toc498553083" w:history="1">
+      <w:hyperlink w:anchor="_Toc498554208" w:history="1">
         <w:r>
           <w:rPr>
             <w:rStyle w:val="Hypertextovprepojenie"/>
@@ -277,7 +277,7 @@
           <w:rPr>
             <w:webHidden/>
           </w:rPr>
-          <w:instrText xml:space="preserve"> PAGEREF _Toc498553083 \h </w:instrText>
+          <w:instrText xml:space="preserve"> PAGEREF _Toc498554208 \h </w:instrText>
         </w:r>
         <w:r>
           <w:rPr>
@@ -316,7 +316,7 @@
           <w:lang w:eastAsia="sk-SK"/>
         </w:rPr>
       </w:pPr>
-      <w:hyperlink w:anchor="_Toc498553084" w:history="1">
+      <w:hyperlink w:anchor="_Toc498554209" w:history="1">
         <w:r>
           <w:rPr>
             <w:rStyle w:val="Hypertextovprepojenie"/>
@@ -356,7 +356,7 @@
           <w:rPr>
             <w:webHidden/>
           </w:rPr>
-          <w:instrText xml:space="preserve"> PAGEREF _Toc498553084 \h </w:instrText>
+          <w:instrText xml:space="preserve"> PAGEREF _Toc498554209 \h </w:instrText>
         </w:r>
         <w:r>
           <w:rPr>
@@ -399,7 +399,7 @@
           <w:lang w:eastAsia="sk-SK"/>
         </w:rPr>
       </w:pPr>
-      <w:hyperlink w:anchor="_Toc498553085" w:history="1">
+      <w:hyperlink w:anchor="_Toc498554210" w:history="1">
         <w:r>
           <w:rPr>
             <w:rStyle w:val="Hypertextovprepojenie"/>
@@ -446,7 +446,7 @@
             <w:noProof/>
             <w:webHidden/>
           </w:rPr>
-          <w:instrText xml:space="preserve"> PAGEREF _Toc498553085 \h </w:instrText>
+          <w:instrText xml:space="preserve"> PAGEREF _Toc498554210 \h </w:instrText>
         </w:r>
         <w:r>
           <w:rPr>
@@ -489,7 +489,7 @@
           <w:lang w:eastAsia="sk-SK"/>
         </w:rPr>
       </w:pPr>
-      <w:hyperlink w:anchor="_Toc498553086" w:history="1">
+      <w:hyperlink w:anchor="_Toc498554211" w:history="1">
         <w:r>
           <w:rPr>
             <w:rStyle w:val="Hypertextovprepojenie"/>
@@ -529,7 +529,7 @@
           <w:rPr>
             <w:webHidden/>
           </w:rPr>
-          <w:instrText xml:space="preserve"> PAGEREF _Toc498553086 \h </w:instrText>
+          <w:instrText xml:space="preserve"> PAGEREF _Toc498554211 \h </w:instrText>
         </w:r>
         <w:r>
           <w:rPr>
@@ -568,7 +568,7 @@
           <w:lang w:eastAsia="sk-SK"/>
         </w:rPr>
       </w:pPr>
-      <w:hyperlink w:anchor="_Toc498553087" w:history="1">
+      <w:hyperlink w:anchor="_Toc498554212" w:history="1">
         <w:r>
           <w:rPr>
             <w:rStyle w:val="Hypertextovprepojenie"/>
@@ -608,7 +608,7 @@
           <w:rPr>
             <w:webHidden/>
           </w:rPr>
-          <w:instrText xml:space="preserve"> PAGEREF _Toc498553087 \h </w:instrText>
+          <w:instrText xml:space="preserve"> PAGEREF _Toc498554212 \h </w:instrText>
         </w:r>
         <w:r>
           <w:rPr>
@@ -651,7 +651,7 @@
           <w:lang w:eastAsia="sk-SK"/>
         </w:rPr>
       </w:pPr>
-      <w:hyperlink w:anchor="_Toc498553088" w:history="1">
+      <w:hyperlink w:anchor="_Toc498554213" w:history="1">
         <w:r>
           <w:rPr>
             <w:rStyle w:val="Hypertextovprepojenie"/>
@@ -698,7 +698,7 @@
             <w:noProof/>
             <w:webHidden/>
           </w:rPr>
-          <w:instrText xml:space="preserve"> PAGEREF _Toc498553088 \h </w:instrText>
+          <w:instrText xml:space="preserve"> PAGEREF _Toc498554213 \h </w:instrText>
         </w:r>
         <w:r>
           <w:rPr>
@@ -741,7 +741,7 @@
           <w:lang w:eastAsia="sk-SK"/>
         </w:rPr>
       </w:pPr>
-      <w:hyperlink w:anchor="_Toc498553089" w:history="1">
+      <w:hyperlink w:anchor="_Toc498554214" w:history="1">
         <w:r>
           <w:rPr>
             <w:rStyle w:val="Hypertextovprepojenie"/>
@@ -781,7 +781,7 @@
           <w:rPr>
             <w:webHidden/>
           </w:rPr>
-          <w:instrText xml:space="preserve"> PAGEREF _Toc498553089 \h </w:instrText>
+          <w:instrText xml:space="preserve"> PAGEREF _Toc498554214 \h </w:instrText>
         </w:r>
         <w:r>
           <w:rPr>
@@ -820,7 +820,7 @@
           <w:lang w:eastAsia="sk-SK"/>
         </w:rPr>
       </w:pPr>
-      <w:hyperlink w:anchor="_Toc498553090" w:history="1">
+      <w:hyperlink w:anchor="_Toc498554215" w:history="1">
         <w:r>
           <w:rPr>
             <w:rStyle w:val="Hypertextovprepojenie"/>
@@ -861,7 +861,7 @@
           <w:rPr>
             <w:webHidden/>
           </w:rPr>
-          <w:instrText xml:space="preserve"> PAGEREF _Toc498553090 \h </w:instrText>
+          <w:instrText xml:space="preserve"> PAGEREF _Toc498554215 \h </w:instrText>
         </w:r>
         <w:r>
           <w:rPr>
@@ -904,7 +904,7 @@
           <w:lang w:eastAsia="sk-SK"/>
         </w:rPr>
       </w:pPr>
-      <w:hyperlink w:anchor="_Toc498553091" w:history="1">
+      <w:hyperlink w:anchor="_Toc498554216" w:history="1">
         <w:r>
           <w:rPr>
             <w:rStyle w:val="Hypertextovprepojenie"/>
@@ -951,7 +951,7 @@
             <w:noProof/>
             <w:webHidden/>
           </w:rPr>
-          <w:instrText xml:space="preserve"> PAGEREF _Toc498553091 \h </w:instrText>
+          <w:instrText xml:space="preserve"> PAGEREF _Toc498554216 \h </w:instrText>
         </w:r>
         <w:r>
           <w:rPr>
@@ -998,7 +998,7 @@
           <w:lang w:eastAsia="sk-SK"/>
         </w:rPr>
       </w:pPr>
-      <w:hyperlink w:anchor="_Toc498553092" w:history="1">
+      <w:hyperlink w:anchor="_Toc498554217" w:history="1">
         <w:r>
           <w:rPr>
             <w:rStyle w:val="Hypertextovprepojenie"/>
@@ -1045,7 +1045,7 @@
             <w:noProof/>
             <w:webHidden/>
           </w:rPr>
-          <w:instrText xml:space="preserve"> PAGEREF _Toc498553092 \h </w:instrText>
+          <w:instrText xml:space="preserve"> PAGEREF _Toc498554217 \h </w:instrText>
         </w:r>
         <w:r>
           <w:rPr>
@@ -1088,7 +1088,7 @@
           <w:lang w:eastAsia="sk-SK"/>
         </w:rPr>
       </w:pPr>
-      <w:hyperlink w:anchor="_Toc498553093" w:history="1">
+      <w:hyperlink w:anchor="_Toc498554218" w:history="1">
         <w:r>
           <w:rPr>
             <w:rStyle w:val="Hypertextovprepojenie"/>
@@ -1128,7 +1128,7 @@
           <w:rPr>
             <w:webHidden/>
           </w:rPr>
-          <w:instrText xml:space="preserve"> PAGEREF _Toc498553093 \h </w:instrText>
+          <w:instrText xml:space="preserve"> PAGEREF _Toc498554218 \h </w:instrText>
         </w:r>
         <w:r>
           <w:rPr>
@@ -1171,7 +1171,7 @@
           <w:lang w:eastAsia="sk-SK"/>
         </w:rPr>
       </w:pPr>
-      <w:hyperlink w:anchor="_Toc498553094" w:history="1">
+      <w:hyperlink w:anchor="_Toc498554219" w:history="1">
         <w:r>
           <w:rPr>
             <w:rStyle w:val="Hypertextovprepojenie"/>
@@ -1218,7 +1218,7 @@
             <w:noProof/>
             <w:webHidden/>
           </w:rPr>
-          <w:instrText xml:space="preserve"> PAGEREF _Toc498553094 \h </w:instrText>
+          <w:instrText xml:space="preserve"> PAGEREF _Toc498554219 \h </w:instrText>
         </w:r>
         <w:r>
           <w:rPr>
@@ -1265,7 +1265,7 @@
           <w:lang w:eastAsia="sk-SK"/>
         </w:rPr>
       </w:pPr>
-      <w:hyperlink w:anchor="_Toc498553095" w:history="1">
+      <w:hyperlink w:anchor="_Toc498554220" w:history="1">
         <w:r>
           <w:rPr>
             <w:rStyle w:val="Hypertextovprepojenie"/>
@@ -1312,7 +1312,7 @@
             <w:noProof/>
             <w:webHidden/>
           </w:rPr>
-          <w:instrText xml:space="preserve"> PAGEREF _Toc498553095 \h </w:instrText>
+          <w:instrText xml:space="preserve"> PAGEREF _Toc498554220 \h </w:instrText>
         </w:r>
         <w:r>
           <w:rPr>
@@ -1359,7 +1359,7 @@
           <w:lang w:eastAsia="sk-SK"/>
         </w:rPr>
       </w:pPr>
-      <w:hyperlink w:anchor="_Toc498553096" w:history="1">
+      <w:hyperlink w:anchor="_Toc498554221" w:history="1">
         <w:r>
           <w:rPr>
             <w:rStyle w:val="Hypertextovprepojenie"/>
@@ -1406,7 +1406,7 @@
             <w:noProof/>
             <w:webHidden/>
           </w:rPr>
-          <w:instrText xml:space="preserve"> PAGEREF _Toc498553096 \h </w:instrText>
+          <w:instrText xml:space="preserve"> PAGEREF _Toc498554221 \h </w:instrText>
         </w:r>
         <w:r>
           <w:rPr>
@@ -1453,7 +1453,7 @@
           <w:lang w:eastAsia="sk-SK"/>
         </w:rPr>
       </w:pPr>
-      <w:hyperlink w:anchor="_Toc498553097" w:history="1">
+      <w:hyperlink w:anchor="_Toc498554222" w:history="1">
         <w:r>
           <w:rPr>
             <w:rStyle w:val="Hypertextovprepojenie"/>
@@ -1500,7 +1500,7 @@
             <w:noProof/>
             <w:webHidden/>
           </w:rPr>
-          <w:instrText xml:space="preserve"> PAGEREF _Toc498553097 \h </w:instrText>
+          <w:instrText xml:space="preserve"> PAGEREF _Toc498554222 \h </w:instrText>
         </w:r>
         <w:r>
           <w:rPr>
@@ -1543,7 +1543,7 @@
           <w:lang w:eastAsia="sk-SK"/>
         </w:rPr>
       </w:pPr>
-      <w:hyperlink w:anchor="_Toc498553098" w:history="1">
+      <w:hyperlink w:anchor="_Toc498554223" w:history="1">
         <w:r>
           <w:rPr>
             <w:rStyle w:val="Hypertextovprepojenie"/>
@@ -1583,7 +1583,7 @@
           <w:rPr>
             <w:webHidden/>
           </w:rPr>
-          <w:instrText xml:space="preserve"> PAGEREF _Toc498553098 \h </w:instrText>
+          <w:instrText xml:space="preserve"> PAGEREF _Toc498554223 \h </w:instrText>
         </w:r>
         <w:r>
           <w:rPr>
@@ -1626,7 +1626,7 @@
           <w:lang w:eastAsia="sk-SK"/>
         </w:rPr>
       </w:pPr>
-      <w:hyperlink w:anchor="_Toc498553099" w:history="1">
+      <w:hyperlink w:anchor="_Toc498554224" w:history="1">
         <w:r>
           <w:rPr>
             <w:rStyle w:val="Hypertextovprepojenie"/>
@@ -1673,7 +1673,7 @@
             <w:noProof/>
             <w:webHidden/>
           </w:rPr>
-          <w:instrText xml:space="preserve"> PAGEREF _Toc498553099 \h </w:instrText>
+          <w:instrText xml:space="preserve"> PAGEREF _Toc498554224 \h </w:instrText>
         </w:r>
         <w:r>
           <w:rPr>
@@ -1716,7 +1716,7 @@
           <w:lang w:eastAsia="sk-SK"/>
         </w:rPr>
       </w:pPr>
-      <w:hyperlink w:anchor="_Toc498553100" w:history="1">
+      <w:hyperlink w:anchor="_Toc498554225" w:history="1">
         <w:r>
           <w:rPr>
             <w:rStyle w:val="Hypertextovprepojenie"/>
@@ -1756,7 +1756,7 @@
           <w:rPr>
             <w:webHidden/>
           </w:rPr>
-          <w:instrText xml:space="preserve"> PAGEREF _Toc498553100 \h </w:instrText>
+          <w:instrText xml:space="preserve"> PAGEREF _Toc498554225 \h </w:instrText>
         </w:r>
         <w:r>
           <w:rPr>
@@ -1795,7 +1795,7 @@
           <w:lang w:eastAsia="sk-SK"/>
         </w:rPr>
       </w:pPr>
-      <w:hyperlink w:anchor="_Toc498553101" w:history="1">
+      <w:hyperlink w:anchor="_Toc498554226" w:history="1">
         <w:r>
           <w:rPr>
             <w:rStyle w:val="Hypertextovprepojenie"/>
@@ -1835,7 +1835,7 @@
           <w:rPr>
             <w:webHidden/>
           </w:rPr>
-          <w:instrText xml:space="preserve"> PAGEREF _Toc498553101 \h </w:instrText>
+          <w:instrText xml:space="preserve"> PAGEREF _Toc498554226 \h </w:instrText>
         </w:r>
         <w:r>
           <w:rPr>
@@ -1874,7 +1874,7 @@
           <w:lang w:eastAsia="sk-SK"/>
         </w:rPr>
       </w:pPr>
-      <w:hyperlink w:anchor="_Toc498553102" w:history="1">
+      <w:hyperlink w:anchor="_Toc498554227" w:history="1">
         <w:r>
           <w:rPr>
             <w:rStyle w:val="Hypertextovprepojenie"/>
@@ -1914,7 +1914,7 @@
           <w:rPr>
             <w:webHidden/>
           </w:rPr>
-          <w:instrText xml:space="preserve"> PAGEREF _Toc498553102 \h </w:instrText>
+          <w:instrText xml:space="preserve"> PAGEREF _Toc498554227 \h </w:instrText>
         </w:r>
         <w:r>
           <w:rPr>
@@ -1957,7 +1957,7 @@
           <w:lang w:eastAsia="sk-SK"/>
         </w:rPr>
       </w:pPr>
-      <w:hyperlink w:anchor="_Toc498553103" w:history="1">
+      <w:hyperlink w:anchor="_Toc498554228" w:history="1">
         <w:r>
           <w:rPr>
             <w:rStyle w:val="Hypertextovprepojenie"/>
@@ -2004,7 +2004,7 @@
             <w:noProof/>
             <w:webHidden/>
           </w:rPr>
-          <w:instrText xml:space="preserve"> PAGEREF _Toc498553103 \h </w:instrText>
+          <w:instrText xml:space="preserve"> PAGEREF _Toc498554228 \h </w:instrText>
         </w:r>
         <w:r>
           <w:rPr>
@@ -2047,7 +2047,7 @@
           <w:lang w:eastAsia="sk-SK"/>
         </w:rPr>
       </w:pPr>
-      <w:hyperlink w:anchor="_Toc498553104" w:history="1">
+      <w:hyperlink w:anchor="_Toc498554229" w:history="1">
         <w:r>
           <w:rPr>
             <w:rStyle w:val="Hypertextovprepojenie"/>
@@ -2087,7 +2087,7 @@
           <w:rPr>
             <w:webHidden/>
           </w:rPr>
-          <w:instrText xml:space="preserve"> PAGEREF _Toc498553104 \h </w:instrText>
+          <w:instrText xml:space="preserve"> PAGEREF _Toc498554229 \h </w:instrText>
         </w:r>
         <w:r>
           <w:rPr>
@@ -2130,7 +2130,7 @@
           <w:lang w:eastAsia="sk-SK"/>
         </w:rPr>
       </w:pPr>
-      <w:hyperlink w:anchor="_Toc498553105" w:history="1">
+      <w:hyperlink w:anchor="_Toc498554230" w:history="1">
         <w:r>
           <w:rPr>
             <w:rStyle w:val="Hypertextovprepojenie"/>
@@ -2177,7 +2177,7 @@
             <w:noProof/>
             <w:webHidden/>
           </w:rPr>
-          <w:instrText xml:space="preserve"> PAGEREF _Toc498553105 \h </w:instrText>
+          <w:instrText xml:space="preserve"> PAGEREF _Toc498554230 \h </w:instrText>
         </w:r>
         <w:r>
           <w:rPr>
@@ -2272,7 +2272,7 @@
       </w:pPr>
       <w:bookmarkStart w:id="1" w:name="_Toc498083867"/>
       <w:bookmarkStart w:id="2" w:name="_Toc498462722"/>
-      <w:bookmarkStart w:id="3" w:name="_Toc498553083"/>
+      <w:bookmarkStart w:id="3" w:name="_Toc498554208"/>
       <w:r>
         <w:rPr>
           <w:b/>
@@ -2721,7 +2721,7 @@
           <w:sz w:val="36"/>
         </w:rPr>
       </w:pPr>
-      <w:bookmarkStart w:id="4" w:name="_Toc498553084"/>
+      <w:bookmarkStart w:id="4" w:name="_Toc498554209"/>
       <w:r>
         <w:rPr>
           <w:b/>
@@ -2743,7 +2743,7 @@
           <w:sz w:val="32"/>
         </w:rPr>
       </w:pPr>
-      <w:bookmarkStart w:id="5" w:name="_Toc498553085"/>
+      <w:bookmarkStart w:id="5" w:name="_Toc498554210"/>
       <w:r>
         <w:rPr>
           <w:b/>
@@ -2771,7 +2771,7 @@
           <w:color w:val="000000" w:themeColor="text1"/>
         </w:rPr>
       </w:pPr>
-      <w:bookmarkStart w:id="6" w:name="_Toc498553086"/>
+      <w:bookmarkStart w:id="6" w:name="_Toc498554211"/>
       <w:r>
         <w:rPr>
           <w:b/>
@@ -2880,7 +2880,7 @@
           <w:color w:val="000000" w:themeColor="text1"/>
         </w:rPr>
       </w:pPr>
-      <w:bookmarkStart w:id="7" w:name="_Toc498553087"/>
+      <w:bookmarkStart w:id="7" w:name="_Toc498554212"/>
       <w:r>
         <w:rPr>
           <w:b/>
@@ -3019,7 +3019,7 @@
           <w:sz w:val="32"/>
         </w:rPr>
       </w:pPr>
-      <w:bookmarkStart w:id="8" w:name="_Toc498553088"/>
+      <w:bookmarkStart w:id="8" w:name="_Toc498554213"/>
       <w:r>
         <w:rPr>
           <w:b/>
@@ -3039,7 +3039,7 @@
           <w:color w:val="000000" w:themeColor="text1"/>
         </w:rPr>
       </w:pPr>
-      <w:bookmarkStart w:id="9" w:name="_Toc498553089"/>
+      <w:bookmarkStart w:id="9" w:name="_Toc498554214"/>
       <w:r>
         <w:rPr>
           <w:b/>
@@ -3152,11 +3152,6 @@
       <w:r>
         <w:t>.</w:t>
       </w:r>
-    </w:p>
-    <w:p>
-      <w:pPr>
-        <w:ind w:left="0" w:firstLine="0"/>
-      </w:pPr>
     </w:p>
     <w:p/>
     <w:p>
@@ -3208,7 +3203,7 @@
           <w:lang w:val="en-GB"/>
         </w:rPr>
       </w:pPr>
-      <w:bookmarkStart w:id="10" w:name="_Toc498553090"/>
+      <w:bookmarkStart w:id="10" w:name="_Toc498554215"/>
       <w:r>
         <w:rPr>
           <w:b/>
@@ -3237,7 +3232,7 @@
           <w:sz w:val="32"/>
         </w:rPr>
       </w:pPr>
-      <w:bookmarkStart w:id="11" w:name="_Toc498553091"/>
+      <w:bookmarkStart w:id="11" w:name="_Toc498554216"/>
       <w:r>
         <w:rPr>
           <w:b/>
@@ -3581,7 +3576,7 @@
           <w:sz w:val="32"/>
         </w:rPr>
       </w:pPr>
-      <w:bookmarkStart w:id="12" w:name="_Toc498553092"/>
+      <w:bookmarkStart w:id="12" w:name="_Toc498554217"/>
       <w:r>
         <w:rPr>
           <w:b/>
@@ -3758,7 +3753,7 @@
           <w:color w:val="000000" w:themeColor="text1"/>
         </w:rPr>
       </w:pPr>
-      <w:bookmarkStart w:id="13" w:name="_Toc498553093"/>
+      <w:bookmarkStart w:id="13" w:name="_Toc498554218"/>
       <w:r>
         <w:rPr>
           <w:b/>
@@ -4072,7 +4067,7 @@
           <w:sz w:val="32"/>
         </w:rPr>
       </w:pPr>
-      <w:bookmarkStart w:id="14" w:name="_Toc498553094"/>
+      <w:bookmarkStart w:id="14" w:name="_Toc498554219"/>
       <w:r>
         <w:rPr>
           <w:b/>
@@ -4316,7 +4311,7 @@
           <w:sz w:val="32"/>
         </w:rPr>
       </w:pPr>
-      <w:bookmarkStart w:id="15" w:name="_Toc498553095"/>
+      <w:bookmarkStart w:id="15" w:name="_Toc498554220"/>
       <w:r>
         <w:rPr>
           <w:b/>
@@ -4460,7 +4455,7 @@
           <w:sz w:val="32"/>
         </w:rPr>
       </w:pPr>
-      <w:bookmarkStart w:id="16" w:name="_Toc498553096"/>
+      <w:bookmarkStart w:id="16" w:name="_Toc498554221"/>
       <w:r>
         <w:rPr>
           <w:b/>
@@ -4590,7 +4585,7 @@
           <w:sz w:val="32"/>
         </w:rPr>
       </w:pPr>
-      <w:bookmarkStart w:id="17" w:name="_Toc498553097"/>
+      <w:bookmarkStart w:id="17" w:name="_Toc498554222"/>
       <w:r>
         <w:rPr>
           <w:b/>
@@ -4852,7 +4847,7 @@
           <w:color w:val="000000" w:themeColor="text1"/>
         </w:rPr>
       </w:pPr>
-      <w:bookmarkStart w:id="18" w:name="_Toc498553098"/>
+      <w:bookmarkStart w:id="18" w:name="_Toc498554223"/>
       <w:r>
         <w:rPr>
           <w:b/>
@@ -4873,7 +4868,7 @@
           <w:sz w:val="32"/>
         </w:rPr>
       </w:pPr>
-      <w:bookmarkStart w:id="19" w:name="_Toc498553099"/>
+      <w:bookmarkStart w:id="19" w:name="_Toc498554224"/>
       <w:r>
         <w:rPr>
           <w:b/>
@@ -4897,7 +4892,7 @@
           <w:color w:val="000000" w:themeColor="text1"/>
         </w:rPr>
       </w:pPr>
-      <w:bookmarkStart w:id="20" w:name="_Toc498553100"/>
+      <w:bookmarkStart w:id="20" w:name="_Toc498554225"/>
       <w:r>
         <w:rPr>
           <w:b/>
@@ -4920,7 +4915,7 @@
           <w:color w:val="000000" w:themeColor="text1"/>
         </w:rPr>
       </w:pPr>
-      <w:bookmarkStart w:id="21" w:name="_Toc498553101"/>
+      <w:bookmarkStart w:id="21" w:name="_Toc498554226"/>
       <w:r>
         <w:rPr>
           <w:b/>
@@ -4946,7 +4941,7 @@
           <w:color w:val="000000" w:themeColor="text1"/>
         </w:rPr>
       </w:pPr>
-      <w:bookmarkStart w:id="22" w:name="_Toc498553102"/>
+      <w:bookmarkStart w:id="22" w:name="_Toc498554227"/>
       <w:r>
         <w:rPr>
           <w:b/>
@@ -4968,7 +4963,7 @@
           <w:sz w:val="32"/>
         </w:rPr>
       </w:pPr>
-      <w:bookmarkStart w:id="23" w:name="_Toc498553103"/>
+      <w:bookmarkStart w:id="23" w:name="_Toc498554228"/>
       <w:r>
         <w:rPr>
           <w:b/>
@@ -4996,7 +4991,7 @@
           <w:color w:val="000000" w:themeColor="text1"/>
         </w:rPr>
       </w:pPr>
-      <w:bookmarkStart w:id="24" w:name="_Toc498553104"/>
+      <w:bookmarkStart w:id="24" w:name="_Toc498554229"/>
       <w:r>
         <w:rPr>
           <w:b/>
@@ -5016,7 +5011,7 @@
           <w:sz w:val="32"/>
         </w:rPr>
       </w:pPr>
-      <w:bookmarkStart w:id="25" w:name="_Toc498553105"/>
+      <w:bookmarkStart w:id="25" w:name="_Toc498554230"/>
       <w:r>
         <w:rPr>
           <w:b/>
@@ -5171,7 +5166,7 @@
         <w:rStyle w:val="slostrany"/>
         <w:noProof/>
       </w:rPr>
-      <w:t>1</w:t>
+      <w:t>8</w:t>
     </w:r>
     <w:r>
       <w:rPr>
@@ -8559,7 +8554,7 @@
     <w:uiPriority w:val="99"/>
     <w:semiHidden/>
     <w:unhideWhenUsed/>
-    <w:rsid w:val="005A0E6B"/>
+    <w:rsid w:val="0050478D"/>
     <w:pPr>
       <w:spacing w:line="240" w:lineRule="auto"/>
     </w:pPr>
@@ -8575,7 +8570,7 @@
     <w:link w:val="Textbubliny"/>
     <w:uiPriority w:val="99"/>
     <w:semiHidden/>
-    <w:rsid w:val="005A0E6B"/>
+    <w:rsid w:val="0050478D"/>
     <w:rPr>
       <w:rFonts w:ascii="Tahoma" w:eastAsia="Calibri" w:hAnsi="Tahoma" w:cs="Tahoma"/>
       <w:color w:val="000000"/>
@@ -8854,7 +8849,7 @@
 </file>
 
 <file path=customXml/itemProps1.xml><?xml version="1.0" encoding="utf-8"?>
-<ds:datastoreItem xmlns:ds="http://schemas.openxmlformats.org/officeDocument/2006/customXml" ds:itemID="{A0526705-DD00-4C95-B73F-E7313E4EE0F2}">
+<ds:datastoreItem xmlns:ds="http://schemas.openxmlformats.org/officeDocument/2006/customXml" ds:itemID="{03E06281-0571-4670-A76C-3D645159AF7E}">
   <ds:schemaRefs>
     <ds:schemaRef ds:uri="http://schemas.openxmlformats.org/officeDocument/2006/bibliography"/>
   </ds:schemaRefs>

</xml_diff>

<commit_message>
#26 oprava uvod strany
</commit_message>
<xml_diff>
--- a/Dokumenty/navrh.docx
+++ b/Dokumenty/navrh.docx
@@ -1,6 +1,6 @@
 
 <file path=word/document.xml><?xml version="1.0" encoding="utf-8"?>
-<w:document xmlns:wpc="http://schemas.microsoft.com/office/word/2010/wordprocessingCanvas" xmlns:cx="http://schemas.microsoft.com/office/drawing/2014/chartex" xmlns:cx1="http://schemas.microsoft.com/office/drawing/2015/9/8/chartex" xmlns:mc="http://schemas.openxmlformats.org/markup-compatibility/2006" xmlns:o="urn:schemas-microsoft-com:office:office" xmlns:r="http://schemas.openxmlformats.org/officeDocument/2006/relationships" xmlns:m="http://schemas.openxmlformats.org/officeDocument/2006/math" xmlns:v="urn:schemas-microsoft-com:vml" xmlns:wp14="http://schemas.microsoft.com/office/word/2010/wordprocessingDrawing" xmlns:wp="http://schemas.openxmlformats.org/drawingml/2006/wordprocessingDrawing" xmlns:w10="urn:schemas-microsoft-com:office:word" xmlns:w="http://schemas.openxmlformats.org/wordprocessingml/2006/main" xmlns:w14="http://schemas.microsoft.com/office/word/2010/wordml" xmlns:w15="http://schemas.microsoft.com/office/word/2012/wordml" xmlns:w16se="http://schemas.microsoft.com/office/word/2015/wordml/symex" xmlns:wpg="http://schemas.microsoft.com/office/word/2010/wordprocessingGroup" xmlns:wpi="http://schemas.microsoft.com/office/word/2010/wordprocessingInk" xmlns:wne="http://schemas.microsoft.com/office/word/2006/wordml" xmlns:wps="http://schemas.microsoft.com/office/word/2010/wordprocessingShape" mc:Ignorable="w14 w15 w16se wp14">
+<w:document xmlns:wpc="http://schemas.microsoft.com/office/word/2010/wordprocessingCanvas" xmlns:mo="http://schemas.microsoft.com/office/mac/office/2008/main" xmlns:mc="http://schemas.openxmlformats.org/markup-compatibility/2006" xmlns:mv="urn:schemas-microsoft-com:mac:vml" xmlns:o="urn:schemas-microsoft-com:office:office" xmlns:r="http://schemas.openxmlformats.org/officeDocument/2006/relationships" xmlns:m="http://schemas.openxmlformats.org/officeDocument/2006/math" xmlns:v="urn:schemas-microsoft-com:vml" xmlns:wp14="http://schemas.microsoft.com/office/word/2010/wordprocessingDrawing" xmlns:wp="http://schemas.openxmlformats.org/drawingml/2006/wordprocessingDrawing" xmlns:w10="urn:schemas-microsoft-com:office:word" xmlns:w="http://schemas.openxmlformats.org/wordprocessingml/2006/main" xmlns:w14="http://schemas.microsoft.com/office/word/2010/wordml" xmlns:w15="http://schemas.microsoft.com/office/word/2012/wordml" xmlns:wpg="http://schemas.microsoft.com/office/word/2010/wordprocessingGroup" xmlns:wpi="http://schemas.microsoft.com/office/word/2010/wordprocessingInk" xmlns:wne="http://schemas.microsoft.com/office/word/2006/wordml" xmlns:wps="http://schemas.microsoft.com/office/word/2010/wordprocessingShape" mc:Ignorable="w14 w15 wp14">
   <w:body>
     <w:p>
       <w:pPr>
@@ -15,8 +15,8 @@
     </w:p>
     <w:p>
       <w:pPr>
-        <w:pStyle w:val="Title"/>
-        <w:jc w:val="both"/>
+        <w:pStyle w:val="Nzov"/>
+        <w:jc w:val="center"/>
         <w:rPr>
           <w:sz w:val="40"/>
           <w:szCs w:val="40"/>
@@ -107,7 +107,7 @@
     </w:p>
     <w:p>
       <w:pPr>
-        <w:pStyle w:val="Title"/>
+        <w:pStyle w:val="Nzov"/>
         <w:jc w:val="both"/>
         <w:rPr>
           <w:sz w:val="40"/>
@@ -117,7 +117,7 @@
     </w:p>
     <w:p>
       <w:pPr>
-        <w:pStyle w:val="Title"/>
+        <w:pStyle w:val="Nzov"/>
         <w:jc w:val="both"/>
         <w:rPr>
           <w:sz w:val="40"/>
@@ -127,8 +127,8 @@
     </w:p>
     <w:p>
       <w:pPr>
-        <w:pStyle w:val="Title"/>
-        <w:jc w:val="both"/>
+        <w:pStyle w:val="Nzov"/>
+        <w:jc w:val="center"/>
         <w:rPr>
           <w:sz w:val="40"/>
           <w:szCs w:val="40"/>
@@ -253,8 +253,8 @@
     <w:p>
       <w:pPr>
         <w:spacing w:after="109"/>
-        <w:ind w:left="124"/>
-        <w:jc w:val="both"/>
+        <w:ind w:left="7080"/>
+        <w:jc w:val="right"/>
         <w:rPr>
           <w:rFonts w:asciiTheme="majorHAnsi" w:hAnsiTheme="majorHAnsi" w:cs="Times New Roman"/>
           <w:color w:val="auto"/>
@@ -324,11 +324,13 @@
         </w:rPr>
         <w:t>Plevka</w:t>
       </w:r>
-      <w:proofErr w:type="spellEnd"/>
-    </w:p>
-    <w:p>
-      <w:pPr>
-        <w:pStyle w:val="Title"/>
+      <w:bookmarkStart w:id="0" w:name="_GoBack"/>
+      <w:bookmarkEnd w:id="0"/>
+      <w:proofErr w:type="spellEnd"/>
+    </w:p>
+    <w:p>
+      <w:pPr>
+        <w:pStyle w:val="Nzov"/>
         <w:jc w:val="both"/>
         <w:rPr>
           <w:b/>
@@ -345,12 +347,10 @@
         <w:lastRenderedPageBreak/>
         <w:t>Obsah</w:t>
       </w:r>
-      <w:bookmarkStart w:id="0" w:name="_GoBack"/>
-      <w:bookmarkEnd w:id="0"/>
-    </w:p>
-    <w:p>
-      <w:pPr>
-        <w:pStyle w:val="TOC1"/>
+    </w:p>
+    <w:p>
+      <w:pPr>
+        <w:pStyle w:val="Obsah1"/>
         <w:rPr>
           <w:rFonts w:eastAsiaTheme="minorEastAsia" w:cstheme="minorBidi"/>
           <w:b w:val="0"/>
@@ -378,7 +378,7 @@
       <w:hyperlink w:anchor="_Toc499801440" w:history="1">
         <w:r>
           <w:rPr>
-            <w:rStyle w:val="Hyperlink"/>
+            <w:rStyle w:val="Hypertextovprepojenie"/>
           </w:rPr>
           <w:t>1</w:t>
         </w:r>
@@ -395,7 +395,7 @@
         </w:r>
         <w:r>
           <w:rPr>
-            <w:rStyle w:val="Hyperlink"/>
+            <w:rStyle w:val="Hypertextovprepojenie"/>
           </w:rPr>
           <w:t>Špecifikácia vonkajších interfejsov</w:t>
         </w:r>
@@ -444,7 +444,7 @@
     </w:p>
     <w:p>
       <w:pPr>
-        <w:pStyle w:val="TOC1"/>
+        <w:pStyle w:val="Obsah1"/>
         <w:rPr>
           <w:rFonts w:eastAsiaTheme="minorEastAsia" w:cstheme="minorBidi"/>
           <w:b w:val="0"/>
@@ -457,7 +457,7 @@
       <w:hyperlink w:anchor="_Toc499801441" w:history="1">
         <w:r>
           <w:rPr>
-            <w:rStyle w:val="Hyperlink"/>
+            <w:rStyle w:val="Hypertextovprepojenie"/>
           </w:rPr>
           <w:t>2</w:t>
         </w:r>
@@ -474,7 +474,7 @@
         </w:r>
         <w:r>
           <w:rPr>
-            <w:rStyle w:val="Hyperlink"/>
+            <w:rStyle w:val="Hypertextovprepojenie"/>
           </w:rPr>
           <w:t>Formáty súborov</w:t>
         </w:r>
@@ -523,7 +523,7 @@
     </w:p>
     <w:p>
       <w:pPr>
-        <w:pStyle w:val="TOC2"/>
+        <w:pStyle w:val="Obsah2"/>
         <w:tabs>
           <w:tab w:val="left" w:pos="960"/>
           <w:tab w:val="right" w:leader="dot" w:pos="9056"/>
@@ -540,7 +540,7 @@
       <w:hyperlink w:anchor="_Toc499801442" w:history="1">
         <w:r>
           <w:rPr>
-            <w:rStyle w:val="Hyperlink"/>
+            <w:rStyle w:val="Hypertextovprepojenie"/>
             <w:b/>
             <w:noProof/>
           </w:rPr>
@@ -559,7 +559,7 @@
         </w:r>
         <w:r>
           <w:rPr>
-            <w:rStyle w:val="Hyperlink"/>
+            <w:rStyle w:val="Hypertextovprepojenie"/>
             <w:b/>
             <w:noProof/>
           </w:rPr>
@@ -617,7 +617,7 @@
     </w:p>
     <w:p>
       <w:pPr>
-        <w:pStyle w:val="TOC2"/>
+        <w:pStyle w:val="Obsah2"/>
         <w:tabs>
           <w:tab w:val="left" w:pos="960"/>
           <w:tab w:val="right" w:leader="dot" w:pos="9056"/>
@@ -634,7 +634,7 @@
       <w:hyperlink w:anchor="_Toc499801443" w:history="1">
         <w:r>
           <w:rPr>
-            <w:rStyle w:val="Hyperlink"/>
+            <w:rStyle w:val="Hypertextovprepojenie"/>
             <w:b/>
             <w:noProof/>
           </w:rPr>
@@ -653,7 +653,7 @@
         </w:r>
         <w:r>
           <w:rPr>
-            <w:rStyle w:val="Hyperlink"/>
+            <w:rStyle w:val="Hypertextovprepojenie"/>
             <w:b/>
             <w:noProof/>
           </w:rPr>
@@ -711,7 +711,7 @@
     </w:p>
     <w:p>
       <w:pPr>
-        <w:pStyle w:val="TOC2"/>
+        <w:pStyle w:val="Obsah2"/>
         <w:tabs>
           <w:tab w:val="left" w:pos="960"/>
           <w:tab w:val="right" w:leader="dot" w:pos="9056"/>
@@ -728,7 +728,7 @@
       <w:hyperlink w:anchor="_Toc499801444" w:history="1">
         <w:r>
           <w:rPr>
-            <w:rStyle w:val="Hyperlink"/>
+            <w:rStyle w:val="Hypertextovprepojenie"/>
             <w:b/>
             <w:noProof/>
           </w:rPr>
@@ -747,7 +747,7 @@
         </w:r>
         <w:r>
           <w:rPr>
-            <w:rStyle w:val="Hyperlink"/>
+            <w:rStyle w:val="Hypertextovprepojenie"/>
             <w:b/>
             <w:noProof/>
           </w:rPr>
@@ -805,7 +805,7 @@
     </w:p>
     <w:p>
       <w:pPr>
-        <w:pStyle w:val="TOC2"/>
+        <w:pStyle w:val="Obsah2"/>
         <w:tabs>
           <w:tab w:val="left" w:pos="960"/>
           <w:tab w:val="right" w:leader="dot" w:pos="9056"/>
@@ -822,7 +822,7 @@
       <w:hyperlink w:anchor="_Toc499801445" w:history="1">
         <w:r>
           <w:rPr>
-            <w:rStyle w:val="Hyperlink"/>
+            <w:rStyle w:val="Hypertextovprepojenie"/>
             <w:b/>
             <w:noProof/>
           </w:rPr>
@@ -841,7 +841,7 @@
         </w:r>
         <w:r>
           <w:rPr>
-            <w:rStyle w:val="Hyperlink"/>
+            <w:rStyle w:val="Hypertextovprepojenie"/>
             <w:b/>
             <w:noProof/>
           </w:rPr>
@@ -899,7 +899,7 @@
     </w:p>
     <w:p>
       <w:pPr>
-        <w:pStyle w:val="TOC2"/>
+        <w:pStyle w:val="Obsah2"/>
         <w:tabs>
           <w:tab w:val="left" w:pos="960"/>
           <w:tab w:val="right" w:leader="dot" w:pos="9056"/>
@@ -916,7 +916,7 @@
       <w:hyperlink w:anchor="_Toc499801446" w:history="1">
         <w:r>
           <w:rPr>
-            <w:rStyle w:val="Hyperlink"/>
+            <w:rStyle w:val="Hypertextovprepojenie"/>
             <w:b/>
             <w:noProof/>
           </w:rPr>
@@ -935,7 +935,7 @@
         </w:r>
         <w:r>
           <w:rPr>
-            <w:rStyle w:val="Hyperlink"/>
+            <w:rStyle w:val="Hypertextovprepojenie"/>
             <w:b/>
             <w:noProof/>
           </w:rPr>
@@ -993,7 +993,7 @@
     </w:p>
     <w:p>
       <w:pPr>
-        <w:pStyle w:val="TOC1"/>
+        <w:pStyle w:val="Obsah1"/>
         <w:rPr>
           <w:rFonts w:eastAsiaTheme="minorEastAsia" w:cstheme="minorBidi"/>
           <w:b w:val="0"/>
@@ -1006,7 +1006,7 @@
       <w:hyperlink w:anchor="_Toc499801447" w:history="1">
         <w:r>
           <w:rPr>
-            <w:rStyle w:val="Hyperlink"/>
+            <w:rStyle w:val="Hypertextovprepojenie"/>
             <w:lang w:val="en-GB"/>
           </w:rPr>
           <w:t>3</w:t>
@@ -1024,7 +1024,7 @@
         </w:r>
         <w:r>
           <w:rPr>
-            <w:rStyle w:val="Hyperlink"/>
+            <w:rStyle w:val="Hypertextovprepojenie"/>
           </w:rPr>
           <w:t>Používateľské rozhranie</w:t>
         </w:r>
@@ -1073,7 +1073,7 @@
     </w:p>
     <w:p>
       <w:pPr>
-        <w:pStyle w:val="TOC2"/>
+        <w:pStyle w:val="Obsah2"/>
         <w:tabs>
           <w:tab w:val="left" w:pos="960"/>
           <w:tab w:val="right" w:leader="dot" w:pos="9056"/>
@@ -1090,7 +1090,7 @@
       <w:hyperlink w:anchor="_Toc499801448" w:history="1">
         <w:r>
           <w:rPr>
-            <w:rStyle w:val="Hyperlink"/>
+            <w:rStyle w:val="Hypertextovprepojenie"/>
             <w:b/>
             <w:noProof/>
           </w:rPr>
@@ -1109,7 +1109,7 @@
         </w:r>
         <w:r>
           <w:rPr>
-            <w:rStyle w:val="Hyperlink"/>
+            <w:rStyle w:val="Hypertextovprepojenie"/>
             <w:b/>
             <w:noProof/>
           </w:rPr>
@@ -1167,7 +1167,7 @@
     </w:p>
     <w:p>
       <w:pPr>
-        <w:pStyle w:val="TOC2"/>
+        <w:pStyle w:val="Obsah2"/>
         <w:tabs>
           <w:tab w:val="left" w:pos="960"/>
           <w:tab w:val="right" w:leader="dot" w:pos="9056"/>
@@ -1184,7 +1184,7 @@
       <w:hyperlink w:anchor="_Toc499801449" w:history="1">
         <w:r>
           <w:rPr>
-            <w:rStyle w:val="Hyperlink"/>
+            <w:rStyle w:val="Hypertextovprepojenie"/>
             <w:b/>
             <w:noProof/>
           </w:rPr>
@@ -1203,7 +1203,7 @@
         </w:r>
         <w:r>
           <w:rPr>
-            <w:rStyle w:val="Hyperlink"/>
+            <w:rStyle w:val="Hypertextovprepojenie"/>
             <w:b/>
             <w:noProof/>
           </w:rPr>
@@ -1261,7 +1261,7 @@
     </w:p>
     <w:p>
       <w:pPr>
-        <w:pStyle w:val="TOC3"/>
+        <w:pStyle w:val="Obsah3"/>
         <w:rPr>
           <w:rFonts w:eastAsiaTheme="minorEastAsia" w:cstheme="minorBidi"/>
           <w:b w:val="0"/>
@@ -1274,7 +1274,7 @@
       <w:hyperlink w:anchor="_Toc499801450" w:history="1">
         <w:r>
           <w:rPr>
-            <w:rStyle w:val="Hyperlink"/>
+            <w:rStyle w:val="Hypertextovprepojenie"/>
           </w:rPr>
           <w:t>3.2.1</w:t>
         </w:r>
@@ -1291,7 +1291,7 @@
         </w:r>
         <w:r>
           <w:rPr>
-            <w:rStyle w:val="Hyperlink"/>
+            <w:rStyle w:val="Hypertextovprepojenie"/>
           </w:rPr>
           <w:t>Zobrazenie v časti Nastavenia kamery</w:t>
         </w:r>
@@ -1340,7 +1340,7 @@
     </w:p>
     <w:p>
       <w:pPr>
-        <w:pStyle w:val="TOC2"/>
+        <w:pStyle w:val="Obsah2"/>
         <w:tabs>
           <w:tab w:val="left" w:pos="960"/>
           <w:tab w:val="right" w:leader="dot" w:pos="9056"/>
@@ -1357,7 +1357,7 @@
       <w:hyperlink w:anchor="_Toc499801451" w:history="1">
         <w:r>
           <w:rPr>
-            <w:rStyle w:val="Hyperlink"/>
+            <w:rStyle w:val="Hypertextovprepojenie"/>
             <w:b/>
             <w:noProof/>
           </w:rPr>
@@ -1376,7 +1376,7 @@
         </w:r>
         <w:r>
           <w:rPr>
-            <w:rStyle w:val="Hyperlink"/>
+            <w:rStyle w:val="Hypertextovprepojenie"/>
             <w:b/>
             <w:noProof/>
           </w:rPr>
@@ -1434,7 +1434,7 @@
     </w:p>
     <w:p>
       <w:pPr>
-        <w:pStyle w:val="TOC2"/>
+        <w:pStyle w:val="Obsah2"/>
         <w:tabs>
           <w:tab w:val="left" w:pos="960"/>
           <w:tab w:val="right" w:leader="dot" w:pos="9056"/>
@@ -1451,7 +1451,7 @@
       <w:hyperlink w:anchor="_Toc499801452" w:history="1">
         <w:r>
           <w:rPr>
-            <w:rStyle w:val="Hyperlink"/>
+            <w:rStyle w:val="Hypertextovprepojenie"/>
             <w:b/>
             <w:noProof/>
           </w:rPr>
@@ -1470,7 +1470,7 @@
         </w:r>
         <w:r>
           <w:rPr>
-            <w:rStyle w:val="Hyperlink"/>
+            <w:rStyle w:val="Hypertextovprepojenie"/>
             <w:b/>
             <w:noProof/>
           </w:rPr>
@@ -1528,7 +1528,7 @@
     </w:p>
     <w:p>
       <w:pPr>
-        <w:pStyle w:val="TOC2"/>
+        <w:pStyle w:val="Obsah2"/>
         <w:tabs>
           <w:tab w:val="left" w:pos="960"/>
           <w:tab w:val="right" w:leader="dot" w:pos="9056"/>
@@ -1545,7 +1545,7 @@
       <w:hyperlink w:anchor="_Toc499801453" w:history="1">
         <w:r>
           <w:rPr>
-            <w:rStyle w:val="Hyperlink"/>
+            <w:rStyle w:val="Hypertextovprepojenie"/>
             <w:b/>
             <w:noProof/>
           </w:rPr>
@@ -1564,7 +1564,7 @@
         </w:r>
         <w:r>
           <w:rPr>
-            <w:rStyle w:val="Hyperlink"/>
+            <w:rStyle w:val="Hypertextovprepojenie"/>
             <w:b/>
             <w:noProof/>
           </w:rPr>
@@ -1622,7 +1622,7 @@
     </w:p>
     <w:p>
       <w:pPr>
-        <w:pStyle w:val="TOC2"/>
+        <w:pStyle w:val="Obsah2"/>
         <w:tabs>
           <w:tab w:val="left" w:pos="960"/>
           <w:tab w:val="right" w:leader="dot" w:pos="9056"/>
@@ -1639,7 +1639,7 @@
       <w:hyperlink w:anchor="_Toc499801454" w:history="1">
         <w:r>
           <w:rPr>
-            <w:rStyle w:val="Hyperlink"/>
+            <w:rStyle w:val="Hypertextovprepojenie"/>
             <w:b/>
             <w:noProof/>
           </w:rPr>
@@ -1658,7 +1658,7 @@
         </w:r>
         <w:r>
           <w:rPr>
-            <w:rStyle w:val="Hyperlink"/>
+            <w:rStyle w:val="Hypertextovprepojenie"/>
             <w:b/>
             <w:noProof/>
           </w:rPr>
@@ -1716,7 +1716,7 @@
     </w:p>
     <w:p>
       <w:pPr>
-        <w:pStyle w:val="TOC1"/>
+        <w:pStyle w:val="Obsah1"/>
         <w:rPr>
           <w:rFonts w:eastAsiaTheme="minorEastAsia" w:cstheme="minorBidi"/>
           <w:b w:val="0"/>
@@ -1729,7 +1729,7 @@
       <w:hyperlink w:anchor="_Toc499801455" w:history="1">
         <w:r>
           <w:rPr>
-            <w:rStyle w:val="Hyperlink"/>
+            <w:rStyle w:val="Hypertextovprepojenie"/>
           </w:rPr>
           <w:t>4</w:t>
         </w:r>
@@ -1746,7 +1746,7 @@
         </w:r>
         <w:r>
           <w:rPr>
-            <w:rStyle w:val="Hyperlink"/>
+            <w:rStyle w:val="Hypertextovprepojenie"/>
           </w:rPr>
           <w:t>Návrh implementácie</w:t>
         </w:r>
@@ -1795,7 +1795,7 @@
     </w:p>
     <w:p>
       <w:pPr>
-        <w:pStyle w:val="TOC2"/>
+        <w:pStyle w:val="Obsah2"/>
         <w:tabs>
           <w:tab w:val="left" w:pos="960"/>
           <w:tab w:val="right" w:leader="dot" w:pos="9056"/>
@@ -1812,7 +1812,7 @@
       <w:hyperlink w:anchor="_Toc499801456" w:history="1">
         <w:r>
           <w:rPr>
-            <w:rStyle w:val="Hyperlink"/>
+            <w:rStyle w:val="Hypertextovprepojenie"/>
             <w:b/>
             <w:noProof/>
           </w:rPr>
@@ -1831,7 +1831,7 @@
         </w:r>
         <w:r>
           <w:rPr>
-            <w:rStyle w:val="Hyperlink"/>
+            <w:rStyle w:val="Hypertextovprepojenie"/>
             <w:b/>
             <w:noProof/>
           </w:rPr>
@@ -1889,7 +1889,7 @@
     </w:p>
     <w:p>
       <w:pPr>
-        <w:pStyle w:val="TOC3"/>
+        <w:pStyle w:val="Obsah3"/>
         <w:rPr>
           <w:rFonts w:eastAsiaTheme="minorEastAsia" w:cstheme="minorBidi"/>
           <w:b w:val="0"/>
@@ -1902,7 +1902,7 @@
       <w:hyperlink w:anchor="_Toc499801457" w:history="1">
         <w:r>
           <w:rPr>
-            <w:rStyle w:val="Hyperlink"/>
+            <w:rStyle w:val="Hypertextovprepojenie"/>
           </w:rPr>
           <w:t>4.1.1</w:t>
         </w:r>
@@ -1919,7 +1919,7 @@
         </w:r>
         <w:r>
           <w:rPr>
-            <w:rStyle w:val="Hyperlink"/>
+            <w:rStyle w:val="Hypertextovprepojenie"/>
           </w:rPr>
           <w:t>Technológie pre tvorbu programu</w:t>
         </w:r>
@@ -1968,7 +1968,7 @@
     </w:p>
     <w:p>
       <w:pPr>
-        <w:pStyle w:val="TOC3"/>
+        <w:pStyle w:val="Obsah3"/>
         <w:rPr>
           <w:rFonts w:eastAsiaTheme="minorEastAsia" w:cstheme="minorBidi"/>
           <w:b w:val="0"/>
@@ -1981,7 +1981,7 @@
       <w:hyperlink w:anchor="_Toc499801458" w:history="1">
         <w:r>
           <w:rPr>
-            <w:rStyle w:val="Hyperlink"/>
+            <w:rStyle w:val="Hypertextovprepojenie"/>
           </w:rPr>
           <w:t>4.1.2</w:t>
         </w:r>
@@ -1998,7 +1998,7 @@
         </w:r>
         <w:r>
           <w:rPr>
-            <w:rStyle w:val="Hyperlink"/>
+            <w:rStyle w:val="Hypertextovprepojenie"/>
           </w:rPr>
           <w:t>Technológie pre prácu s web kamerou</w:t>
         </w:r>
@@ -2047,7 +2047,7 @@
     </w:p>
     <w:p>
       <w:pPr>
-        <w:pStyle w:val="TOC3"/>
+        <w:pStyle w:val="Obsah3"/>
         <w:rPr>
           <w:rFonts w:eastAsiaTheme="minorEastAsia" w:cstheme="minorBidi"/>
           <w:b w:val="0"/>
@@ -2060,7 +2060,7 @@
       <w:hyperlink w:anchor="_Toc499801459" w:history="1">
         <w:r>
           <w:rPr>
-            <w:rStyle w:val="Hyperlink"/>
+            <w:rStyle w:val="Hypertextovprepojenie"/>
           </w:rPr>
           <w:t>4.1.3</w:t>
         </w:r>
@@ -2077,7 +2077,7 @@
         </w:r>
         <w:r>
           <w:rPr>
-            <w:rStyle w:val="Hyperlink"/>
+            <w:rStyle w:val="Hypertextovprepojenie"/>
           </w:rPr>
           <w:t>Technológie pre tvorbu grafov</w:t>
         </w:r>
@@ -2126,7 +2126,7 @@
     </w:p>
     <w:p>
       <w:pPr>
-        <w:pStyle w:val="TOC3"/>
+        <w:pStyle w:val="Obsah3"/>
         <w:rPr>
           <w:rFonts w:eastAsiaTheme="minorEastAsia" w:cstheme="minorBidi"/>
           <w:b w:val="0"/>
@@ -2139,7 +2139,7 @@
       <w:hyperlink w:anchor="_Toc499801460" w:history="1">
         <w:r>
           <w:rPr>
-            <w:rStyle w:val="Hyperlink"/>
+            <w:rStyle w:val="Hypertextovprepojenie"/>
           </w:rPr>
           <w:t>4.1.4</w:t>
         </w:r>
@@ -2156,7 +2156,7 @@
         </w:r>
         <w:r>
           <w:rPr>
-            <w:rStyle w:val="Hyperlink"/>
+            <w:rStyle w:val="Hypertextovprepojenie"/>
           </w:rPr>
           <w:t>Technológie pre tvorbu používateľského rozhrania</w:t>
         </w:r>
@@ -2205,7 +2205,7 @@
     </w:p>
     <w:p>
       <w:pPr>
-        <w:pStyle w:val="TOC2"/>
+        <w:pStyle w:val="Obsah2"/>
         <w:tabs>
           <w:tab w:val="left" w:pos="960"/>
           <w:tab w:val="right" w:leader="dot" w:pos="9056"/>
@@ -2222,7 +2222,7 @@
       <w:hyperlink w:anchor="_Toc499801461" w:history="1">
         <w:r>
           <w:rPr>
-            <w:rStyle w:val="Hyperlink"/>
+            <w:rStyle w:val="Hypertextovprepojenie"/>
             <w:b/>
             <w:noProof/>
           </w:rPr>
@@ -2241,7 +2241,7 @@
         </w:r>
         <w:r>
           <w:rPr>
-            <w:rStyle w:val="Hyperlink"/>
+            <w:rStyle w:val="Hypertextovprepojenie"/>
             <w:b/>
             <w:noProof/>
           </w:rPr>
@@ -2299,7 +2299,7 @@
     </w:p>
     <w:p>
       <w:pPr>
-        <w:pStyle w:val="TOC3"/>
+        <w:pStyle w:val="Obsah3"/>
         <w:rPr>
           <w:rFonts w:eastAsiaTheme="minorEastAsia" w:cstheme="minorBidi"/>
           <w:b w:val="0"/>
@@ -2312,7 +2312,7 @@
       <w:hyperlink w:anchor="_Toc499801462" w:history="1">
         <w:r>
           <w:rPr>
-            <w:rStyle w:val="Hyperlink"/>
+            <w:rStyle w:val="Hypertextovprepojenie"/>
           </w:rPr>
           <w:t>4.2.1</w:t>
         </w:r>
@@ -2329,7 +2329,7 @@
         </w:r>
         <w:r>
           <w:rPr>
-            <w:rStyle w:val="Hyperlink"/>
+            <w:rStyle w:val="Hypertextovprepojenie"/>
           </w:rPr>
           <w:t>Rozdelenie na časti</w:t>
         </w:r>
@@ -2378,7 +2378,7 @@
     </w:p>
     <w:p>
       <w:pPr>
-        <w:pStyle w:val="TOC4"/>
+        <w:pStyle w:val="Obsah4"/>
         <w:tabs>
           <w:tab w:val="left" w:pos="1680"/>
           <w:tab w:val="right" w:leader="dot" w:pos="9056"/>
@@ -2396,7 +2396,7 @@
       <w:hyperlink w:anchor="_Toc499801463" w:history="1">
         <w:r>
           <w:rPr>
-            <w:rStyle w:val="Hyperlink"/>
+            <w:rStyle w:val="Hypertextovprepojenie"/>
             <w:noProof/>
           </w:rPr>
           <w:t>4.2.1.1</w:t>
@@ -2415,7 +2415,7 @@
         </w:r>
         <w:r>
           <w:rPr>
-            <w:rStyle w:val="Hyperlink"/>
+            <w:rStyle w:val="Hypertextovprepojenie"/>
             <w:noProof/>
           </w:rPr>
           <w:t>Grafické rozhranie</w:t>
@@ -2472,7 +2472,7 @@
     </w:p>
     <w:p>
       <w:pPr>
-        <w:pStyle w:val="TOC4"/>
+        <w:pStyle w:val="Obsah4"/>
         <w:tabs>
           <w:tab w:val="left" w:pos="1680"/>
           <w:tab w:val="right" w:leader="dot" w:pos="9056"/>
@@ -2490,7 +2490,7 @@
       <w:hyperlink w:anchor="_Toc499801464" w:history="1">
         <w:r>
           <w:rPr>
-            <w:rStyle w:val="Hyperlink"/>
+            <w:rStyle w:val="Hypertextovprepojenie"/>
             <w:noProof/>
           </w:rPr>
           <w:t>4.2.1.2</w:t>
@@ -2509,7 +2509,7 @@
         </w:r>
         <w:r>
           <w:rPr>
-            <w:rStyle w:val="Hyperlink"/>
+            <w:rStyle w:val="Hypertextovprepojenie"/>
             <w:noProof/>
           </w:rPr>
           <w:t>Logika aplikácie</w:t>
@@ -2566,7 +2566,7 @@
     </w:p>
     <w:p>
       <w:pPr>
-        <w:pStyle w:val="TOC2"/>
+        <w:pStyle w:val="Obsah2"/>
         <w:tabs>
           <w:tab w:val="left" w:pos="960"/>
           <w:tab w:val="right" w:leader="dot" w:pos="9056"/>
@@ -2583,7 +2583,7 @@
       <w:hyperlink w:anchor="_Toc499801465" w:history="1">
         <w:r>
           <w:rPr>
-            <w:rStyle w:val="Hyperlink"/>
+            <w:rStyle w:val="Hypertextovprepojenie"/>
             <w:b/>
             <w:noProof/>
           </w:rPr>
@@ -2602,7 +2602,7 @@
         </w:r>
         <w:r>
           <w:rPr>
-            <w:rStyle w:val="Hyperlink"/>
+            <w:rStyle w:val="Hypertextovprepojenie"/>
             <w:b/>
             <w:noProof/>
           </w:rPr>
@@ -2660,7 +2660,7 @@
     </w:p>
     <w:p>
       <w:pPr>
-        <w:pStyle w:val="TOCHeading"/>
+        <w:pStyle w:val="Hlavikaobsahu"/>
         <w:numPr>
           <w:ilvl w:val="0"/>
           <w:numId w:val="0"/>
@@ -2728,7 +2728,7 @@
     </w:p>
     <w:p>
       <w:pPr>
-        <w:pStyle w:val="Heading1"/>
+        <w:pStyle w:val="Nadpis1"/>
         <w:numPr>
           <w:ilvl w:val="0"/>
           <w:numId w:val="26"/>
@@ -3019,7 +3019,7 @@
     </w:p>
     <w:p>
       <w:pPr>
-        <w:pStyle w:val="NoSpacing"/>
+        <w:pStyle w:val="Bezriadkovania"/>
         <w:rPr>
           <w:lang w:val="sk-SK"/>
         </w:rPr>
@@ -3039,7 +3039,7 @@
     </w:p>
     <w:p>
       <w:pPr>
-        <w:pStyle w:val="Heading1"/>
+        <w:pStyle w:val="Nadpis1"/>
         <w:jc w:val="both"/>
         <w:rPr>
           <w:b/>
@@ -3076,7 +3076,7 @@
     </w:p>
     <w:p>
       <w:pPr>
-        <w:pStyle w:val="Heading2"/>
+        <w:pStyle w:val="Nadpis2"/>
         <w:pBdr>
           <w:top w:val="nil"/>
           <w:left w:val="nil"/>
@@ -3129,7 +3129,7 @@
     </w:p>
     <w:p>
       <w:pPr>
-        <w:pStyle w:val="NoSpacing"/>
+        <w:pStyle w:val="Bezriadkovania"/>
         <w:rPr>
           <w:b/>
         </w:rPr>
@@ -3154,12 +3154,12 @@
     </w:p>
     <w:p>
       <w:pPr>
-        <w:pStyle w:val="NoSpacing"/>
-      </w:pPr>
-    </w:p>
-    <w:p>
-      <w:pPr>
-        <w:pStyle w:val="NoSpacing"/>
+        <w:pStyle w:val="Bezriadkovania"/>
+      </w:pPr>
+    </w:p>
+    <w:p>
+      <w:pPr>
+        <w:pStyle w:val="Bezriadkovania"/>
         <w:rPr>
           <w:lang w:val="sk-SK"/>
         </w:rPr>
@@ -3338,7 +3338,7 @@
     </w:p>
     <w:p>
       <w:pPr>
-        <w:pStyle w:val="NoSpacing"/>
+        <w:pStyle w:val="Bezriadkovania"/>
         <w:rPr>
           <w:lang w:val="sk-SK"/>
         </w:rPr>
@@ -3346,7 +3346,7 @@
     </w:p>
     <w:p>
       <w:pPr>
-        <w:pStyle w:val="Heading2"/>
+        <w:pStyle w:val="Nadpis2"/>
         <w:pBdr>
           <w:top w:val="nil"/>
           <w:left w:val="nil"/>
@@ -3402,7 +3402,7 @@
     </w:p>
     <w:p>
       <w:pPr>
-        <w:pStyle w:val="NoSpacing"/>
+        <w:pStyle w:val="Bezriadkovania"/>
         <w:rPr>
           <w:lang w:val="sk-SK"/>
         </w:rPr>
@@ -3410,7 +3410,7 @@
     </w:p>
     <w:p>
       <w:pPr>
-        <w:pStyle w:val="NoSpacing"/>
+        <w:pStyle w:val="Bezriadkovania"/>
         <w:rPr>
           <w:b/>
         </w:rPr>
@@ -3437,12 +3437,12 @@
     </w:p>
     <w:p>
       <w:pPr>
-        <w:pStyle w:val="NoSpacing"/>
-      </w:pPr>
-    </w:p>
-    <w:p>
-      <w:pPr>
-        <w:pStyle w:val="NoSpacing"/>
+        <w:pStyle w:val="Bezriadkovania"/>
+      </w:pPr>
+    </w:p>
+    <w:p>
+      <w:pPr>
+        <w:pStyle w:val="Bezriadkovania"/>
         <w:rPr>
           <w:lang w:val="sk-SK"/>
         </w:rPr>
@@ -3722,7 +3722,7 @@
     </w:p>
     <w:p>
       <w:pPr>
-        <w:pStyle w:val="NoSpacing"/>
+        <w:pStyle w:val="Bezriadkovania"/>
         <w:rPr>
           <w:lang w:val="sk-SK"/>
         </w:rPr>
@@ -3730,7 +3730,7 @@
     </w:p>
     <w:p>
       <w:pPr>
-        <w:pStyle w:val="Heading2"/>
+        <w:pStyle w:val="Nadpis2"/>
         <w:pBdr>
           <w:top w:val="nil"/>
           <w:left w:val="nil"/>
@@ -3775,7 +3775,7 @@
     </w:p>
     <w:p>
       <w:pPr>
-        <w:pStyle w:val="NoSpacing"/>
+        <w:pStyle w:val="Bezriadkovania"/>
         <w:rPr>
           <w:b/>
         </w:rPr>
@@ -3800,12 +3800,12 @@
     </w:p>
     <w:p>
       <w:pPr>
-        <w:pStyle w:val="NoSpacing"/>
-      </w:pPr>
-    </w:p>
-    <w:p>
-      <w:pPr>
-        <w:pStyle w:val="NoSpacing"/>
+        <w:pStyle w:val="Bezriadkovania"/>
+      </w:pPr>
+    </w:p>
+    <w:p>
+      <w:pPr>
+        <w:pStyle w:val="Bezriadkovania"/>
         <w:rPr>
           <w:lang w:val="sk-SK"/>
         </w:rPr>
@@ -4459,7 +4459,7 @@
     </w:p>
     <w:p>
       <w:pPr>
-        <w:pStyle w:val="NoSpacing"/>
+        <w:pStyle w:val="Bezriadkovania"/>
         <w:rPr>
           <w:lang w:val="sk-SK"/>
         </w:rPr>
@@ -4467,7 +4467,7 @@
     </w:p>
     <w:p>
       <w:pPr>
-        <w:pStyle w:val="NoSpacing"/>
+        <w:pStyle w:val="Bezriadkovania"/>
         <w:rPr>
           <w:lang w:val="sk-SK"/>
         </w:rPr>
@@ -4475,7 +4475,7 @@
     </w:p>
     <w:p>
       <w:pPr>
-        <w:pStyle w:val="NoSpacing"/>
+        <w:pStyle w:val="Bezriadkovania"/>
         <w:rPr>
           <w:lang w:val="sk-SK"/>
         </w:rPr>
@@ -4483,7 +4483,7 @@
     </w:p>
     <w:p>
       <w:pPr>
-        <w:pStyle w:val="NoSpacing"/>
+        <w:pStyle w:val="Bezriadkovania"/>
         <w:rPr>
           <w:lang w:val="sk-SK"/>
         </w:rPr>
@@ -4501,7 +4501,7 @@
     </w:p>
     <w:p>
       <w:pPr>
-        <w:pStyle w:val="Heading2"/>
+        <w:pStyle w:val="Nadpis2"/>
         <w:pBdr>
           <w:top w:val="nil"/>
           <w:left w:val="nil"/>
@@ -4547,7 +4547,7 @@
     </w:p>
     <w:p>
       <w:pPr>
-        <w:pStyle w:val="NoSpacing"/>
+        <w:pStyle w:val="Bezriadkovania"/>
         <w:rPr>
           <w:b/>
         </w:rPr>
@@ -4574,12 +4574,12 @@
     </w:p>
     <w:p>
       <w:pPr>
-        <w:pStyle w:val="NoSpacing"/>
-      </w:pPr>
-    </w:p>
-    <w:p>
-      <w:pPr>
-        <w:pStyle w:val="NoSpacing"/>
+        <w:pStyle w:val="Bezriadkovania"/>
+      </w:pPr>
+    </w:p>
+    <w:p>
+      <w:pPr>
+        <w:pStyle w:val="Bezriadkovania"/>
       </w:pPr>
       <w:proofErr w:type="spellStart"/>
       <w:r>
@@ -4745,12 +4745,12 @@
     </w:p>
     <w:p>
       <w:pPr>
-        <w:pStyle w:val="NoSpacing"/>
-      </w:pPr>
-    </w:p>
-    <w:p>
-      <w:pPr>
-        <w:pStyle w:val="Heading2"/>
+        <w:pStyle w:val="Bezriadkovania"/>
+      </w:pPr>
+    </w:p>
+    <w:p>
+      <w:pPr>
+        <w:pStyle w:val="Nadpis2"/>
         <w:pBdr>
           <w:top w:val="nil"/>
           <w:left w:val="nil"/>
@@ -4803,7 +4803,7 @@
     </w:p>
     <w:p>
       <w:pPr>
-        <w:pStyle w:val="NoSpacing"/>
+        <w:pStyle w:val="Bezriadkovania"/>
         <w:rPr>
           <w:b/>
         </w:rPr>
@@ -4828,12 +4828,12 @@
     </w:p>
     <w:p>
       <w:pPr>
-        <w:pStyle w:val="NoSpacing"/>
-      </w:pPr>
-    </w:p>
-    <w:p>
-      <w:pPr>
-        <w:pStyle w:val="NoSpacing"/>
+        <w:pStyle w:val="Bezriadkovania"/>
+      </w:pPr>
+    </w:p>
+    <w:p>
+      <w:pPr>
+        <w:pStyle w:val="Bezriadkovania"/>
       </w:pPr>
       <w:proofErr w:type="spellStart"/>
       <w:r>
@@ -5041,7 +5041,7 @@
     </w:p>
     <w:p>
       <w:pPr>
-        <w:pStyle w:val="NoSpacing"/>
+        <w:pStyle w:val="Bezriadkovania"/>
         <w:ind w:firstLine="429"/>
         <w:rPr>
           <w:b/>
@@ -5050,7 +5050,7 @@
     </w:p>
     <w:p>
       <w:pPr>
-        <w:pStyle w:val="NoSpacing"/>
+        <w:pStyle w:val="Bezriadkovania"/>
         <w:ind w:firstLine="429"/>
       </w:pPr>
       <w:r>
@@ -5086,15 +5086,7 @@
       </w:r>
       <w:proofErr w:type="spellEnd"/>
       <w:r>
-        <w:t xml:space="preserve"> „Video </w:t>
-      </w:r>
-      <w:proofErr w:type="spellStart"/>
-      <w:r>
-        <w:t>Proc</w:t>
-      </w:r>
-      <w:proofErr w:type="spellEnd"/>
-      <w:r>
-        <w:t xml:space="preserve"> </w:t>
+        <w:t xml:space="preserve"> „Video Proc </w:t>
       </w:r>
       <w:proofErr w:type="gramStart"/>
       <w:r>
@@ -5468,13 +5460,13 @@
     </w:p>
     <w:p>
       <w:pPr>
-        <w:pStyle w:val="NoSpacing"/>
+        <w:pStyle w:val="Bezriadkovania"/>
         <w:ind w:firstLine="429"/>
       </w:pPr>
     </w:p>
     <w:p>
       <w:pPr>
-        <w:pStyle w:val="NoSpacing"/>
+        <w:pStyle w:val="Bezriadkovania"/>
         <w:ind w:firstLine="429"/>
       </w:pPr>
       <w:proofErr w:type="spellStart"/>
@@ -5744,7 +5736,7 @@
     </w:p>
     <w:p>
       <w:pPr>
-        <w:pStyle w:val="Heading1"/>
+        <w:pStyle w:val="Nadpis1"/>
         <w:numPr>
           <w:ilvl w:val="0"/>
           <w:numId w:val="0"/>
@@ -5771,7 +5763,7 @@
     </w:p>
     <w:p>
       <w:pPr>
-        <w:pStyle w:val="Heading1"/>
+        <w:pStyle w:val="Nadpis1"/>
         <w:spacing w:line="259" w:lineRule="auto"/>
         <w:jc w:val="both"/>
         <w:rPr>
@@ -5805,7 +5797,7 @@
     </w:p>
     <w:p>
       <w:pPr>
-        <w:pStyle w:val="Heading2"/>
+        <w:pStyle w:val="Nadpis2"/>
         <w:jc w:val="both"/>
         <w:rPr>
           <w:b/>
@@ -6011,7 +6003,7 @@
     </w:p>
     <w:p>
       <w:pPr>
-        <w:pStyle w:val="ListParagraph"/>
+        <w:pStyle w:val="Odsekzoznamu"/>
         <w:numPr>
           <w:ilvl w:val="0"/>
           <w:numId w:val="22"/>
@@ -6024,7 +6016,7 @@
     </w:p>
     <w:p>
       <w:pPr>
-        <w:pStyle w:val="ListParagraph"/>
+        <w:pStyle w:val="Odsekzoznamu"/>
         <w:numPr>
           <w:ilvl w:val="0"/>
           <w:numId w:val="22"/>
@@ -6037,7 +6029,7 @@
     </w:p>
     <w:p>
       <w:pPr>
-        <w:pStyle w:val="ListParagraph"/>
+        <w:pStyle w:val="Odsekzoznamu"/>
         <w:numPr>
           <w:ilvl w:val="0"/>
           <w:numId w:val="22"/>
@@ -6050,7 +6042,7 @@
     </w:p>
     <w:p>
       <w:pPr>
-        <w:pStyle w:val="ListParagraph"/>
+        <w:pStyle w:val="Odsekzoznamu"/>
         <w:numPr>
           <w:ilvl w:val="0"/>
           <w:numId w:val="22"/>
@@ -6063,7 +6055,7 @@
     </w:p>
     <w:p>
       <w:pPr>
-        <w:pStyle w:val="ListParagraph"/>
+        <w:pStyle w:val="Odsekzoznamu"/>
         <w:numPr>
           <w:ilvl w:val="0"/>
           <w:numId w:val="22"/>
@@ -6076,7 +6068,7 @@
     </w:p>
     <w:p>
       <w:pPr>
-        <w:pStyle w:val="ListParagraph"/>
+        <w:pStyle w:val="Odsekzoznamu"/>
         <w:numPr>
           <w:ilvl w:val="0"/>
           <w:numId w:val="22"/>
@@ -6224,33 +6216,20 @@
     </w:p>
     <w:p>
       <w:pPr>
-        <w:pStyle w:val="Caption"/>
+        <w:pStyle w:val="Popis"/>
         <w:jc w:val="both"/>
       </w:pPr>
       <w:r>
         <w:t xml:space="preserve">Obrázok </w:t>
       </w:r>
-      <w:r>
-        <w:fldChar w:fldCharType="begin"/>
-      </w:r>
-      <w:r>
-        <w:instrText xml:space="preserve"> SEQ Obrázok \* ARABIC </w:instrText>
-      </w:r>
-      <w:r>
-        <w:fldChar w:fldCharType="separate"/>
-      </w:r>
-      <w:r>
-        <w:rPr>
-          <w:noProof/>
-        </w:rPr>
-        <w:t>1</w:t>
-      </w:r>
-      <w:r>
-        <w:rPr>
-          <w:noProof/>
-        </w:rPr>
-        <w:fldChar w:fldCharType="end"/>
-      </w:r>
+      <w:fldSimple w:instr=" SEQ Obrázok \* ARABIC ">
+        <w:r>
+          <w:rPr>
+            <w:noProof/>
+          </w:rPr>
+          <w:t>1</w:t>
+        </w:r>
+      </w:fldSimple>
       <w:r>
         <w:t xml:space="preserve"> - Hlavný program</w:t>
       </w:r>
@@ -6262,7 +6241,7 @@
     </w:p>
     <w:p>
       <w:pPr>
-        <w:pStyle w:val="Heading2"/>
+        <w:pStyle w:val="Nadpis2"/>
         <w:jc w:val="both"/>
         <w:rPr>
           <w:b/>
@@ -6528,40 +6507,27 @@
     </w:p>
     <w:p>
       <w:pPr>
-        <w:pStyle w:val="Caption"/>
+        <w:pStyle w:val="Popis"/>
         <w:jc w:val="both"/>
       </w:pPr>
       <w:r>
         <w:t xml:space="preserve">Obrázok </w:t>
       </w:r>
-      <w:r>
-        <w:fldChar w:fldCharType="begin"/>
-      </w:r>
-      <w:r>
-        <w:instrText xml:space="preserve"> SEQ Obrázok \* ARABIC </w:instrText>
-      </w:r>
-      <w:r>
-        <w:fldChar w:fldCharType="separate"/>
-      </w:r>
-      <w:r>
-        <w:rPr>
-          <w:noProof/>
-        </w:rPr>
-        <w:t>2</w:t>
-      </w:r>
-      <w:r>
-        <w:rPr>
-          <w:noProof/>
-        </w:rPr>
-        <w:fldChar w:fldCharType="end"/>
-      </w:r>
+      <w:fldSimple w:instr=" SEQ Obrázok \* ARABIC ">
+        <w:r>
+          <w:rPr>
+            <w:noProof/>
+          </w:rPr>
+          <w:t>2</w:t>
+        </w:r>
+      </w:fldSimple>
       <w:r>
         <w:t xml:space="preserve"> - Obrazovka v časti Kamera</w:t>
       </w:r>
     </w:p>
     <w:p>
       <w:pPr>
-        <w:pStyle w:val="Heading3"/>
+        <w:pStyle w:val="Nadpis3"/>
         <w:jc w:val="both"/>
         <w:rPr>
           <w:b/>
@@ -7147,33 +7113,20 @@
     </w:p>
     <w:p>
       <w:pPr>
-        <w:pStyle w:val="Caption"/>
+        <w:pStyle w:val="Popis"/>
         <w:jc w:val="both"/>
       </w:pPr>
       <w:r>
         <w:t xml:space="preserve">Obrázok </w:t>
       </w:r>
-      <w:r>
-        <w:fldChar w:fldCharType="begin"/>
-      </w:r>
-      <w:r>
-        <w:instrText xml:space="preserve"> SEQ Obrázok \* ARABIC </w:instrText>
-      </w:r>
-      <w:r>
-        <w:fldChar w:fldCharType="separate"/>
-      </w:r>
-      <w:r>
-        <w:rPr>
-          <w:noProof/>
-        </w:rPr>
-        <w:t>3</w:t>
-      </w:r>
-      <w:r>
-        <w:rPr>
-          <w:noProof/>
-        </w:rPr>
-        <w:fldChar w:fldCharType="end"/>
-      </w:r>
+      <w:fldSimple w:instr=" SEQ Obrázok \* ARABIC ">
+        <w:r>
+          <w:rPr>
+            <w:noProof/>
+          </w:rPr>
+          <w:t>3</w:t>
+        </w:r>
+      </w:fldSimple>
       <w:r>
         <w:t xml:space="preserve"> - Zobrazenie Nastavenia kamery</w:t>
       </w:r>
@@ -7286,33 +7239,20 @@
     </w:p>
     <w:p>
       <w:pPr>
-        <w:pStyle w:val="Caption"/>
+        <w:pStyle w:val="Popis"/>
         <w:jc w:val="both"/>
       </w:pPr>
       <w:r>
         <w:t xml:space="preserve">Obrázok </w:t>
       </w:r>
-      <w:r>
-        <w:fldChar w:fldCharType="begin"/>
-      </w:r>
-      <w:r>
-        <w:instrText xml:space="preserve"> SEQ Obrázok \* ARABIC </w:instrText>
-      </w:r>
-      <w:r>
-        <w:fldChar w:fldCharType="separate"/>
-      </w:r>
-      <w:r>
-        <w:rPr>
-          <w:noProof/>
-        </w:rPr>
-        <w:t>4</w:t>
-      </w:r>
-      <w:r>
-        <w:rPr>
-          <w:noProof/>
-        </w:rPr>
-        <w:fldChar w:fldCharType="end"/>
-      </w:r>
+      <w:fldSimple w:instr=" SEQ Obrázok \* ARABIC ">
+        <w:r>
+          <w:rPr>
+            <w:noProof/>
+          </w:rPr>
+          <w:t>4</w:t>
+        </w:r>
+      </w:fldSimple>
       <w:r>
         <w:t xml:space="preserve"> - Nastavenia kamery 2</w:t>
       </w:r>
@@ -7324,7 +7264,7 @@
     </w:p>
     <w:p>
       <w:pPr>
-        <w:pStyle w:val="Heading2"/>
+        <w:pStyle w:val="Nadpis2"/>
         <w:jc w:val="both"/>
         <w:rPr>
           <w:b/>
@@ -7658,33 +7598,20 @@
     </w:p>
     <w:p>
       <w:pPr>
-        <w:pStyle w:val="Caption"/>
+        <w:pStyle w:val="Popis"/>
         <w:jc w:val="both"/>
       </w:pPr>
       <w:r>
         <w:t xml:space="preserve">Obrázok </w:t>
       </w:r>
-      <w:r>
-        <w:fldChar w:fldCharType="begin"/>
-      </w:r>
-      <w:r>
-        <w:instrText xml:space="preserve"> SEQ Obrázok \* ARABIC </w:instrText>
-      </w:r>
-      <w:r>
-        <w:fldChar w:fldCharType="separate"/>
-      </w:r>
-      <w:r>
-        <w:rPr>
-          <w:noProof/>
-        </w:rPr>
-        <w:t>5</w:t>
-      </w:r>
-      <w:r>
-        <w:rPr>
-          <w:noProof/>
-        </w:rPr>
-        <w:fldChar w:fldCharType="end"/>
-      </w:r>
+      <w:fldSimple w:instr=" SEQ Obrázok \* ARABIC ">
+        <w:r>
+          <w:rPr>
+            <w:noProof/>
+          </w:rPr>
+          <w:t>5</w:t>
+        </w:r>
+      </w:fldSimple>
       <w:r>
         <w:t xml:space="preserve"> - Zobrazenie v časti Meranie</w:t>
       </w:r>
@@ -7696,7 +7623,7 @@
     </w:p>
     <w:p>
       <w:pPr>
-        <w:pStyle w:val="Heading2"/>
+        <w:pStyle w:val="Nadpis2"/>
         <w:jc w:val="both"/>
         <w:rPr>
           <w:b/>
@@ -7843,40 +7770,27 @@
     </w:p>
     <w:p>
       <w:pPr>
-        <w:pStyle w:val="Caption"/>
+        <w:pStyle w:val="Popis"/>
         <w:jc w:val="both"/>
       </w:pPr>
       <w:r>
         <w:t xml:space="preserve">Obrázok </w:t>
       </w:r>
-      <w:r>
-        <w:fldChar w:fldCharType="begin"/>
-      </w:r>
-      <w:r>
-        <w:instrText xml:space="preserve"> SEQ Obrázok \* ARABIC </w:instrText>
-      </w:r>
-      <w:r>
-        <w:fldChar w:fldCharType="separate"/>
-      </w:r>
-      <w:r>
-        <w:rPr>
-          <w:noProof/>
-        </w:rPr>
-        <w:t>6</w:t>
-      </w:r>
-      <w:r>
-        <w:rPr>
-          <w:noProof/>
-        </w:rPr>
-        <w:fldChar w:fldCharType="end"/>
-      </w:r>
+      <w:fldSimple w:instr=" SEQ Obrázok \* ARABIC ">
+        <w:r>
+          <w:rPr>
+            <w:noProof/>
+          </w:rPr>
+          <w:t>6</w:t>
+        </w:r>
+      </w:fldSimple>
       <w:r>
         <w:t xml:space="preserve"> - Zobrazenie v časti Kalibrácia</w:t>
       </w:r>
     </w:p>
     <w:p>
       <w:pPr>
-        <w:pStyle w:val="Heading2"/>
+        <w:pStyle w:val="Nadpis2"/>
         <w:jc w:val="both"/>
         <w:rPr>
           <w:b/>
@@ -8006,33 +7920,20 @@
     </w:p>
     <w:p>
       <w:pPr>
-        <w:pStyle w:val="Caption"/>
+        <w:pStyle w:val="Popis"/>
         <w:jc w:val="both"/>
       </w:pPr>
       <w:r>
         <w:t xml:space="preserve">Obrázok </w:t>
       </w:r>
-      <w:r>
-        <w:fldChar w:fldCharType="begin"/>
-      </w:r>
-      <w:r>
-        <w:instrText xml:space="preserve"> SEQ Obrázok \* ARABIC </w:instrText>
-      </w:r>
-      <w:r>
-        <w:fldChar w:fldCharType="separate"/>
-      </w:r>
-      <w:r>
-        <w:rPr>
-          <w:noProof/>
-        </w:rPr>
-        <w:t>7</w:t>
-      </w:r>
-      <w:r>
-        <w:rPr>
-          <w:noProof/>
-        </w:rPr>
-        <w:fldChar w:fldCharType="end"/>
-      </w:r>
+      <w:fldSimple w:instr=" SEQ Obrázok \* ARABIC ">
+        <w:r>
+          <w:rPr>
+            <w:noProof/>
+          </w:rPr>
+          <w:t>7</w:t>
+        </w:r>
+      </w:fldSimple>
       <w:r>
         <w:t xml:space="preserve"> - Zobrazenie v časti Import</w:t>
       </w:r>
@@ -8054,13 +7955,13 @@
     </w:p>
     <w:p>
       <w:pPr>
-        <w:pStyle w:val="Caption"/>
-        <w:jc w:val="both"/>
-      </w:pPr>
-    </w:p>
-    <w:p>
-      <w:pPr>
-        <w:pStyle w:val="Heading2"/>
+        <w:pStyle w:val="Popis"/>
+        <w:jc w:val="both"/>
+      </w:pPr>
+    </w:p>
+    <w:p>
+      <w:pPr>
+        <w:pStyle w:val="Nadpis2"/>
         <w:jc w:val="both"/>
         <w:rPr>
           <w:b/>
@@ -8242,39 +8143,26 @@
     </w:p>
     <w:p>
       <w:pPr>
-        <w:pStyle w:val="Caption"/>
-        <w:jc w:val="both"/>
-      </w:pPr>
-    </w:p>
-    <w:p>
-      <w:pPr>
-        <w:pStyle w:val="Caption"/>
+        <w:pStyle w:val="Popis"/>
+        <w:jc w:val="both"/>
+      </w:pPr>
+    </w:p>
+    <w:p>
+      <w:pPr>
+        <w:pStyle w:val="Popis"/>
         <w:jc w:val="both"/>
       </w:pPr>
       <w:r>
         <w:t xml:space="preserve">Obrázok </w:t>
       </w:r>
-      <w:r>
-        <w:fldChar w:fldCharType="begin"/>
-      </w:r>
-      <w:r>
-        <w:instrText xml:space="preserve"> SEQ Obrázok \* ARABIC </w:instrText>
-      </w:r>
-      <w:r>
-        <w:fldChar w:fldCharType="separate"/>
-      </w:r>
-      <w:r>
-        <w:rPr>
-          <w:noProof/>
-        </w:rPr>
-        <w:t>8</w:t>
-      </w:r>
-      <w:r>
-        <w:rPr>
-          <w:noProof/>
-        </w:rPr>
-        <w:fldChar w:fldCharType="end"/>
-      </w:r>
+      <w:fldSimple w:instr=" SEQ Obrázok \* ARABIC ">
+        <w:r>
+          <w:rPr>
+            <w:noProof/>
+          </w:rPr>
+          <w:t>8</w:t>
+        </w:r>
+      </w:fldSimple>
       <w:r>
         <w:t xml:space="preserve"> - Zobrazenie v časti Export</w:t>
       </w:r>
@@ -8296,7 +8184,7 @@
     </w:p>
     <w:p>
       <w:pPr>
-        <w:pStyle w:val="ListParagraph"/>
+        <w:pStyle w:val="Odsekzoznamu"/>
         <w:keepNext/>
         <w:keepLines/>
         <w:numPr>
@@ -8321,7 +8209,7 @@
     </w:p>
     <w:p>
       <w:pPr>
-        <w:pStyle w:val="ListParagraph"/>
+        <w:pStyle w:val="Odsekzoznamu"/>
         <w:keepNext/>
         <w:keepLines/>
         <w:numPr>
@@ -8345,7 +8233,7 @@
     </w:p>
     <w:p>
       <w:pPr>
-        <w:pStyle w:val="ListParagraph"/>
+        <w:pStyle w:val="Odsekzoznamu"/>
         <w:keepNext/>
         <w:keepLines/>
         <w:numPr>
@@ -8369,7 +8257,7 @@
     </w:p>
     <w:p>
       <w:pPr>
-        <w:pStyle w:val="Heading1"/>
+        <w:pStyle w:val="Nadpis1"/>
         <w:numPr>
           <w:ilvl w:val="0"/>
           <w:numId w:val="14"/>
@@ -8406,7 +8294,7 @@
     </w:p>
     <w:p>
       <w:pPr>
-        <w:pStyle w:val="ListParagraph"/>
+        <w:pStyle w:val="Odsekzoznamu"/>
         <w:keepNext/>
         <w:keepLines/>
         <w:numPr>
@@ -8429,7 +8317,7 @@
     </w:p>
     <w:p>
       <w:pPr>
-        <w:pStyle w:val="Heading2"/>
+        <w:pStyle w:val="Nadpis2"/>
         <w:numPr>
           <w:ilvl w:val="1"/>
           <w:numId w:val="26"/>
@@ -8468,7 +8356,7 @@
     </w:p>
     <w:p>
       <w:pPr>
-        <w:pStyle w:val="ListParagraph"/>
+        <w:pStyle w:val="Odsekzoznamu"/>
         <w:numPr>
           <w:ilvl w:val="0"/>
           <w:numId w:val="23"/>
@@ -8482,7 +8370,7 @@
     </w:p>
     <w:p>
       <w:pPr>
-        <w:pStyle w:val="ListParagraph"/>
+        <w:pStyle w:val="Odsekzoznamu"/>
         <w:numPr>
           <w:ilvl w:val="0"/>
           <w:numId w:val="23"/>
@@ -8496,7 +8384,7 @@
     </w:p>
     <w:p>
       <w:pPr>
-        <w:pStyle w:val="ListParagraph"/>
+        <w:pStyle w:val="Odsekzoznamu"/>
         <w:numPr>
           <w:ilvl w:val="0"/>
           <w:numId w:val="23"/>
@@ -8510,7 +8398,7 @@
     </w:p>
     <w:p>
       <w:pPr>
-        <w:pStyle w:val="ListParagraph"/>
+        <w:pStyle w:val="Odsekzoznamu"/>
         <w:numPr>
           <w:ilvl w:val="0"/>
           <w:numId w:val="23"/>
@@ -8524,7 +8412,7 @@
     </w:p>
     <w:p>
       <w:pPr>
-        <w:pStyle w:val="Heading3"/>
+        <w:pStyle w:val="Nadpis3"/>
         <w:numPr>
           <w:ilvl w:val="2"/>
           <w:numId w:val="26"/>
@@ -8603,7 +8491,7 @@
     </w:p>
     <w:p>
       <w:pPr>
-        <w:pStyle w:val="Heading3"/>
+        <w:pStyle w:val="Nadpis3"/>
         <w:numPr>
           <w:ilvl w:val="2"/>
           <w:numId w:val="26"/>
@@ -8655,7 +8543,7 @@
     </w:p>
     <w:p>
       <w:pPr>
-        <w:pStyle w:val="Heading3"/>
+        <w:pStyle w:val="Nadpis3"/>
         <w:numPr>
           <w:ilvl w:val="2"/>
           <w:numId w:val="26"/>
@@ -8710,7 +8598,7 @@
     </w:p>
     <w:p>
       <w:pPr>
-        <w:pStyle w:val="Heading3"/>
+        <w:pStyle w:val="Nadpis3"/>
         <w:numPr>
           <w:ilvl w:val="2"/>
           <w:numId w:val="26"/>
@@ -8781,7 +8669,7 @@
     </w:p>
     <w:p>
       <w:pPr>
-        <w:pStyle w:val="Heading2"/>
+        <w:pStyle w:val="Nadpis2"/>
         <w:spacing w:before="120" w:after="200" w:line="247" w:lineRule="auto"/>
         <w:jc w:val="both"/>
         <w:rPr>
@@ -8878,7 +8766,7 @@
     </w:p>
     <w:p>
       <w:pPr>
-        <w:pStyle w:val="Caption"/>
+        <w:pStyle w:val="Popis"/>
         <w:jc w:val="both"/>
       </w:pPr>
       <w:r>
@@ -8887,7 +8775,7 @@
     </w:p>
     <w:p>
       <w:pPr>
-        <w:pStyle w:val="Heading3"/>
+        <w:pStyle w:val="Nadpis3"/>
         <w:spacing w:before="120" w:after="200" w:line="247" w:lineRule="auto"/>
         <w:jc w:val="both"/>
         <w:rPr>
@@ -8919,7 +8807,7 @@
     </w:p>
     <w:p>
       <w:pPr>
-        <w:pStyle w:val="ListParagraph"/>
+        <w:pStyle w:val="Odsekzoznamu"/>
         <w:numPr>
           <w:ilvl w:val="0"/>
           <w:numId w:val="23"/>
@@ -8943,7 +8831,7 @@
     </w:p>
     <w:p>
       <w:pPr>
-        <w:pStyle w:val="ListParagraph"/>
+        <w:pStyle w:val="Odsekzoznamu"/>
         <w:numPr>
           <w:ilvl w:val="0"/>
           <w:numId w:val="23"/>
@@ -8968,7 +8856,7 @@
     </w:p>
     <w:p>
       <w:pPr>
-        <w:pStyle w:val="ListParagraph"/>
+        <w:pStyle w:val="Odsekzoznamu"/>
         <w:numPr>
           <w:ilvl w:val="0"/>
           <w:numId w:val="24"/>
@@ -8982,7 +8870,7 @@
     </w:p>
     <w:p>
       <w:pPr>
-        <w:pStyle w:val="ListParagraph"/>
+        <w:pStyle w:val="Odsekzoznamu"/>
         <w:numPr>
           <w:ilvl w:val="0"/>
           <w:numId w:val="24"/>
@@ -8996,7 +8884,7 @@
     </w:p>
     <w:p>
       <w:pPr>
-        <w:pStyle w:val="ListParagraph"/>
+        <w:pStyle w:val="Odsekzoznamu"/>
         <w:numPr>
           <w:ilvl w:val="0"/>
           <w:numId w:val="24"/>
@@ -9010,7 +8898,7 @@
     </w:p>
     <w:p>
       <w:pPr>
-        <w:pStyle w:val="ListParagraph"/>
+        <w:pStyle w:val="Odsekzoznamu"/>
         <w:numPr>
           <w:ilvl w:val="0"/>
           <w:numId w:val="24"/>
@@ -9024,7 +8912,7 @@
     </w:p>
     <w:p>
       <w:pPr>
-        <w:pStyle w:val="ListParagraph"/>
+        <w:pStyle w:val="Odsekzoznamu"/>
         <w:numPr>
           <w:ilvl w:val="1"/>
           <w:numId w:val="24"/>
@@ -9038,7 +8926,7 @@
     </w:p>
     <w:p>
       <w:pPr>
-        <w:pStyle w:val="ListParagraph"/>
+        <w:pStyle w:val="Odsekzoznamu"/>
         <w:numPr>
           <w:ilvl w:val="1"/>
           <w:numId w:val="24"/>
@@ -9052,7 +8940,7 @@
     </w:p>
     <w:p>
       <w:pPr>
-        <w:pStyle w:val="ListParagraph"/>
+        <w:pStyle w:val="Odsekzoznamu"/>
         <w:numPr>
           <w:ilvl w:val="2"/>
           <w:numId w:val="24"/>
@@ -9066,7 +8954,7 @@
     </w:p>
     <w:p>
       <w:pPr>
-        <w:pStyle w:val="Heading4"/>
+        <w:pStyle w:val="Nadpis4"/>
         <w:jc w:val="both"/>
         <w:rPr>
           <w:color w:val="auto"/>
@@ -9083,7 +8971,7 @@
     </w:p>
     <w:p>
       <w:pPr>
-        <w:pStyle w:val="ListParagraph"/>
+        <w:pStyle w:val="Odsekzoznamu"/>
         <w:spacing w:before="60" w:after="120"/>
         <w:ind w:left="862"/>
         <w:contextualSpacing w:val="0"/>
@@ -9103,7 +8991,7 @@
     </w:p>
     <w:p>
       <w:pPr>
-        <w:pStyle w:val="ListParagraph"/>
+        <w:pStyle w:val="Odsekzoznamu"/>
         <w:numPr>
           <w:ilvl w:val="0"/>
           <w:numId w:val="23"/>
@@ -9119,7 +9007,7 @@
     </w:p>
     <w:p>
       <w:pPr>
-        <w:pStyle w:val="ListParagraph"/>
+        <w:pStyle w:val="Odsekzoznamu"/>
         <w:numPr>
           <w:ilvl w:val="3"/>
           <w:numId w:val="25"/>
@@ -9143,7 +9031,7 @@
     </w:p>
     <w:p>
       <w:pPr>
-        <w:pStyle w:val="ListParagraph"/>
+        <w:pStyle w:val="Odsekzoznamu"/>
         <w:spacing w:before="60" w:after="80"/>
         <w:ind w:left="993" w:firstLine="425"/>
         <w:contextualSpacing w:val="0"/>
@@ -9171,7 +9059,7 @@
     </w:p>
     <w:p>
       <w:pPr>
-        <w:pStyle w:val="ListParagraph"/>
+        <w:pStyle w:val="Odsekzoznamu"/>
         <w:numPr>
           <w:ilvl w:val="1"/>
           <w:numId w:val="23"/>
@@ -9198,7 +9086,7 @@
     </w:p>
     <w:p>
       <w:pPr>
-        <w:pStyle w:val="ListParagraph"/>
+        <w:pStyle w:val="Odsekzoznamu"/>
         <w:spacing w:before="60" w:after="80"/>
         <w:ind w:left="1792" w:firstLine="335"/>
         <w:contextualSpacing w:val="0"/>
@@ -9218,7 +9106,7 @@
     </w:p>
     <w:p>
       <w:pPr>
-        <w:pStyle w:val="ListParagraph"/>
+        <w:pStyle w:val="Odsekzoznamu"/>
         <w:numPr>
           <w:ilvl w:val="1"/>
           <w:numId w:val="23"/>
@@ -9244,7 +9132,7 @@
     </w:p>
     <w:p>
       <w:pPr>
-        <w:pStyle w:val="ListParagraph"/>
+        <w:pStyle w:val="Odsekzoznamu"/>
         <w:spacing w:before="60" w:after="80"/>
         <w:ind w:left="1789" w:firstLine="338"/>
         <w:contextualSpacing w:val="0"/>
@@ -9273,7 +9161,7 @@
     </w:p>
     <w:p>
       <w:pPr>
-        <w:pStyle w:val="ListParagraph"/>
+        <w:pStyle w:val="Odsekzoznamu"/>
         <w:numPr>
           <w:ilvl w:val="1"/>
           <w:numId w:val="23"/>
@@ -9299,7 +9187,7 @@
     </w:p>
     <w:p>
       <w:pPr>
-        <w:pStyle w:val="ListParagraph"/>
+        <w:pStyle w:val="Odsekzoznamu"/>
         <w:spacing w:before="60" w:after="80"/>
         <w:ind w:left="1789" w:firstLine="338"/>
         <w:contextualSpacing w:val="0"/>
@@ -9327,7 +9215,7 @@
     </w:p>
     <w:p>
       <w:pPr>
-        <w:pStyle w:val="ListParagraph"/>
+        <w:pStyle w:val="Odsekzoznamu"/>
         <w:numPr>
           <w:ilvl w:val="1"/>
           <w:numId w:val="23"/>
@@ -9353,7 +9241,7 @@
     </w:p>
     <w:p>
       <w:pPr>
-        <w:pStyle w:val="ListParagraph"/>
+        <w:pStyle w:val="Odsekzoznamu"/>
         <w:spacing w:before="60" w:after="80"/>
         <w:ind w:left="1789" w:firstLine="338"/>
         <w:contextualSpacing w:val="0"/>
@@ -9373,7 +9261,7 @@
     </w:p>
     <w:p>
       <w:pPr>
-        <w:pStyle w:val="ListParagraph"/>
+        <w:pStyle w:val="Odsekzoznamu"/>
         <w:numPr>
           <w:ilvl w:val="1"/>
           <w:numId w:val="23"/>
@@ -9396,7 +9284,7 @@
     </w:p>
     <w:p>
       <w:pPr>
-        <w:pStyle w:val="ListParagraph"/>
+        <w:pStyle w:val="Odsekzoznamu"/>
         <w:spacing w:before="60" w:after="80"/>
         <w:ind w:left="1789" w:firstLine="338"/>
         <w:contextualSpacing w:val="0"/>
@@ -9444,7 +9332,7 @@
     </w:p>
     <w:p>
       <w:pPr>
-        <w:pStyle w:val="ListParagraph"/>
+        <w:pStyle w:val="Odsekzoznamu"/>
         <w:numPr>
           <w:ilvl w:val="3"/>
           <w:numId w:val="25"/>
@@ -9467,7 +9355,7 @@
     </w:p>
     <w:p>
       <w:pPr>
-        <w:pStyle w:val="ListParagraph"/>
+        <w:pStyle w:val="Odsekzoznamu"/>
         <w:spacing w:before="60" w:after="80"/>
         <w:ind w:left="1440" w:firstLine="403"/>
         <w:contextualSpacing w:val="0"/>
@@ -9505,7 +9393,7 @@
     </w:p>
     <w:p>
       <w:pPr>
-        <w:pStyle w:val="ListParagraph"/>
+        <w:pStyle w:val="Odsekzoznamu"/>
         <w:numPr>
           <w:ilvl w:val="3"/>
           <w:numId w:val="25"/>
@@ -9528,7 +9416,7 @@
     </w:p>
     <w:p>
       <w:pPr>
-        <w:pStyle w:val="ListParagraph"/>
+        <w:pStyle w:val="Odsekzoznamu"/>
         <w:spacing w:before="60" w:after="80" w:line="247" w:lineRule="auto"/>
         <w:ind w:left="1440" w:firstLine="403"/>
         <w:contextualSpacing w:val="0"/>
@@ -9556,7 +9444,7 @@
     </w:p>
     <w:p>
       <w:pPr>
-        <w:pStyle w:val="ListParagraph"/>
+        <w:pStyle w:val="Odsekzoznamu"/>
         <w:numPr>
           <w:ilvl w:val="3"/>
           <w:numId w:val="25"/>
@@ -9579,7 +9467,7 @@
     </w:p>
     <w:p>
       <w:pPr>
-        <w:pStyle w:val="ListParagraph"/>
+        <w:pStyle w:val="Odsekzoznamu"/>
         <w:spacing w:before="60" w:after="80" w:line="247" w:lineRule="auto"/>
         <w:ind w:left="1440" w:firstLine="403"/>
         <w:contextualSpacing w:val="0"/>
@@ -9613,7 +9501,7 @@
     </w:p>
     <w:p>
       <w:pPr>
-        <w:pStyle w:val="Heading4"/>
+        <w:pStyle w:val="Nadpis4"/>
         <w:jc w:val="both"/>
         <w:rPr>
           <w:color w:val="auto"/>
@@ -9630,7 +9518,7 @@
     </w:p>
     <w:p>
       <w:pPr>
-        <w:pStyle w:val="ListParagraph"/>
+        <w:pStyle w:val="Odsekzoznamu"/>
         <w:spacing w:before="60" w:after="120"/>
         <w:ind w:left="1069"/>
         <w:contextualSpacing w:val="0"/>
@@ -9650,7 +9538,7 @@
     </w:p>
     <w:p>
       <w:pPr>
-        <w:pStyle w:val="ListParagraph"/>
+        <w:pStyle w:val="Odsekzoznamu"/>
         <w:spacing w:before="60" w:after="80"/>
         <w:ind w:left="993" w:firstLine="425"/>
         <w:contextualSpacing w:val="0"/>
@@ -9689,7 +9577,7 @@
     </w:p>
     <w:p>
       <w:pPr>
-        <w:pStyle w:val="ListParagraph"/>
+        <w:pStyle w:val="Odsekzoznamu"/>
         <w:spacing w:before="60" w:after="120"/>
         <w:ind w:left="1069"/>
         <w:contextualSpacing w:val="0"/>
@@ -9709,7 +9597,7 @@
     </w:p>
     <w:p>
       <w:pPr>
-        <w:pStyle w:val="ListParagraph"/>
+        <w:pStyle w:val="Odsekzoznamu"/>
         <w:spacing w:before="60" w:after="80"/>
         <w:ind w:left="993" w:firstLine="425"/>
         <w:contextualSpacing w:val="0"/>
@@ -9769,7 +9657,7 @@
     </w:p>
     <w:p>
       <w:pPr>
-        <w:pStyle w:val="ListParagraph"/>
+        <w:pStyle w:val="Odsekzoznamu"/>
         <w:spacing w:before="60" w:after="120"/>
         <w:ind w:left="1069"/>
         <w:contextualSpacing w:val="0"/>
@@ -9789,7 +9677,7 @@
     </w:p>
     <w:p>
       <w:pPr>
-        <w:pStyle w:val="ListParagraph"/>
+        <w:pStyle w:val="Odsekzoznamu"/>
         <w:spacing w:before="60" w:after="80"/>
         <w:ind w:left="993" w:firstLine="425"/>
         <w:contextualSpacing w:val="0"/>
@@ -9843,7 +9731,7 @@
     </w:p>
     <w:p>
       <w:pPr>
-        <w:pStyle w:val="ListParagraph"/>
+        <w:pStyle w:val="Odsekzoznamu"/>
         <w:spacing w:before="60" w:after="120"/>
         <w:ind w:left="1069"/>
         <w:contextualSpacing w:val="0"/>
@@ -9863,7 +9751,7 @@
     </w:p>
     <w:p>
       <w:pPr>
-        <w:pStyle w:val="ListParagraph"/>
+        <w:pStyle w:val="Odsekzoznamu"/>
         <w:spacing w:before="60" w:after="80"/>
         <w:ind w:left="993" w:firstLine="425"/>
         <w:contextualSpacing w:val="0"/>
@@ -9910,7 +9798,7 @@
     </w:p>
     <w:p>
       <w:pPr>
-        <w:pStyle w:val="ListParagraph"/>
+        <w:pStyle w:val="Odsekzoznamu"/>
         <w:spacing w:before="60" w:after="120"/>
         <w:ind w:left="1069"/>
         <w:contextualSpacing w:val="0"/>
@@ -9930,7 +9818,7 @@
     </w:p>
     <w:p>
       <w:pPr>
-        <w:pStyle w:val="ListParagraph"/>
+        <w:pStyle w:val="Odsekzoznamu"/>
         <w:spacing w:before="60" w:after="80"/>
         <w:ind w:left="993" w:firstLine="425"/>
         <w:contextualSpacing w:val="0"/>
@@ -9945,7 +9833,7 @@
     </w:p>
     <w:p>
       <w:pPr>
-        <w:pStyle w:val="ListParagraph"/>
+        <w:pStyle w:val="Odsekzoznamu"/>
         <w:spacing w:before="60" w:after="120"/>
         <w:ind w:left="1069"/>
         <w:contextualSpacing w:val="0"/>
@@ -9965,7 +9853,7 @@
     </w:p>
     <w:p>
       <w:pPr>
-        <w:pStyle w:val="ListParagraph"/>
+        <w:pStyle w:val="Odsekzoznamu"/>
         <w:spacing w:before="60" w:after="80"/>
         <w:ind w:left="993" w:firstLine="425"/>
         <w:contextualSpacing w:val="0"/>
@@ -9980,7 +9868,7 @@
     </w:p>
     <w:p>
       <w:pPr>
-        <w:pStyle w:val="ListParagraph"/>
+        <w:pStyle w:val="Odsekzoznamu"/>
         <w:spacing w:before="60" w:after="120"/>
         <w:ind w:left="1069"/>
         <w:contextualSpacing w:val="0"/>
@@ -9998,7 +9886,7 @@
     </w:p>
     <w:p>
       <w:pPr>
-        <w:pStyle w:val="ListParagraph"/>
+        <w:pStyle w:val="Odsekzoznamu"/>
         <w:spacing w:before="60" w:after="80"/>
         <w:ind w:left="993" w:firstLine="425"/>
         <w:contextualSpacing w:val="0"/>
@@ -10010,7 +9898,7 @@
     </w:p>
     <w:p>
       <w:pPr>
-        <w:pStyle w:val="ListParagraph"/>
+        <w:pStyle w:val="Odsekzoznamu"/>
         <w:spacing w:before="60" w:after="120"/>
         <w:ind w:left="1069"/>
         <w:contextualSpacing w:val="0"/>
@@ -10028,7 +9916,7 @@
     </w:p>
     <w:p>
       <w:pPr>
-        <w:pStyle w:val="ListParagraph"/>
+        <w:pStyle w:val="Odsekzoznamu"/>
         <w:spacing w:before="60" w:after="80"/>
         <w:ind w:left="993" w:firstLine="425"/>
         <w:contextualSpacing w:val="0"/>
@@ -10040,7 +9928,7 @@
     </w:p>
     <w:p>
       <w:pPr>
-        <w:pStyle w:val="Heading2"/>
+        <w:pStyle w:val="Nadpis2"/>
         <w:numPr>
           <w:ilvl w:val="1"/>
           <w:numId w:val="26"/>
@@ -10103,7 +9991,7 @@
     </w:p>
     <w:p>
       <w:pPr>
-        <w:pStyle w:val="Heading2"/>
+        <w:pStyle w:val="Nadpis2"/>
         <w:numPr>
           <w:ilvl w:val="0"/>
           <w:numId w:val="0"/>
@@ -10125,7 +10013,7 @@
 </file>
 
 <file path=word/endnotes.xml><?xml version="1.0" encoding="utf-8"?>
-<w:endnotes xmlns:wpc="http://schemas.microsoft.com/office/word/2010/wordprocessingCanvas" xmlns:cx="http://schemas.microsoft.com/office/drawing/2014/chartex" xmlns:cx1="http://schemas.microsoft.com/office/drawing/2015/9/8/chartex" xmlns:mc="http://schemas.openxmlformats.org/markup-compatibility/2006" xmlns:o="urn:schemas-microsoft-com:office:office" xmlns:r="http://schemas.openxmlformats.org/officeDocument/2006/relationships" xmlns:m="http://schemas.openxmlformats.org/officeDocument/2006/math" xmlns:v="urn:schemas-microsoft-com:vml" xmlns:wp14="http://schemas.microsoft.com/office/word/2010/wordprocessingDrawing" xmlns:wp="http://schemas.openxmlformats.org/drawingml/2006/wordprocessingDrawing" xmlns:w10="urn:schemas-microsoft-com:office:word" xmlns:w="http://schemas.openxmlformats.org/wordprocessingml/2006/main" xmlns:w14="http://schemas.microsoft.com/office/word/2010/wordml" xmlns:w15="http://schemas.microsoft.com/office/word/2012/wordml" xmlns:w16se="http://schemas.microsoft.com/office/word/2015/wordml/symex" xmlns:wpg="http://schemas.microsoft.com/office/word/2010/wordprocessingGroup" xmlns:wpi="http://schemas.microsoft.com/office/word/2010/wordprocessingInk" xmlns:wne="http://schemas.microsoft.com/office/word/2006/wordml" xmlns:wps="http://schemas.microsoft.com/office/word/2010/wordprocessingShape" mc:Ignorable="w14 w15 w16se wp14">
+<w:endnotes xmlns:wpc="http://schemas.microsoft.com/office/word/2010/wordprocessingCanvas" xmlns:mo="http://schemas.microsoft.com/office/mac/office/2008/main" xmlns:mc="http://schemas.openxmlformats.org/markup-compatibility/2006" xmlns:mv="urn:schemas-microsoft-com:mac:vml" xmlns:o="urn:schemas-microsoft-com:office:office" xmlns:r="http://schemas.openxmlformats.org/officeDocument/2006/relationships" xmlns:m="http://schemas.openxmlformats.org/officeDocument/2006/math" xmlns:v="urn:schemas-microsoft-com:vml" xmlns:wp14="http://schemas.microsoft.com/office/word/2010/wordprocessingDrawing" xmlns:wp="http://schemas.openxmlformats.org/drawingml/2006/wordprocessingDrawing" xmlns:w10="urn:schemas-microsoft-com:office:word" xmlns:w="http://schemas.openxmlformats.org/wordprocessingml/2006/main" xmlns:w14="http://schemas.microsoft.com/office/word/2010/wordml" xmlns:w15="http://schemas.microsoft.com/office/word/2012/wordml" xmlns:wpg="http://schemas.microsoft.com/office/word/2010/wordprocessingGroup" xmlns:wpi="http://schemas.microsoft.com/office/word/2010/wordprocessingInk" xmlns:wne="http://schemas.microsoft.com/office/word/2006/wordml" xmlns:wps="http://schemas.microsoft.com/office/word/2010/wordprocessingShape" mc:Ignorable="w14 w15 wp14">
   <w:endnote w:type="separator" w:id="-1">
     <w:p>
       <w:r>
@@ -10144,71 +10032,71 @@
 </file>
 
 <file path=word/footer1.xml><?xml version="1.0" encoding="utf-8"?>
-<w:ftr xmlns:wpc="http://schemas.microsoft.com/office/word/2010/wordprocessingCanvas" xmlns:cx="http://schemas.microsoft.com/office/drawing/2014/chartex" xmlns:cx1="http://schemas.microsoft.com/office/drawing/2015/9/8/chartex" xmlns:mc="http://schemas.openxmlformats.org/markup-compatibility/2006" xmlns:o="urn:schemas-microsoft-com:office:office" xmlns:r="http://schemas.openxmlformats.org/officeDocument/2006/relationships" xmlns:m="http://schemas.openxmlformats.org/officeDocument/2006/math" xmlns:v="urn:schemas-microsoft-com:vml" xmlns:wp14="http://schemas.microsoft.com/office/word/2010/wordprocessingDrawing" xmlns:wp="http://schemas.openxmlformats.org/drawingml/2006/wordprocessingDrawing" xmlns:w10="urn:schemas-microsoft-com:office:word" xmlns:w="http://schemas.openxmlformats.org/wordprocessingml/2006/main" xmlns:w14="http://schemas.microsoft.com/office/word/2010/wordml" xmlns:w15="http://schemas.microsoft.com/office/word/2012/wordml" xmlns:w16se="http://schemas.microsoft.com/office/word/2015/wordml/symex" xmlns:wpg="http://schemas.microsoft.com/office/word/2010/wordprocessingGroup" xmlns:wpi="http://schemas.microsoft.com/office/word/2010/wordprocessingInk" xmlns:wne="http://schemas.microsoft.com/office/word/2006/wordml" xmlns:wps="http://schemas.microsoft.com/office/word/2010/wordprocessingShape" mc:Ignorable="w14 w15 w16se wp14">
+<w:ftr xmlns:wpc="http://schemas.microsoft.com/office/word/2010/wordprocessingCanvas" xmlns:mo="http://schemas.microsoft.com/office/mac/office/2008/main" xmlns:mc="http://schemas.openxmlformats.org/markup-compatibility/2006" xmlns:mv="urn:schemas-microsoft-com:mac:vml" xmlns:o="urn:schemas-microsoft-com:office:office" xmlns:r="http://schemas.openxmlformats.org/officeDocument/2006/relationships" xmlns:m="http://schemas.openxmlformats.org/officeDocument/2006/math" xmlns:v="urn:schemas-microsoft-com:vml" xmlns:wp14="http://schemas.microsoft.com/office/word/2010/wordprocessingDrawing" xmlns:wp="http://schemas.openxmlformats.org/drawingml/2006/wordprocessingDrawing" xmlns:w10="urn:schemas-microsoft-com:office:word" xmlns:w="http://schemas.openxmlformats.org/wordprocessingml/2006/main" xmlns:w14="http://schemas.microsoft.com/office/word/2010/wordml" xmlns:w15="http://schemas.microsoft.com/office/word/2012/wordml" xmlns:wpg="http://schemas.microsoft.com/office/word/2010/wordprocessingGroup" xmlns:wpi="http://schemas.microsoft.com/office/word/2010/wordprocessingInk" xmlns:wne="http://schemas.microsoft.com/office/word/2006/wordml" xmlns:wps="http://schemas.microsoft.com/office/word/2010/wordprocessingShape" mc:Ignorable="w14 w15 wp14">
   <w:p>
     <w:pPr>
-      <w:pStyle w:val="Footer"/>
+      <w:pStyle w:val="Pta"/>
       <w:framePr w:wrap="none" w:vAnchor="text" w:hAnchor="margin" w:xAlign="center" w:y="1"/>
       <w:rPr>
-        <w:rStyle w:val="PageNumber"/>
+        <w:rStyle w:val="slostrany"/>
       </w:rPr>
     </w:pPr>
     <w:r>
       <w:rPr>
-        <w:rStyle w:val="PageNumber"/>
+        <w:rStyle w:val="slostrany"/>
       </w:rPr>
       <w:fldChar w:fldCharType="begin"/>
     </w:r>
     <w:r>
       <w:rPr>
-        <w:rStyle w:val="PageNumber"/>
+        <w:rStyle w:val="slostrany"/>
       </w:rPr>
       <w:instrText xml:space="preserve">PAGE  </w:instrText>
     </w:r>
     <w:r>
       <w:rPr>
-        <w:rStyle w:val="PageNumber"/>
+        <w:rStyle w:val="slostrany"/>
       </w:rPr>
       <w:fldChar w:fldCharType="end"/>
     </w:r>
   </w:p>
   <w:p>
     <w:pPr>
-      <w:pStyle w:val="Footer"/>
+      <w:pStyle w:val="Pta"/>
       <w:framePr w:wrap="none" w:vAnchor="text" w:hAnchor="margin" w:xAlign="center" w:y="1"/>
       <w:rPr>
-        <w:rStyle w:val="PageNumber"/>
+        <w:rStyle w:val="slostrany"/>
       </w:rPr>
     </w:pPr>
     <w:r>
       <w:rPr>
-        <w:rStyle w:val="PageNumber"/>
+        <w:rStyle w:val="slostrany"/>
       </w:rPr>
       <w:fldChar w:fldCharType="begin"/>
     </w:r>
     <w:r>
       <w:rPr>
-        <w:rStyle w:val="PageNumber"/>
+        <w:rStyle w:val="slostrany"/>
       </w:rPr>
       <w:instrText xml:space="preserve">PAGE  </w:instrText>
     </w:r>
     <w:r>
       <w:rPr>
-        <w:rStyle w:val="PageNumber"/>
+        <w:rStyle w:val="slostrany"/>
       </w:rPr>
       <w:fldChar w:fldCharType="end"/>
     </w:r>
   </w:p>
   <w:p>
     <w:pPr>
-      <w:pStyle w:val="Footer"/>
+      <w:pStyle w:val="Pta"/>
     </w:pPr>
   </w:p>
 </w:ftr>
 </file>
 
 <file path=word/footnotes.xml><?xml version="1.0" encoding="utf-8"?>
-<w:footnotes xmlns:wpc="http://schemas.microsoft.com/office/word/2010/wordprocessingCanvas" xmlns:cx="http://schemas.microsoft.com/office/drawing/2014/chartex" xmlns:cx1="http://schemas.microsoft.com/office/drawing/2015/9/8/chartex" xmlns:mc="http://schemas.openxmlformats.org/markup-compatibility/2006" xmlns:o="urn:schemas-microsoft-com:office:office" xmlns:r="http://schemas.openxmlformats.org/officeDocument/2006/relationships" xmlns:m="http://schemas.openxmlformats.org/officeDocument/2006/math" xmlns:v="urn:schemas-microsoft-com:vml" xmlns:wp14="http://schemas.microsoft.com/office/word/2010/wordprocessingDrawing" xmlns:wp="http://schemas.openxmlformats.org/drawingml/2006/wordprocessingDrawing" xmlns:w10="urn:schemas-microsoft-com:office:word" xmlns:w="http://schemas.openxmlformats.org/wordprocessingml/2006/main" xmlns:w14="http://schemas.microsoft.com/office/word/2010/wordml" xmlns:w15="http://schemas.microsoft.com/office/word/2012/wordml" xmlns:w16se="http://schemas.microsoft.com/office/word/2015/wordml/symex" xmlns:wpg="http://schemas.microsoft.com/office/word/2010/wordprocessingGroup" xmlns:wpi="http://schemas.microsoft.com/office/word/2010/wordprocessingInk" xmlns:wne="http://schemas.microsoft.com/office/word/2006/wordml" xmlns:wps="http://schemas.microsoft.com/office/word/2010/wordprocessingShape" mc:Ignorable="w14 w15 w16se wp14">
+<w:footnotes xmlns:wpc="http://schemas.microsoft.com/office/word/2010/wordprocessingCanvas" xmlns:mo="http://schemas.microsoft.com/office/mac/office/2008/main" xmlns:mc="http://schemas.openxmlformats.org/markup-compatibility/2006" xmlns:mv="urn:schemas-microsoft-com:mac:vml" xmlns:o="urn:schemas-microsoft-com:office:office" xmlns:r="http://schemas.openxmlformats.org/officeDocument/2006/relationships" xmlns:m="http://schemas.openxmlformats.org/officeDocument/2006/math" xmlns:v="urn:schemas-microsoft-com:vml" xmlns:wp14="http://schemas.microsoft.com/office/word/2010/wordprocessingDrawing" xmlns:wp="http://schemas.openxmlformats.org/drawingml/2006/wordprocessingDrawing" xmlns:w10="urn:schemas-microsoft-com:office:word" xmlns:w="http://schemas.openxmlformats.org/wordprocessingml/2006/main" xmlns:w14="http://schemas.microsoft.com/office/word/2010/wordml" xmlns:w15="http://schemas.microsoft.com/office/word/2012/wordml" xmlns:wpg="http://schemas.microsoft.com/office/word/2010/wordprocessingGroup" xmlns:wpi="http://schemas.microsoft.com/office/word/2010/wordprocessingInk" xmlns:wne="http://schemas.microsoft.com/office/word/2006/wordml" xmlns:wps="http://schemas.microsoft.com/office/word/2010/wordprocessingShape" mc:Ignorable="w14 w15 wp14">
   <w:footnote w:type="separator" w:id="-1">
     <w:p>
       <w:r>
@@ -10227,25 +10115,25 @@
 </file>
 
 <file path=word/header1.xml><?xml version="1.0" encoding="utf-8"?>
-<w:hdr xmlns:wpc="http://schemas.microsoft.com/office/word/2010/wordprocessingCanvas" xmlns:cx="http://schemas.microsoft.com/office/drawing/2014/chartex" xmlns:cx1="http://schemas.microsoft.com/office/drawing/2015/9/8/chartex" xmlns:mc="http://schemas.openxmlformats.org/markup-compatibility/2006" xmlns:o="urn:schemas-microsoft-com:office:office" xmlns:r="http://schemas.openxmlformats.org/officeDocument/2006/relationships" xmlns:m="http://schemas.openxmlformats.org/officeDocument/2006/math" xmlns:v="urn:schemas-microsoft-com:vml" xmlns:wp14="http://schemas.microsoft.com/office/word/2010/wordprocessingDrawing" xmlns:wp="http://schemas.openxmlformats.org/drawingml/2006/wordprocessingDrawing" xmlns:w10="urn:schemas-microsoft-com:office:word" xmlns:w="http://schemas.openxmlformats.org/wordprocessingml/2006/main" xmlns:w14="http://schemas.microsoft.com/office/word/2010/wordml" xmlns:w15="http://schemas.microsoft.com/office/word/2012/wordml" xmlns:w16se="http://schemas.microsoft.com/office/word/2015/wordml/symex" xmlns:wpg="http://schemas.microsoft.com/office/word/2010/wordprocessingGroup" xmlns:wpi="http://schemas.microsoft.com/office/word/2010/wordprocessingInk" xmlns:wne="http://schemas.microsoft.com/office/word/2006/wordml" xmlns:wps="http://schemas.microsoft.com/office/word/2010/wordprocessingShape" mc:Ignorable="w14 w15 w16se wp14">
+<w:hdr xmlns:wpc="http://schemas.microsoft.com/office/word/2010/wordprocessingCanvas" xmlns:mo="http://schemas.microsoft.com/office/mac/office/2008/main" xmlns:mc="http://schemas.openxmlformats.org/markup-compatibility/2006" xmlns:mv="urn:schemas-microsoft-com:mac:vml" xmlns:o="urn:schemas-microsoft-com:office:office" xmlns:r="http://schemas.openxmlformats.org/officeDocument/2006/relationships" xmlns:m="http://schemas.openxmlformats.org/officeDocument/2006/math" xmlns:v="urn:schemas-microsoft-com:vml" xmlns:wp14="http://schemas.microsoft.com/office/word/2010/wordprocessingDrawing" xmlns:wp="http://schemas.openxmlformats.org/drawingml/2006/wordprocessingDrawing" xmlns:w10="urn:schemas-microsoft-com:office:word" xmlns:w="http://schemas.openxmlformats.org/wordprocessingml/2006/main" xmlns:w14="http://schemas.microsoft.com/office/word/2010/wordml" xmlns:w15="http://schemas.microsoft.com/office/word/2012/wordml" xmlns:wpg="http://schemas.microsoft.com/office/word/2010/wordprocessingGroup" xmlns:wpi="http://schemas.microsoft.com/office/word/2010/wordprocessingInk" xmlns:wne="http://schemas.microsoft.com/office/word/2006/wordml" xmlns:wps="http://schemas.microsoft.com/office/word/2010/wordprocessingShape" mc:Ignorable="w14 w15 wp14">
   <w:p>
     <w:pPr>
-      <w:pStyle w:val="Header"/>
+      <w:pStyle w:val="Hlavika"/>
     </w:pPr>
   </w:p>
 </w:hdr>
 </file>
 
 <file path=word/numbering.xml><?xml version="1.0" encoding="utf-8"?>
-<w:numbering xmlns:wpc="http://schemas.microsoft.com/office/word/2010/wordprocessingCanvas" xmlns:cx="http://schemas.microsoft.com/office/drawing/2014/chartex" xmlns:cx1="http://schemas.microsoft.com/office/drawing/2015/9/8/chartex" xmlns:mc="http://schemas.openxmlformats.org/markup-compatibility/2006" xmlns:o="urn:schemas-microsoft-com:office:office" xmlns:r="http://schemas.openxmlformats.org/officeDocument/2006/relationships" xmlns:m="http://schemas.openxmlformats.org/officeDocument/2006/math" xmlns:v="urn:schemas-microsoft-com:vml" xmlns:wp14="http://schemas.microsoft.com/office/word/2010/wordprocessingDrawing" xmlns:wp="http://schemas.openxmlformats.org/drawingml/2006/wordprocessingDrawing" xmlns:w10="urn:schemas-microsoft-com:office:word" xmlns:w="http://schemas.openxmlformats.org/wordprocessingml/2006/main" xmlns:w14="http://schemas.microsoft.com/office/word/2010/wordml" xmlns:w15="http://schemas.microsoft.com/office/word/2012/wordml" xmlns:w16se="http://schemas.microsoft.com/office/word/2015/wordml/symex" xmlns:wpg="http://schemas.microsoft.com/office/word/2010/wordprocessingGroup" xmlns:wpi="http://schemas.microsoft.com/office/word/2010/wordprocessingInk" xmlns:wne="http://schemas.microsoft.com/office/word/2006/wordml" xmlns:wps="http://schemas.microsoft.com/office/word/2010/wordprocessingShape" mc:Ignorable="w14 w15 w16se wp14">
-  <w:abstractNum w:abstractNumId="0" w15:restartNumberingAfterBreak="0">
+<w:numbering xmlns:wpc="http://schemas.microsoft.com/office/word/2010/wordprocessingCanvas" xmlns:mo="http://schemas.microsoft.com/office/mac/office/2008/main" xmlns:mc="http://schemas.openxmlformats.org/markup-compatibility/2006" xmlns:mv="urn:schemas-microsoft-com:mac:vml" xmlns:o="urn:schemas-microsoft-com:office:office" xmlns:r="http://schemas.openxmlformats.org/officeDocument/2006/relationships" xmlns:m="http://schemas.openxmlformats.org/officeDocument/2006/math" xmlns:v="urn:schemas-microsoft-com:vml" xmlns:wp14="http://schemas.microsoft.com/office/word/2010/wordprocessingDrawing" xmlns:wp="http://schemas.openxmlformats.org/drawingml/2006/wordprocessingDrawing" xmlns:w10="urn:schemas-microsoft-com:office:word" xmlns:w="http://schemas.openxmlformats.org/wordprocessingml/2006/main" xmlns:w14="http://schemas.microsoft.com/office/word/2010/wordml" xmlns:w15="http://schemas.microsoft.com/office/word/2012/wordml" xmlns:wpg="http://schemas.microsoft.com/office/word/2010/wordprocessingGroup" xmlns:wpi="http://schemas.microsoft.com/office/word/2010/wordprocessingInk" xmlns:wne="http://schemas.microsoft.com/office/word/2006/wordml" xmlns:wps="http://schemas.microsoft.com/office/word/2010/wordprocessingShape" mc:Ignorable="w14 w15 wp14">
+  <w:abstractNum w:abstractNumId="0">
     <w:nsid w:val="02620751"/>
     <w:multiLevelType w:val="multilevel"/>
     <w:tmpl w:val="041B0025"/>
     <w:lvl w:ilvl="0">
       <w:start w:val="1"/>
       <w:numFmt w:val="decimal"/>
-      <w:pStyle w:val="Heading1"/>
+      <w:pStyle w:val="Nadpis1"/>
       <w:lvlText w:val="%1"/>
       <w:lvlJc w:val="left"/>
       <w:pPr>
@@ -10255,7 +10143,7 @@
     <w:lvl w:ilvl="1">
       <w:start w:val="1"/>
       <w:numFmt w:val="decimal"/>
-      <w:pStyle w:val="Heading2"/>
+      <w:pStyle w:val="Nadpis2"/>
       <w:lvlText w:val="%1.%2"/>
       <w:lvlJc w:val="left"/>
       <w:pPr>
@@ -10265,7 +10153,7 @@
     <w:lvl w:ilvl="2">
       <w:start w:val="1"/>
       <w:numFmt w:val="decimal"/>
-      <w:pStyle w:val="Heading3"/>
+      <w:pStyle w:val="Nadpis3"/>
       <w:lvlText w:val="%1.%2.%3"/>
       <w:lvlJc w:val="left"/>
       <w:pPr>
@@ -10275,7 +10163,7 @@
     <w:lvl w:ilvl="3">
       <w:start w:val="1"/>
       <w:numFmt w:val="decimal"/>
-      <w:pStyle w:val="Heading4"/>
+      <w:pStyle w:val="Nadpis4"/>
       <w:lvlText w:val="%1.%2.%3.%4"/>
       <w:lvlJc w:val="left"/>
       <w:pPr>
@@ -10285,7 +10173,7 @@
     <w:lvl w:ilvl="4">
       <w:start w:val="1"/>
       <w:numFmt w:val="decimal"/>
-      <w:pStyle w:val="Heading5"/>
+      <w:pStyle w:val="Nadpis5"/>
       <w:lvlText w:val="%1.%2.%3.%4.%5"/>
       <w:lvlJc w:val="left"/>
       <w:pPr>
@@ -10295,7 +10183,7 @@
     <w:lvl w:ilvl="5">
       <w:start w:val="1"/>
       <w:numFmt w:val="decimal"/>
-      <w:pStyle w:val="Heading6"/>
+      <w:pStyle w:val="Nadpis6"/>
       <w:lvlText w:val="%1.%2.%3.%4.%5.%6"/>
       <w:lvlJc w:val="left"/>
       <w:pPr>
@@ -10305,7 +10193,7 @@
     <w:lvl w:ilvl="6">
       <w:start w:val="1"/>
       <w:numFmt w:val="decimal"/>
-      <w:pStyle w:val="Heading7"/>
+      <w:pStyle w:val="Nadpis7"/>
       <w:lvlText w:val="%1.%2.%3.%4.%5.%6.%7"/>
       <w:lvlJc w:val="left"/>
       <w:pPr>
@@ -10315,7 +10203,7 @@
     <w:lvl w:ilvl="7">
       <w:start w:val="1"/>
       <w:numFmt w:val="decimal"/>
-      <w:pStyle w:val="Heading8"/>
+      <w:pStyle w:val="Nadpis8"/>
       <w:lvlText w:val="%1.%2.%3.%4.%5.%6.%7.%8"/>
       <w:lvlJc w:val="left"/>
       <w:pPr>
@@ -10325,7 +10213,7 @@
     <w:lvl w:ilvl="8">
       <w:start w:val="1"/>
       <w:numFmt w:val="decimal"/>
-      <w:pStyle w:val="Heading9"/>
+      <w:pStyle w:val="Nadpis9"/>
       <w:lvlText w:val="%1.%2.%3.%4.%5.%6.%7.%8.%9"/>
       <w:lvlJc w:val="left"/>
       <w:pPr>
@@ -10333,7 +10221,7 @@
       </w:pPr>
     </w:lvl>
   </w:abstractNum>
-  <w:abstractNum w:abstractNumId="1" w15:restartNumberingAfterBreak="0">
+  <w:abstractNum w:abstractNumId="1">
     <w:nsid w:val="02DF491E"/>
     <w:multiLevelType w:val="hybridMultilevel"/>
     <w:tmpl w:val="633EA158"/>
@@ -10422,7 +10310,7 @@
       </w:pPr>
     </w:lvl>
   </w:abstractNum>
-  <w:abstractNum w:abstractNumId="2" w15:restartNumberingAfterBreak="0">
+  <w:abstractNum w:abstractNumId="2">
     <w:nsid w:val="045F5994"/>
     <w:multiLevelType w:val="multilevel"/>
     <w:tmpl w:val="8A124A96"/>
@@ -10508,7 +10396,7 @@
       </w:pPr>
     </w:lvl>
   </w:abstractNum>
-  <w:abstractNum w:abstractNumId="3" w15:restartNumberingAfterBreak="0">
+  <w:abstractNum w:abstractNumId="3">
     <w:nsid w:val="08210F8D"/>
     <w:multiLevelType w:val="hybridMultilevel"/>
     <w:tmpl w:val="633EA158"/>
@@ -10597,7 +10485,7 @@
       </w:pPr>
     </w:lvl>
   </w:abstractNum>
-  <w:abstractNum w:abstractNumId="4" w15:restartNumberingAfterBreak="0">
+  <w:abstractNum w:abstractNumId="4">
     <w:nsid w:val="18912F67"/>
     <w:multiLevelType w:val="hybridMultilevel"/>
     <w:tmpl w:val="633EA158"/>
@@ -10686,7 +10574,7 @@
       </w:pPr>
     </w:lvl>
   </w:abstractNum>
-  <w:abstractNum w:abstractNumId="5" w15:restartNumberingAfterBreak="0">
+  <w:abstractNum w:abstractNumId="5">
     <w:nsid w:val="1BE72BA4"/>
     <w:multiLevelType w:val="hybridMultilevel"/>
     <w:tmpl w:val="AA342A34"/>
@@ -10798,7 +10686,7 @@
       </w:rPr>
     </w:lvl>
   </w:abstractNum>
-  <w:abstractNum w:abstractNumId="6" w15:restartNumberingAfterBreak="0">
+  <w:abstractNum w:abstractNumId="6">
     <w:nsid w:val="20F935F6"/>
     <w:multiLevelType w:val="multilevel"/>
     <w:tmpl w:val="5DC4B7FE"/>
@@ -10913,7 +10801,7 @@
       </w:rPr>
     </w:lvl>
   </w:abstractNum>
-  <w:abstractNum w:abstractNumId="7" w15:restartNumberingAfterBreak="0">
+  <w:abstractNum w:abstractNumId="7">
     <w:nsid w:val="2CF154D2"/>
     <w:multiLevelType w:val="hybridMultilevel"/>
     <w:tmpl w:val="A9523E6C"/>
@@ -11002,7 +10890,7 @@
       </w:pPr>
     </w:lvl>
   </w:abstractNum>
-  <w:abstractNum w:abstractNumId="8" w15:restartNumberingAfterBreak="0">
+  <w:abstractNum w:abstractNumId="8">
     <w:nsid w:val="2FFF137D"/>
     <w:multiLevelType w:val="hybridMultilevel"/>
     <w:tmpl w:val="A9AE179E"/>
@@ -11091,7 +10979,7 @@
       </w:pPr>
     </w:lvl>
   </w:abstractNum>
-  <w:abstractNum w:abstractNumId="9" w15:restartNumberingAfterBreak="0">
+  <w:abstractNum w:abstractNumId="9">
     <w:nsid w:val="34F30209"/>
     <w:multiLevelType w:val="hybridMultilevel"/>
     <w:tmpl w:val="30B8793E"/>
@@ -11204,7 +11092,7 @@
       </w:rPr>
     </w:lvl>
   </w:abstractNum>
-  <w:abstractNum w:abstractNumId="10" w15:restartNumberingAfterBreak="0">
+  <w:abstractNum w:abstractNumId="10">
     <w:nsid w:val="38456F64"/>
     <w:multiLevelType w:val="hybridMultilevel"/>
     <w:tmpl w:val="3F6EA974"/>
@@ -11317,7 +11205,7 @@
       </w:rPr>
     </w:lvl>
   </w:abstractNum>
-  <w:abstractNum w:abstractNumId="11" w15:restartNumberingAfterBreak="0">
+  <w:abstractNum w:abstractNumId="11">
     <w:nsid w:val="39F81B77"/>
     <w:multiLevelType w:val="multilevel"/>
     <w:tmpl w:val="8A124A96"/>
@@ -11403,7 +11291,7 @@
       </w:pPr>
     </w:lvl>
   </w:abstractNum>
-  <w:abstractNum w:abstractNumId="12" w15:restartNumberingAfterBreak="0">
+  <w:abstractNum w:abstractNumId="12">
     <w:nsid w:val="3AEF2501"/>
     <w:multiLevelType w:val="hybridMultilevel"/>
     <w:tmpl w:val="7974F9A0"/>
@@ -11492,7 +11380,7 @@
       </w:pPr>
     </w:lvl>
   </w:abstractNum>
-  <w:abstractNum w:abstractNumId="13" w15:restartNumberingAfterBreak="0">
+  <w:abstractNum w:abstractNumId="13">
     <w:nsid w:val="44814DC0"/>
     <w:multiLevelType w:val="multilevel"/>
     <w:tmpl w:val="041B001F"/>
@@ -11578,7 +11466,7 @@
       </w:pPr>
     </w:lvl>
   </w:abstractNum>
-  <w:abstractNum w:abstractNumId="14" w15:restartNumberingAfterBreak="0">
+  <w:abstractNum w:abstractNumId="14">
     <w:nsid w:val="4E96178F"/>
     <w:multiLevelType w:val="multilevel"/>
     <w:tmpl w:val="FE18A7AE"/>
@@ -11691,7 +11579,7 @@
       </w:rPr>
     </w:lvl>
   </w:abstractNum>
-  <w:abstractNum w:abstractNumId="15" w15:restartNumberingAfterBreak="0">
+  <w:abstractNum w:abstractNumId="15">
     <w:nsid w:val="50D24929"/>
     <w:multiLevelType w:val="hybridMultilevel"/>
     <w:tmpl w:val="EE1C363E"/>
@@ -11804,7 +11692,7 @@
       </w:rPr>
     </w:lvl>
   </w:abstractNum>
-  <w:abstractNum w:abstractNumId="16" w15:restartNumberingAfterBreak="0">
+  <w:abstractNum w:abstractNumId="16">
     <w:nsid w:val="54F3432A"/>
     <w:multiLevelType w:val="hybridMultilevel"/>
     <w:tmpl w:val="A9E08AFE"/>
@@ -11893,7 +11781,7 @@
       </w:pPr>
     </w:lvl>
   </w:abstractNum>
-  <w:abstractNum w:abstractNumId="17" w15:restartNumberingAfterBreak="0">
+  <w:abstractNum w:abstractNumId="17">
     <w:nsid w:val="59955F5B"/>
     <w:multiLevelType w:val="hybridMultilevel"/>
     <w:tmpl w:val="42B81A54"/>
@@ -11979,7 +11867,7 @@
       </w:pPr>
     </w:lvl>
   </w:abstractNum>
-  <w:abstractNum w:abstractNumId="18" w15:restartNumberingAfterBreak="0">
+  <w:abstractNum w:abstractNumId="18">
     <w:nsid w:val="5D1F3C8E"/>
     <w:multiLevelType w:val="multilevel"/>
     <w:tmpl w:val="FE18A7AE"/>
@@ -12092,7 +11980,7 @@
       </w:rPr>
     </w:lvl>
   </w:abstractNum>
-  <w:abstractNum w:abstractNumId="19" w15:restartNumberingAfterBreak="0">
+  <w:abstractNum w:abstractNumId="19">
     <w:nsid w:val="5F505106"/>
     <w:multiLevelType w:val="hybridMultilevel"/>
     <w:tmpl w:val="54E666C0"/>
@@ -12205,7 +12093,7 @@
       </w:rPr>
     </w:lvl>
   </w:abstractNum>
-  <w:abstractNum w:abstractNumId="20" w15:restartNumberingAfterBreak="0">
+  <w:abstractNum w:abstractNumId="20">
     <w:nsid w:val="69AF2B4A"/>
     <w:multiLevelType w:val="hybridMultilevel"/>
     <w:tmpl w:val="CE7AAEEE"/>
@@ -12318,7 +12206,7 @@
       </w:rPr>
     </w:lvl>
   </w:abstractNum>
-  <w:abstractNum w:abstractNumId="21" w15:restartNumberingAfterBreak="0">
+  <w:abstractNum w:abstractNumId="21">
     <w:nsid w:val="6B4B75FC"/>
     <w:multiLevelType w:val="multilevel"/>
     <w:tmpl w:val="041B0021"/>
@@ -12431,7 +12319,7 @@
       </w:rPr>
     </w:lvl>
   </w:abstractNum>
-  <w:abstractNum w:abstractNumId="22" w15:restartNumberingAfterBreak="0">
+  <w:abstractNum w:abstractNumId="22">
     <w:nsid w:val="6C9153F0"/>
     <w:multiLevelType w:val="hybridMultilevel"/>
     <w:tmpl w:val="B0F656D8"/>
@@ -12544,7 +12432,7 @@
       </w:rPr>
     </w:lvl>
   </w:abstractNum>
-  <w:abstractNum w:abstractNumId="23" w15:restartNumberingAfterBreak="0">
+  <w:abstractNum w:abstractNumId="23">
     <w:nsid w:val="776122A9"/>
     <w:multiLevelType w:val="multilevel"/>
     <w:tmpl w:val="041B0025"/>
@@ -12630,7 +12518,7 @@
       </w:pPr>
     </w:lvl>
   </w:abstractNum>
-  <w:abstractNum w:abstractNumId="24" w15:restartNumberingAfterBreak="0">
+  <w:abstractNum w:abstractNumId="24">
     <w:nsid w:val="79225980"/>
     <w:multiLevelType w:val="multilevel"/>
     <w:tmpl w:val="9F54BF7A"/>
@@ -12862,7 +12750,7 @@
 </file>
 
 <file path=word/styles.xml><?xml version="1.0" encoding="utf-8"?>
-<w:styles xmlns:mc="http://schemas.openxmlformats.org/markup-compatibility/2006" xmlns:r="http://schemas.openxmlformats.org/officeDocument/2006/relationships" xmlns:w="http://schemas.openxmlformats.org/wordprocessingml/2006/main" xmlns:w14="http://schemas.microsoft.com/office/word/2010/wordml" xmlns:w15="http://schemas.microsoft.com/office/word/2012/wordml" xmlns:w16se="http://schemas.microsoft.com/office/word/2015/wordml/symex" mc:Ignorable="w14 w15 w16se">
+<w:styles xmlns:mc="http://schemas.openxmlformats.org/markup-compatibility/2006" xmlns:r="http://schemas.openxmlformats.org/officeDocument/2006/relationships" xmlns:w="http://schemas.openxmlformats.org/wordprocessingml/2006/main" xmlns:w14="http://schemas.microsoft.com/office/word/2010/wordml" xmlns:w15="http://schemas.microsoft.com/office/word/2012/wordml" mc:Ignorable="w14 w15">
   <w:docDefaults>
     <w:rPrDefault>
       <w:rPr>
@@ -12874,7 +12762,7 @@
     </w:rPrDefault>
     <w:pPrDefault/>
   </w:docDefaults>
-  <w:latentStyles w:defLockedState="0" w:defUIPriority="99" w:defSemiHidden="0" w:defUnhideWhenUsed="0" w:defQFormat="0" w:count="371">
+  <w:latentStyles w:defLockedState="0" w:defUIPriority="99" w:defSemiHidden="0" w:defUnhideWhenUsed="0" w:defQFormat="0" w:count="382">
     <w:lsdException w:name="Normal" w:uiPriority="0" w:qFormat="1"/>
     <w:lsdException w:name="heading 1" w:uiPriority="9" w:qFormat="1"/>
     <w:lsdException w:name="heading 2" w:semiHidden="1" w:uiPriority="9" w:unhideWhenUsed="1" w:qFormat="1"/>
@@ -12980,7 +12868,6 @@
     <w:lsdException w:name="HTML Sample" w:semiHidden="1" w:unhideWhenUsed="1"/>
     <w:lsdException w:name="HTML Typewriter" w:semiHidden="1" w:unhideWhenUsed="1"/>
     <w:lsdException w:name="HTML Variable" w:semiHidden="1" w:unhideWhenUsed="1"/>
-    <w:lsdException w:name="Normal Table" w:semiHidden="1" w:unhideWhenUsed="1"/>
     <w:lsdException w:name="annotation subject" w:semiHidden="1" w:unhideWhenUsed="1"/>
     <w:lsdException w:name="No List" w:semiHidden="1" w:unhideWhenUsed="1"/>
     <w:lsdException w:name="Outline List 1" w:semiHidden="1" w:unhideWhenUsed="1"/>
@@ -13026,11 +12913,9 @@
     <w:lsdException w:name="Table Subtle 1" w:semiHidden="1" w:unhideWhenUsed="1"/>
     <w:lsdException w:name="Table Subtle 2" w:semiHidden="1" w:unhideWhenUsed="1"/>
     <w:lsdException w:name="Table Web 1" w:semiHidden="1" w:unhideWhenUsed="1"/>
-    <w:lsdException w:name="Table Web 2" w:semiHidden="1" w:unhideWhenUsed="1"/>
     <w:lsdException w:name="Table Web 3" w:semiHidden="1" w:unhideWhenUsed="1"/>
     <w:lsdException w:name="Balloon Text" w:semiHidden="1" w:unhideWhenUsed="1"/>
     <w:lsdException w:name="Table Grid" w:uiPriority="39"/>
-    <w:lsdException w:name="Table Theme" w:semiHidden="1" w:unhideWhenUsed="1"/>
     <w:lsdException w:name="Placeholder Text" w:semiHidden="1"/>
     <w:lsdException w:name="No Spacing" w:uiPriority="1" w:qFormat="1"/>
     <w:lsdException w:name="Light Shading" w:uiPriority="60"/>
@@ -13246,8 +13131,10 @@
     <w:lsdException w:name="List Table 5 Dark Accent 6" w:uiPriority="50"/>
     <w:lsdException w:name="List Table 6 Colorful Accent 6" w:uiPriority="51"/>
     <w:lsdException w:name="List Table 7 Colorful Accent 6" w:uiPriority="52"/>
+    <w:lsdException w:name="Mention" w:semiHidden="1" w:unhideWhenUsed="1"/>
+    <w:lsdException w:name="Smart Hyperlink" w:semiHidden="1" w:unhideWhenUsed="1"/>
   </w:latentStyles>
-  <w:style w:type="paragraph" w:default="1" w:styleId="Normal">
+  <w:style w:type="paragraph" w:default="1" w:styleId="Normlny">
     <w:name w:val="Normal"/>
     <w:rsid w:val="00E47AAD"/>
     <w:rPr>
@@ -13257,11 +13144,11 @@
       <w:bdr w:val="nil"/>
     </w:rPr>
   </w:style>
-  <w:style w:type="paragraph" w:styleId="Heading1">
+  <w:style w:type="paragraph" w:styleId="Nadpis1">
     <w:name w:val="heading 1"/>
-    <w:basedOn w:val="Normal"/>
-    <w:next w:val="Normal"/>
-    <w:link w:val="Heading1Char"/>
+    <w:basedOn w:val="Normlny"/>
+    <w:next w:val="Normlny"/>
+    <w:link w:val="Nadpis1Char"/>
     <w:uiPriority w:val="9"/>
     <w:qFormat/>
     <w:rsid w:val="00E47AAD"/>
@@ -13282,11 +13169,11 @@
       <w:bdr w:val="none" w:sz="0" w:space="0" w:color="auto"/>
     </w:rPr>
   </w:style>
-  <w:style w:type="paragraph" w:styleId="Heading2">
+  <w:style w:type="paragraph" w:styleId="Nadpis2">
     <w:name w:val="heading 2"/>
-    <w:basedOn w:val="Normal"/>
-    <w:next w:val="Normal"/>
-    <w:link w:val="Heading2Char"/>
+    <w:basedOn w:val="Normlny"/>
+    <w:next w:val="Normlny"/>
+    <w:link w:val="Nadpis2Char"/>
     <w:uiPriority w:val="9"/>
     <w:unhideWhenUsed/>
     <w:qFormat/>
@@ -13308,11 +13195,11 @@
       <w:szCs w:val="26"/>
     </w:rPr>
   </w:style>
-  <w:style w:type="paragraph" w:styleId="Heading3">
+  <w:style w:type="paragraph" w:styleId="Nadpis3">
     <w:name w:val="heading 3"/>
-    <w:basedOn w:val="Normal"/>
-    <w:next w:val="Normal"/>
-    <w:link w:val="Heading3Char"/>
+    <w:basedOn w:val="Normlny"/>
+    <w:next w:val="Normlny"/>
+    <w:link w:val="Nadpis3Char"/>
     <w:uiPriority w:val="9"/>
     <w:unhideWhenUsed/>
     <w:qFormat/>
@@ -13332,11 +13219,11 @@
       <w:color w:val="1F3763" w:themeColor="accent1" w:themeShade="7F"/>
     </w:rPr>
   </w:style>
-  <w:style w:type="paragraph" w:styleId="Heading4">
+  <w:style w:type="paragraph" w:styleId="Nadpis4">
     <w:name w:val="heading 4"/>
-    <w:basedOn w:val="Normal"/>
-    <w:next w:val="Normal"/>
-    <w:link w:val="Heading4Char"/>
+    <w:basedOn w:val="Normlny"/>
+    <w:next w:val="Normlny"/>
+    <w:link w:val="Nadpis4Char"/>
     <w:uiPriority w:val="9"/>
     <w:unhideWhenUsed/>
     <w:qFormat/>
@@ -13358,11 +13245,11 @@
       <w:color w:val="2F5496" w:themeColor="accent1" w:themeShade="BF"/>
     </w:rPr>
   </w:style>
-  <w:style w:type="paragraph" w:styleId="Heading5">
+  <w:style w:type="paragraph" w:styleId="Nadpis5">
     <w:name w:val="heading 5"/>
-    <w:basedOn w:val="Normal"/>
-    <w:next w:val="Normal"/>
-    <w:link w:val="Heading5Char"/>
+    <w:basedOn w:val="Normlny"/>
+    <w:next w:val="Normlny"/>
+    <w:link w:val="Nadpis5Char"/>
     <w:uiPriority w:val="9"/>
     <w:semiHidden/>
     <w:unhideWhenUsed/>
@@ -13383,11 +13270,11 @@
       <w:color w:val="2F5496" w:themeColor="accent1" w:themeShade="BF"/>
     </w:rPr>
   </w:style>
-  <w:style w:type="paragraph" w:styleId="Heading6">
+  <w:style w:type="paragraph" w:styleId="Nadpis6">
     <w:name w:val="heading 6"/>
-    <w:basedOn w:val="Normal"/>
-    <w:next w:val="Normal"/>
-    <w:link w:val="Heading6Char"/>
+    <w:basedOn w:val="Normlny"/>
+    <w:next w:val="Normlny"/>
+    <w:link w:val="Nadpis6Char"/>
     <w:uiPriority w:val="9"/>
     <w:semiHidden/>
     <w:unhideWhenUsed/>
@@ -13408,11 +13295,11 @@
       <w:color w:val="1F3763" w:themeColor="accent1" w:themeShade="7F"/>
     </w:rPr>
   </w:style>
-  <w:style w:type="paragraph" w:styleId="Heading7">
+  <w:style w:type="paragraph" w:styleId="Nadpis7">
     <w:name w:val="heading 7"/>
-    <w:basedOn w:val="Normal"/>
-    <w:next w:val="Normal"/>
-    <w:link w:val="Heading7Char"/>
+    <w:basedOn w:val="Normlny"/>
+    <w:next w:val="Normlny"/>
+    <w:link w:val="Nadpis7Char"/>
     <w:uiPriority w:val="9"/>
     <w:semiHidden/>
     <w:unhideWhenUsed/>
@@ -13435,11 +13322,11 @@
       <w:color w:val="1F3763" w:themeColor="accent1" w:themeShade="7F"/>
     </w:rPr>
   </w:style>
-  <w:style w:type="paragraph" w:styleId="Heading8">
+  <w:style w:type="paragraph" w:styleId="Nadpis8">
     <w:name w:val="heading 8"/>
-    <w:basedOn w:val="Normal"/>
-    <w:next w:val="Normal"/>
-    <w:link w:val="Heading8Char"/>
+    <w:basedOn w:val="Normlny"/>
+    <w:next w:val="Normlny"/>
+    <w:link w:val="Nadpis8Char"/>
     <w:uiPriority w:val="9"/>
     <w:semiHidden/>
     <w:unhideWhenUsed/>
@@ -13462,11 +13349,11 @@
       <w:szCs w:val="21"/>
     </w:rPr>
   </w:style>
-  <w:style w:type="paragraph" w:styleId="Heading9">
+  <w:style w:type="paragraph" w:styleId="Nadpis9">
     <w:name w:val="heading 9"/>
-    <w:basedOn w:val="Normal"/>
-    <w:next w:val="Normal"/>
-    <w:link w:val="Heading9Char"/>
+    <w:basedOn w:val="Normlny"/>
+    <w:next w:val="Normlny"/>
+    <w:link w:val="Nadpis9Char"/>
     <w:uiPriority w:val="9"/>
     <w:semiHidden/>
     <w:unhideWhenUsed/>
@@ -13491,13 +13378,13 @@
       <w:szCs w:val="21"/>
     </w:rPr>
   </w:style>
-  <w:style w:type="character" w:default="1" w:styleId="DefaultParagraphFont">
+  <w:style w:type="character" w:default="1" w:styleId="Predvolenpsmoodseku">
     <w:name w:val="Default Paragraph Font"/>
     <w:uiPriority w:val="1"/>
     <w:semiHidden/>
     <w:unhideWhenUsed/>
   </w:style>
-  <w:style w:type="table" w:default="1" w:styleId="TableNormal">
+  <w:style w:type="table" w:default="1" w:styleId="Normlnatabuka">
     <w:name w:val="Normal Table"/>
     <w:uiPriority w:val="99"/>
     <w:semiHidden/>
@@ -13512,16 +13399,16 @@
       </w:tblCellMar>
     </w:tblPr>
   </w:style>
-  <w:style w:type="numbering" w:default="1" w:styleId="NoList">
+  <w:style w:type="numbering" w:default="1" w:styleId="Bezzoznamu">
     <w:name w:val="No List"/>
     <w:uiPriority w:val="99"/>
     <w:semiHidden/>
     <w:unhideWhenUsed/>
   </w:style>
-  <w:style w:type="character" w:customStyle="1" w:styleId="Heading1Char">
-    <w:name w:val="Heading 1 Char"/>
-    <w:basedOn w:val="DefaultParagraphFont"/>
-    <w:link w:val="Heading1"/>
+  <w:style w:type="character" w:customStyle="1" w:styleId="Nadpis1Char">
+    <w:name w:val="Nadpis 1 Char"/>
+    <w:basedOn w:val="Predvolenpsmoodseku"/>
+    <w:link w:val="Nadpis1"/>
     <w:uiPriority w:val="9"/>
     <w:rsid w:val="00E47AAD"/>
     <w:rPr>
@@ -13531,11 +13418,11 @@
       <w:szCs w:val="32"/>
     </w:rPr>
   </w:style>
-  <w:style w:type="paragraph" w:styleId="Title">
+  <w:style w:type="paragraph" w:styleId="Nzov">
     <w:name w:val="Title"/>
-    <w:basedOn w:val="Normal"/>
-    <w:next w:val="Normal"/>
-    <w:link w:val="TitleChar"/>
+    <w:basedOn w:val="Normlny"/>
+    <w:next w:val="Normlny"/>
+    <w:link w:val="NzovChar"/>
     <w:uiPriority w:val="10"/>
     <w:qFormat/>
     <w:rsid w:val="00677D18"/>
@@ -13551,10 +13438,10 @@
       <w:szCs w:val="56"/>
     </w:rPr>
   </w:style>
-  <w:style w:type="character" w:customStyle="1" w:styleId="TitleChar">
-    <w:name w:val="Title Char"/>
-    <w:basedOn w:val="DefaultParagraphFont"/>
-    <w:link w:val="Title"/>
+  <w:style w:type="character" w:customStyle="1" w:styleId="NzovChar">
+    <w:name w:val="Názov Char"/>
+    <w:basedOn w:val="Predvolenpsmoodseku"/>
+    <w:link w:val="Nzov"/>
     <w:uiPriority w:val="10"/>
     <w:rsid w:val="00677D18"/>
     <w:rPr>
@@ -13568,10 +13455,10 @@
       <w:lang w:val="en-US"/>
     </w:rPr>
   </w:style>
-  <w:style w:type="paragraph" w:styleId="TOCHeading">
+  <w:style w:type="paragraph" w:styleId="Hlavikaobsahu">
     <w:name w:val="TOC Heading"/>
-    <w:basedOn w:val="Heading1"/>
-    <w:next w:val="Normal"/>
+    <w:basedOn w:val="Nadpis1"/>
+    <w:next w:val="Normlny"/>
     <w:uiPriority w:val="39"/>
     <w:unhideWhenUsed/>
     <w:qFormat/>
@@ -13588,10 +13475,10 @@
       <w:lang w:eastAsia="sk-SK"/>
     </w:rPr>
   </w:style>
-  <w:style w:type="paragraph" w:styleId="TOC2">
+  <w:style w:type="paragraph" w:styleId="Obsah2">
     <w:name w:val="toc 2"/>
-    <w:basedOn w:val="Normal"/>
-    <w:next w:val="Normal"/>
+    <w:basedOn w:val="Normlny"/>
+    <w:next w:val="Normlny"/>
     <w:autoRedefine/>
     <w:uiPriority w:val="39"/>
     <w:unhideWhenUsed/>
@@ -13606,10 +13493,10 @@
       <w:szCs w:val="22"/>
     </w:rPr>
   </w:style>
-  <w:style w:type="paragraph" w:styleId="TOC1">
+  <w:style w:type="paragraph" w:styleId="Obsah1">
     <w:name w:val="toc 1"/>
-    <w:basedOn w:val="Normal"/>
-    <w:next w:val="Normal"/>
+    <w:basedOn w:val="Normlny"/>
+    <w:next w:val="Normlny"/>
     <w:autoRedefine/>
     <w:uiPriority w:val="39"/>
     <w:unhideWhenUsed/>
@@ -13632,10 +13519,10 @@
       <w:szCs w:val="22"/>
     </w:rPr>
   </w:style>
-  <w:style w:type="paragraph" w:styleId="TOC3">
+  <w:style w:type="paragraph" w:styleId="Obsah3">
     <w:name w:val="toc 3"/>
-    <w:basedOn w:val="Normal"/>
-    <w:next w:val="Normal"/>
+    <w:basedOn w:val="Normlny"/>
+    <w:next w:val="Normlny"/>
     <w:autoRedefine/>
     <w:uiPriority w:val="39"/>
     <w:unhideWhenUsed/>
@@ -13658,10 +13545,10 @@
       <w:szCs w:val="22"/>
     </w:rPr>
   </w:style>
-  <w:style w:type="paragraph" w:styleId="TOC4">
+  <w:style w:type="paragraph" w:styleId="Obsah4">
     <w:name w:val="toc 4"/>
-    <w:basedOn w:val="Normal"/>
-    <w:next w:val="Normal"/>
+    <w:basedOn w:val="Normlny"/>
+    <w:next w:val="Normlny"/>
     <w:autoRedefine/>
     <w:uiPriority w:val="39"/>
     <w:unhideWhenUsed/>
@@ -13675,10 +13562,10 @@
       <w:szCs w:val="18"/>
     </w:rPr>
   </w:style>
-  <w:style w:type="paragraph" w:styleId="TOC5">
+  <w:style w:type="paragraph" w:styleId="Obsah5">
     <w:name w:val="toc 5"/>
-    <w:basedOn w:val="Normal"/>
-    <w:next w:val="Normal"/>
+    <w:basedOn w:val="Normlny"/>
+    <w:next w:val="Normlny"/>
     <w:autoRedefine/>
     <w:uiPriority w:val="39"/>
     <w:unhideWhenUsed/>
@@ -13692,10 +13579,10 @@
       <w:szCs w:val="18"/>
     </w:rPr>
   </w:style>
-  <w:style w:type="paragraph" w:styleId="TOC6">
+  <w:style w:type="paragraph" w:styleId="Obsah6">
     <w:name w:val="toc 6"/>
-    <w:basedOn w:val="Normal"/>
-    <w:next w:val="Normal"/>
+    <w:basedOn w:val="Normlny"/>
+    <w:next w:val="Normlny"/>
     <w:autoRedefine/>
     <w:uiPriority w:val="39"/>
     <w:unhideWhenUsed/>
@@ -13709,10 +13596,10 @@
       <w:szCs w:val="18"/>
     </w:rPr>
   </w:style>
-  <w:style w:type="paragraph" w:styleId="TOC7">
+  <w:style w:type="paragraph" w:styleId="Obsah7">
     <w:name w:val="toc 7"/>
-    <w:basedOn w:val="Normal"/>
-    <w:next w:val="Normal"/>
+    <w:basedOn w:val="Normlny"/>
+    <w:next w:val="Normlny"/>
     <w:autoRedefine/>
     <w:uiPriority w:val="39"/>
     <w:unhideWhenUsed/>
@@ -13726,10 +13613,10 @@
       <w:szCs w:val="18"/>
     </w:rPr>
   </w:style>
-  <w:style w:type="paragraph" w:styleId="TOC8">
+  <w:style w:type="paragraph" w:styleId="Obsah8">
     <w:name w:val="toc 8"/>
-    <w:basedOn w:val="Normal"/>
-    <w:next w:val="Normal"/>
+    <w:basedOn w:val="Normlny"/>
+    <w:next w:val="Normlny"/>
     <w:autoRedefine/>
     <w:uiPriority w:val="39"/>
     <w:unhideWhenUsed/>
@@ -13743,10 +13630,10 @@
       <w:szCs w:val="18"/>
     </w:rPr>
   </w:style>
-  <w:style w:type="paragraph" w:styleId="TOC9">
+  <w:style w:type="paragraph" w:styleId="Obsah9">
     <w:name w:val="toc 9"/>
-    <w:basedOn w:val="Normal"/>
-    <w:next w:val="Normal"/>
+    <w:basedOn w:val="Normlny"/>
+    <w:next w:val="Normlny"/>
     <w:autoRedefine/>
     <w:uiPriority w:val="39"/>
     <w:unhideWhenUsed/>
@@ -13760,10 +13647,10 @@
       <w:szCs w:val="18"/>
     </w:rPr>
   </w:style>
-  <w:style w:type="character" w:customStyle="1" w:styleId="Heading2Char">
-    <w:name w:val="Heading 2 Char"/>
-    <w:basedOn w:val="DefaultParagraphFont"/>
-    <w:link w:val="Heading2"/>
+  <w:style w:type="character" w:customStyle="1" w:styleId="Nadpis2Char">
+    <w:name w:val="Nadpis 2 Char"/>
+    <w:basedOn w:val="Predvolenpsmoodseku"/>
+    <w:link w:val="Nadpis2"/>
     <w:uiPriority w:val="9"/>
     <w:rsid w:val="00BE5DAE"/>
     <w:rPr>
@@ -13775,9 +13662,9 @@
       <w:bdr w:val="nil"/>
     </w:rPr>
   </w:style>
-  <w:style w:type="paragraph" w:styleId="ListParagraph">
+  <w:style w:type="paragraph" w:styleId="Odsekzoznamu">
     <w:name w:val="List Paragraph"/>
-    <w:basedOn w:val="Normal"/>
+    <w:basedOn w:val="Normlny"/>
     <w:uiPriority w:val="34"/>
     <w:qFormat/>
     <w:rsid w:val="00175622"/>
@@ -13786,9 +13673,9 @@
       <w:contextualSpacing/>
     </w:pPr>
   </w:style>
-  <w:style w:type="character" w:styleId="Hyperlink">
+  <w:style w:type="character" w:styleId="Hypertextovprepojenie">
     <w:name w:val="Hyperlink"/>
-    <w:basedOn w:val="DefaultParagraphFont"/>
+    <w:basedOn w:val="Predvolenpsmoodseku"/>
     <w:uiPriority w:val="99"/>
     <w:unhideWhenUsed/>
     <w:rsid w:val="00DA3B17"/>
@@ -13797,10 +13684,10 @@
       <w:u w:val="single"/>
     </w:rPr>
   </w:style>
-  <w:style w:type="character" w:customStyle="1" w:styleId="Heading3Char">
-    <w:name w:val="Heading 3 Char"/>
-    <w:basedOn w:val="DefaultParagraphFont"/>
-    <w:link w:val="Heading3"/>
+  <w:style w:type="character" w:customStyle="1" w:styleId="Nadpis3Char">
+    <w:name w:val="Nadpis 3 Char"/>
+    <w:basedOn w:val="Predvolenpsmoodseku"/>
+    <w:link w:val="Nadpis3"/>
     <w:uiPriority w:val="9"/>
     <w:rsid w:val="005462DD"/>
     <w:rPr>
@@ -13811,10 +13698,10 @@
       <w:lang w:val="en-US"/>
     </w:rPr>
   </w:style>
-  <w:style w:type="character" w:customStyle="1" w:styleId="Heading4Char">
-    <w:name w:val="Heading 4 Char"/>
-    <w:basedOn w:val="DefaultParagraphFont"/>
-    <w:link w:val="Heading4"/>
+  <w:style w:type="character" w:customStyle="1" w:styleId="Nadpis4Char">
+    <w:name w:val="Nadpis 4 Char"/>
+    <w:basedOn w:val="Predvolenpsmoodseku"/>
+    <w:link w:val="Nadpis4"/>
     <w:uiPriority w:val="9"/>
     <w:rsid w:val="003F7719"/>
     <w:rPr>
@@ -13827,10 +13714,10 @@
       <w:lang w:val="en-US"/>
     </w:rPr>
   </w:style>
-  <w:style w:type="character" w:customStyle="1" w:styleId="Heading5Char">
-    <w:name w:val="Heading 5 Char"/>
-    <w:basedOn w:val="DefaultParagraphFont"/>
-    <w:link w:val="Heading5"/>
+  <w:style w:type="character" w:customStyle="1" w:styleId="Nadpis5Char">
+    <w:name w:val="Nadpis 5 Char"/>
+    <w:basedOn w:val="Predvolenpsmoodseku"/>
+    <w:link w:val="Nadpis5"/>
     <w:uiPriority w:val="9"/>
     <w:semiHidden/>
     <w:rsid w:val="003F7719"/>
@@ -13842,10 +13729,10 @@
       <w:lang w:val="en-US"/>
     </w:rPr>
   </w:style>
-  <w:style w:type="character" w:customStyle="1" w:styleId="Heading6Char">
-    <w:name w:val="Heading 6 Char"/>
-    <w:basedOn w:val="DefaultParagraphFont"/>
-    <w:link w:val="Heading6"/>
+  <w:style w:type="character" w:customStyle="1" w:styleId="Nadpis6Char">
+    <w:name w:val="Nadpis 6 Char"/>
+    <w:basedOn w:val="Predvolenpsmoodseku"/>
+    <w:link w:val="Nadpis6"/>
     <w:uiPriority w:val="9"/>
     <w:semiHidden/>
     <w:rsid w:val="003F7719"/>
@@ -13857,10 +13744,10 @@
       <w:lang w:val="en-US"/>
     </w:rPr>
   </w:style>
-  <w:style w:type="character" w:customStyle="1" w:styleId="Heading7Char">
-    <w:name w:val="Heading 7 Char"/>
-    <w:basedOn w:val="DefaultParagraphFont"/>
-    <w:link w:val="Heading7"/>
+  <w:style w:type="character" w:customStyle="1" w:styleId="Nadpis7Char">
+    <w:name w:val="Nadpis 7 Char"/>
+    <w:basedOn w:val="Predvolenpsmoodseku"/>
+    <w:link w:val="Nadpis7"/>
     <w:uiPriority w:val="9"/>
     <w:semiHidden/>
     <w:rsid w:val="003F7719"/>
@@ -13874,10 +13761,10 @@
       <w:lang w:val="en-US"/>
     </w:rPr>
   </w:style>
-  <w:style w:type="character" w:customStyle="1" w:styleId="Heading8Char">
-    <w:name w:val="Heading 8 Char"/>
-    <w:basedOn w:val="DefaultParagraphFont"/>
-    <w:link w:val="Heading8"/>
+  <w:style w:type="character" w:customStyle="1" w:styleId="Nadpis8Char">
+    <w:name w:val="Nadpis 8 Char"/>
+    <w:basedOn w:val="Predvolenpsmoodseku"/>
+    <w:link w:val="Nadpis8"/>
     <w:uiPriority w:val="9"/>
     <w:semiHidden/>
     <w:rsid w:val="003F7719"/>
@@ -13891,10 +13778,10 @@
       <w:lang w:val="en-US"/>
     </w:rPr>
   </w:style>
-  <w:style w:type="character" w:customStyle="1" w:styleId="Heading9Char">
-    <w:name w:val="Heading 9 Char"/>
-    <w:basedOn w:val="DefaultParagraphFont"/>
-    <w:link w:val="Heading9"/>
+  <w:style w:type="character" w:customStyle="1" w:styleId="Nadpis9Char">
+    <w:name w:val="Nadpis 9 Char"/>
+    <w:basedOn w:val="Predvolenpsmoodseku"/>
+    <w:link w:val="Nadpis9"/>
     <w:uiPriority w:val="9"/>
     <w:semiHidden/>
     <w:rsid w:val="003F7719"/>
@@ -13910,10 +13797,10 @@
       <w:lang w:val="en-US"/>
     </w:rPr>
   </w:style>
-  <w:style w:type="paragraph" w:styleId="Header">
+  <w:style w:type="paragraph" w:styleId="Hlavika">
     <w:name w:val="header"/>
-    <w:basedOn w:val="Normal"/>
-    <w:link w:val="HeaderChar"/>
+    <w:basedOn w:val="Normlny"/>
+    <w:link w:val="HlavikaChar"/>
     <w:uiPriority w:val="99"/>
     <w:unhideWhenUsed/>
     <w:rsid w:val="006401AF"/>
@@ -13924,10 +13811,10 @@
       </w:tabs>
     </w:pPr>
   </w:style>
-  <w:style w:type="character" w:customStyle="1" w:styleId="HeaderChar">
-    <w:name w:val="Header Char"/>
-    <w:basedOn w:val="DefaultParagraphFont"/>
-    <w:link w:val="Header"/>
+  <w:style w:type="character" w:customStyle="1" w:styleId="HlavikaChar">
+    <w:name w:val="Hlavička Char"/>
+    <w:basedOn w:val="Predvolenpsmoodseku"/>
+    <w:link w:val="Hlavika"/>
     <w:uiPriority w:val="99"/>
     <w:rsid w:val="006401AF"/>
     <w:rPr>
@@ -13938,10 +13825,10 @@
       <w:lang w:val="en-US"/>
     </w:rPr>
   </w:style>
-  <w:style w:type="paragraph" w:styleId="Footer">
+  <w:style w:type="paragraph" w:styleId="Pta">
     <w:name w:val="footer"/>
-    <w:basedOn w:val="Normal"/>
-    <w:link w:val="FooterChar"/>
+    <w:basedOn w:val="Normlny"/>
+    <w:link w:val="PtaChar"/>
     <w:uiPriority w:val="99"/>
     <w:unhideWhenUsed/>
     <w:rsid w:val="006401AF"/>
@@ -13952,10 +13839,10 @@
       </w:tabs>
     </w:pPr>
   </w:style>
-  <w:style w:type="character" w:customStyle="1" w:styleId="FooterChar">
-    <w:name w:val="Footer Char"/>
-    <w:basedOn w:val="DefaultParagraphFont"/>
-    <w:link w:val="Footer"/>
+  <w:style w:type="character" w:customStyle="1" w:styleId="PtaChar">
+    <w:name w:val="Päta Char"/>
+    <w:basedOn w:val="Predvolenpsmoodseku"/>
+    <w:link w:val="Pta"/>
     <w:uiPriority w:val="99"/>
     <w:rsid w:val="006401AF"/>
     <w:rPr>
@@ -13966,20 +13853,21 @@
       <w:lang w:val="en-US"/>
     </w:rPr>
   </w:style>
-  <w:style w:type="character" w:styleId="PageNumber">
+  <w:style w:type="character" w:styleId="slostrany">
     <w:name w:val="page number"/>
-    <w:basedOn w:val="DefaultParagraphFont"/>
+    <w:basedOn w:val="Predvolenpsmoodseku"/>
     <w:uiPriority w:val="99"/>
     <w:semiHidden/>
     <w:unhideWhenUsed/>
     <w:rsid w:val="006401AF"/>
   </w:style>
-  <w:style w:type="table" w:styleId="TableGrid">
+  <w:style w:type="table" w:styleId="Mriekatabuky">
     <w:name w:val="Table Grid"/>
-    <w:basedOn w:val="TableNormal"/>
+    <w:basedOn w:val="Normlnatabuka"/>
     <w:uiPriority w:val="39"/>
     <w:rsid w:val="008D73D3"/>
     <w:tblPr>
+      <w:tblInd w:w="0" w:type="dxa"/>
       <w:tblBorders>
         <w:top w:val="single" w:sz="4" w:space="0" w:color="auto"/>
         <w:left w:val="single" w:sz="4" w:space="0" w:color="auto"/>
@@ -13988,9 +13876,15 @@
         <w:insideH w:val="single" w:sz="4" w:space="0" w:color="auto"/>
         <w:insideV w:val="single" w:sz="4" w:space="0" w:color="auto"/>
       </w:tblBorders>
+      <w:tblCellMar>
+        <w:top w:w="0" w:type="dxa"/>
+        <w:left w:w="108" w:type="dxa"/>
+        <w:bottom w:w="0" w:type="dxa"/>
+        <w:right w:w="108" w:type="dxa"/>
+      </w:tblCellMar>
     </w:tblPr>
   </w:style>
-  <w:style w:type="paragraph" w:styleId="NoSpacing">
+  <w:style w:type="paragraph" w:styleId="Bezriadkovania">
     <w:name w:val="No Spacing"/>
     <w:uiPriority w:val="1"/>
     <w:qFormat/>
@@ -14015,10 +13909,10 @@
       <w:lang w:val="en-US"/>
     </w:rPr>
   </w:style>
-  <w:style w:type="paragraph" w:styleId="HTMLPreformatted">
+  <w:style w:type="paragraph" w:styleId="PredformtovanHTML">
     <w:name w:val="HTML Preformatted"/>
-    <w:basedOn w:val="Normal"/>
-    <w:link w:val="HTMLPreformattedChar"/>
+    <w:basedOn w:val="Normlny"/>
+    <w:link w:val="PredformtovanHTMLChar"/>
     <w:uiPriority w:val="99"/>
     <w:unhideWhenUsed/>
     <w:rsid w:val="00553530"/>
@@ -14051,10 +13945,10 @@
       <w:lang w:eastAsia="sk-SK"/>
     </w:rPr>
   </w:style>
-  <w:style w:type="character" w:customStyle="1" w:styleId="HTMLPreformattedChar">
-    <w:name w:val="HTML Preformatted Char"/>
-    <w:basedOn w:val="DefaultParagraphFont"/>
-    <w:link w:val="HTMLPreformatted"/>
+  <w:style w:type="character" w:customStyle="1" w:styleId="PredformtovanHTMLChar">
+    <w:name w:val="Predformátované HTML Char"/>
+    <w:basedOn w:val="Predvolenpsmoodseku"/>
+    <w:link w:val="PredformtovanHTML"/>
     <w:uiPriority w:val="99"/>
     <w:rsid w:val="00553530"/>
     <w:rPr>
@@ -14064,9 +13958,9 @@
       <w:lang w:eastAsia="sk-SK"/>
     </w:rPr>
   </w:style>
-  <w:style w:type="character" w:styleId="FollowedHyperlink">
+  <w:style w:type="character" w:styleId="PouitHypertextovPrepojenie">
     <w:name w:val="FollowedHyperlink"/>
-    <w:basedOn w:val="DefaultParagraphFont"/>
+    <w:basedOn w:val="Predvolenpsmoodseku"/>
     <w:uiPriority w:val="99"/>
     <w:semiHidden/>
     <w:unhideWhenUsed/>
@@ -14076,10 +13970,10 @@
       <w:u w:val="single"/>
     </w:rPr>
   </w:style>
-  <w:style w:type="paragraph" w:styleId="Caption">
+  <w:style w:type="paragraph" w:styleId="Popis">
     <w:name w:val="caption"/>
-    <w:basedOn w:val="Normal"/>
-    <w:next w:val="Normal"/>
+    <w:basedOn w:val="Normlny"/>
+    <w:next w:val="Normlny"/>
     <w:uiPriority w:val="35"/>
     <w:unhideWhenUsed/>
     <w:qFormat/>
@@ -14095,10 +13989,10 @@
       <w:szCs w:val="18"/>
     </w:rPr>
   </w:style>
-  <w:style w:type="paragraph" w:styleId="BalloonText">
+  <w:style w:type="paragraph" w:styleId="Textbubliny">
     <w:name w:val="Balloon Text"/>
-    <w:basedOn w:val="Normal"/>
-    <w:link w:val="BalloonTextChar"/>
+    <w:basedOn w:val="Normlny"/>
+    <w:link w:val="TextbublinyChar"/>
     <w:uiPriority w:val="99"/>
     <w:semiHidden/>
     <w:unhideWhenUsed/>
@@ -14109,10 +14003,10 @@
       <w:szCs w:val="16"/>
     </w:rPr>
   </w:style>
-  <w:style w:type="character" w:customStyle="1" w:styleId="BalloonTextChar">
-    <w:name w:val="Balloon Text Char"/>
-    <w:basedOn w:val="DefaultParagraphFont"/>
-    <w:link w:val="BalloonText"/>
+  <w:style w:type="character" w:customStyle="1" w:styleId="TextbublinyChar">
+    <w:name w:val="Text bubliny Char"/>
+    <w:basedOn w:val="Predvolenpsmoodseku"/>
+    <w:link w:val="Textbubliny"/>
     <w:uiPriority w:val="99"/>
     <w:semiHidden/>
     <w:rsid w:val="0050478D"/>
@@ -14125,9 +14019,9 @@
       <w:bdr w:val="nil"/>
     </w:rPr>
   </w:style>
-  <w:style w:type="character" w:styleId="PlaceholderText">
+  <w:style w:type="character" w:styleId="Zstupntext">
     <w:name w:val="Placeholder Text"/>
-    <w:basedOn w:val="DefaultParagraphFont"/>
+    <w:basedOn w:val="Predvolenpsmoodseku"/>
     <w:uiPriority w:val="99"/>
     <w:semiHidden/>
     <w:rsid w:val="00580320"/>
@@ -14404,7 +14298,7 @@
 </file>
 
 <file path=customXml/itemProps1.xml><?xml version="1.0" encoding="utf-8"?>
-<ds:datastoreItem xmlns:ds="http://schemas.openxmlformats.org/officeDocument/2006/customXml" ds:itemID="{2DA45D64-FB81-40F6-A774-8736A4121A2C}">
+<ds:datastoreItem xmlns:ds="http://schemas.openxmlformats.org/officeDocument/2006/customXml" ds:itemID="{6D70B0DB-67B1-5E4B-8984-B220A550FC5A}">
   <ds:schemaRefs>
     <ds:schemaRef ds:uri="http://schemas.openxmlformats.org/officeDocument/2006/bibliography"/>
   </ds:schemaRefs>

</xml_diff>

<commit_message>
#12 drobne upravy graf rozhrania
</commit_message>
<xml_diff>
--- a/Dokumenty/navrh.docx
+++ b/Dokumenty/navrh.docx
@@ -6220,27 +6220,14 @@
       <w:r>
         <w:t xml:space="preserve">Obrázok </w:t>
       </w:r>
-      <w:r>
-        <w:fldChar w:fldCharType="begin"/>
-      </w:r>
-      <w:r>
-        <w:instrText xml:space="preserve"> SEQ Obrázok \* ARABIC </w:instrText>
-      </w:r>
-      <w:r>
-        <w:fldChar w:fldCharType="separate"/>
-      </w:r>
-      <w:r>
-        <w:rPr>
-          <w:noProof/>
-        </w:rPr>
-        <w:t>1</w:t>
-      </w:r>
-      <w:r>
-        <w:rPr>
-          <w:noProof/>
-        </w:rPr>
-        <w:fldChar w:fldCharType="end"/>
-      </w:r>
+      <w:fldSimple w:instr=" SEQ Obrázok \* ARABIC ">
+        <w:r>
+          <w:rPr>
+            <w:noProof/>
+          </w:rPr>
+          <w:t>1</w:t>
+        </w:r>
+      </w:fldSimple>
       <w:r>
         <w:t xml:space="preserve"> - Hlavný program</w:t>
       </w:r>
@@ -6320,7 +6307,13 @@
         <w:t> možnosť vybrania jeho okruhu parameter H (počet riadkov nad a pod y)</w:t>
       </w:r>
       <w:r>
-        <w:t xml:space="preserve"> manuálne pomocou zadania presnej hodnoty, alebo myšou vybraním plochy  v </w:t>
+        <w:t xml:space="preserve"> manuálne pomocou zadania presnej hodnoty, alebo myšou vybraním </w:t>
+      </w:r>
+      <w:r>
+        <w:t>riadku</w:t>
+      </w:r>
+      <w:r>
+        <w:t xml:space="preserve">  v </w:t>
       </w:r>
       <w:proofErr w:type="spellStart"/>
       <w:r>
@@ -6337,6 +6330,14 @@
       <w:proofErr w:type="spellEnd"/>
       <w:r>
         <w:t xml:space="preserve"> časti</w:t>
+      </w:r>
+      <w:r>
+        <w:t xml:space="preserve"> a následným</w:t>
+      </w:r>
+      <w:bookmarkStart w:id="20" w:name="_GoBack"/>
+      <w:bookmarkEnd w:id="20"/>
+      <w:r>
+        <w:t xml:space="preserve"> zvolením parametra H</w:t>
       </w:r>
       <w:r>
         <w:t>.</w:t>
@@ -6524,27 +6525,14 @@
       <w:r>
         <w:t xml:space="preserve">Obrázok </w:t>
       </w:r>
-      <w:r>
-        <w:fldChar w:fldCharType="begin"/>
-      </w:r>
-      <w:r>
-        <w:instrText xml:space="preserve"> SEQ Obrázok \* ARABIC </w:instrText>
-      </w:r>
-      <w:r>
-        <w:fldChar w:fldCharType="separate"/>
-      </w:r>
-      <w:r>
-        <w:rPr>
-          <w:noProof/>
-        </w:rPr>
-        <w:t>2</w:t>
-      </w:r>
-      <w:r>
-        <w:rPr>
-          <w:noProof/>
-        </w:rPr>
-        <w:fldChar w:fldCharType="end"/>
-      </w:r>
+      <w:fldSimple w:instr=" SEQ Obrázok \* ARABIC ">
+        <w:r>
+          <w:rPr>
+            <w:noProof/>
+          </w:rPr>
+          <w:t>2</w:t>
+        </w:r>
+      </w:fldSimple>
       <w:r>
         <w:t xml:space="preserve"> - Obrazovka v časti Kamera</w:t>
       </w:r>
@@ -6558,7 +6546,7 @@
           <w:color w:val="000000" w:themeColor="text1"/>
         </w:rPr>
       </w:pPr>
-      <w:bookmarkStart w:id="20" w:name="_Toc499801450"/>
+      <w:bookmarkStart w:id="21" w:name="_Toc499801450"/>
       <w:r>
         <w:rPr>
           <w:b/>
@@ -6580,7 +6568,7 @@
         </w:rPr>
         <w:t>amery</w:t>
       </w:r>
-      <w:bookmarkEnd w:id="20"/>
+      <w:bookmarkEnd w:id="21"/>
     </w:p>
     <w:p>
       <w:pPr>
@@ -7143,27 +7131,14 @@
       <w:r>
         <w:t xml:space="preserve">Obrázok </w:t>
       </w:r>
-      <w:r>
-        <w:fldChar w:fldCharType="begin"/>
-      </w:r>
-      <w:r>
-        <w:instrText xml:space="preserve"> SEQ Obrázok \* ARABIC </w:instrText>
-      </w:r>
-      <w:r>
-        <w:fldChar w:fldCharType="separate"/>
-      </w:r>
-      <w:r>
-        <w:rPr>
-          <w:noProof/>
-        </w:rPr>
-        <w:t>3</w:t>
-      </w:r>
-      <w:r>
-        <w:rPr>
-          <w:noProof/>
-        </w:rPr>
-        <w:fldChar w:fldCharType="end"/>
-      </w:r>
+      <w:fldSimple w:instr=" SEQ Obrázok \* ARABIC ">
+        <w:r>
+          <w:rPr>
+            <w:noProof/>
+          </w:rPr>
+          <w:t>3</w:t>
+        </w:r>
+      </w:fldSimple>
       <w:r>
         <w:t xml:space="preserve"> - Zobrazenie Nastavenia kamery</w:t>
       </w:r>
@@ -7282,27 +7257,14 @@
       <w:r>
         <w:t xml:space="preserve">Obrázok </w:t>
       </w:r>
-      <w:r>
-        <w:fldChar w:fldCharType="begin"/>
-      </w:r>
-      <w:r>
-        <w:instrText xml:space="preserve"> SEQ Obrázok \* ARABIC </w:instrText>
-      </w:r>
-      <w:r>
-        <w:fldChar w:fldCharType="separate"/>
-      </w:r>
-      <w:r>
-        <w:rPr>
-          <w:noProof/>
-        </w:rPr>
-        <w:t>4</w:t>
-      </w:r>
-      <w:r>
-        <w:rPr>
-          <w:noProof/>
-        </w:rPr>
-        <w:fldChar w:fldCharType="end"/>
-      </w:r>
+      <w:fldSimple w:instr=" SEQ Obrázok \* ARABIC ">
+        <w:r>
+          <w:rPr>
+            <w:noProof/>
+          </w:rPr>
+          <w:t>4</w:t>
+        </w:r>
+      </w:fldSimple>
       <w:r>
         <w:t xml:space="preserve"> - Nastavenia kamery 2</w:t>
       </w:r>
@@ -7322,7 +7284,7 @@
           <w:sz w:val="32"/>
         </w:rPr>
       </w:pPr>
-      <w:bookmarkStart w:id="21" w:name="_Toc499801451"/>
+      <w:bookmarkStart w:id="22" w:name="_Toc499801451"/>
       <w:r>
         <w:rPr>
           <w:b/>
@@ -7332,7 +7294,7 @@
         <w:lastRenderedPageBreak/>
         <w:t>Zobrazenie v časti Meranie</w:t>
       </w:r>
-      <w:bookmarkEnd w:id="21"/>
+      <w:bookmarkEnd w:id="22"/>
     </w:p>
     <w:p>
       <w:pPr>
@@ -7654,27 +7616,14 @@
       <w:r>
         <w:t xml:space="preserve">Obrázok </w:t>
       </w:r>
-      <w:r>
-        <w:fldChar w:fldCharType="begin"/>
-      </w:r>
-      <w:r>
-        <w:instrText xml:space="preserve"> SEQ Obrázok \* ARABIC </w:instrText>
-      </w:r>
-      <w:r>
-        <w:fldChar w:fldCharType="separate"/>
-      </w:r>
-      <w:r>
-        <w:rPr>
-          <w:noProof/>
-        </w:rPr>
-        <w:t>5</w:t>
-      </w:r>
-      <w:r>
-        <w:rPr>
-          <w:noProof/>
-        </w:rPr>
-        <w:fldChar w:fldCharType="end"/>
-      </w:r>
+      <w:fldSimple w:instr=" SEQ Obrázok \* ARABIC ">
+        <w:r>
+          <w:rPr>
+            <w:noProof/>
+          </w:rPr>
+          <w:t>5</w:t>
+        </w:r>
+      </w:fldSimple>
       <w:r>
         <w:t xml:space="preserve"> - Zobrazenie v časti Meranie</w:t>
       </w:r>
@@ -7694,7 +7643,7 @@
           <w:sz w:val="32"/>
         </w:rPr>
       </w:pPr>
-      <w:bookmarkStart w:id="22" w:name="_Toc499801452"/>
+      <w:bookmarkStart w:id="23" w:name="_Toc499801452"/>
       <w:r>
         <w:rPr>
           <w:b/>
@@ -7703,7 +7652,7 @@
         </w:rPr>
         <w:t>Zobrazenie v časti Kalibrácia</w:t>
       </w:r>
-      <w:bookmarkEnd w:id="22"/>
+      <w:bookmarkEnd w:id="23"/>
     </w:p>
     <w:p>
       <w:pPr>
@@ -7839,27 +7788,14 @@
       <w:r>
         <w:t xml:space="preserve">Obrázok </w:t>
       </w:r>
-      <w:r>
-        <w:fldChar w:fldCharType="begin"/>
-      </w:r>
-      <w:r>
-        <w:instrText xml:space="preserve"> SEQ Obrázok \* ARABIC </w:instrText>
-      </w:r>
-      <w:r>
-        <w:fldChar w:fldCharType="separate"/>
-      </w:r>
-      <w:r>
-        <w:rPr>
-          <w:noProof/>
-        </w:rPr>
-        <w:t>6</w:t>
-      </w:r>
-      <w:r>
-        <w:rPr>
-          <w:noProof/>
-        </w:rPr>
-        <w:fldChar w:fldCharType="end"/>
-      </w:r>
+      <w:fldSimple w:instr=" SEQ Obrázok \* ARABIC ">
+        <w:r>
+          <w:rPr>
+            <w:noProof/>
+          </w:rPr>
+          <w:t>6</w:t>
+        </w:r>
+      </w:fldSimple>
       <w:r>
         <w:t xml:space="preserve"> - Zobrazenie v časti Kalibrácia</w:t>
       </w:r>
@@ -7874,7 +7810,7 @@
           <w:sz w:val="32"/>
         </w:rPr>
       </w:pPr>
-      <w:bookmarkStart w:id="23" w:name="_Toc499801453"/>
+      <w:bookmarkStart w:id="24" w:name="_Toc499801453"/>
       <w:r>
         <w:rPr>
           <w:b/>
@@ -7891,7 +7827,7 @@
         </w:rPr>
         <w:t>Import</w:t>
       </w:r>
-      <w:bookmarkEnd w:id="23"/>
+      <w:bookmarkEnd w:id="24"/>
     </w:p>
     <w:p>
       <w:pPr>
@@ -7927,6 +7863,9 @@
       <w:proofErr w:type="spellEnd"/>
       <w:r>
         <w:t xml:space="preserve"> a znovu ich načítať do aplikácie.</w:t>
+      </w:r>
+      <w:r>
+        <w:t xml:space="preserve"> Po vybratí možnosti sa zobrazí modálne okno s výberom príslušného súboru na import.</w:t>
       </w:r>
     </w:p>
     <w:p>
@@ -7946,9 +7885,9 @@
           <w:lang w:eastAsia="sk-SK"/>
         </w:rPr>
         <w:drawing>
-          <wp:inline distT="0" distB="0" distL="0" distR="0" wp14:anchorId="0E73480D" wp14:editId="779FC2BB">
-            <wp:extent cx="5711716" cy="3232150"/>
-            <wp:effectExtent l="0" t="0" r="0" b="0"/>
+          <wp:inline distT="0" distB="0" distL="0" distR="0" wp14:anchorId="0E73480D" wp14:editId="43838193">
+            <wp:extent cx="5711716" cy="3218683"/>
+            <wp:effectExtent l="0" t="0" r="3810" b="7620"/>
             <wp:docPr id="9" name="Obrázok 9"/>
             <wp:cNvGraphicFramePr>
               <a:graphicFrameLocks xmlns:a="http://schemas.openxmlformats.org/drawingml/2006/main" noChangeAspect="1"/>
@@ -7977,7 +7916,7 @@
                   <pic:spPr bwMode="auto">
                     <a:xfrm>
                       <a:off x="0" y="0"/>
-                      <a:ext cx="5711716" cy="3232150"/>
+                      <a:ext cx="5711716" cy="3218683"/>
                     </a:xfrm>
                     <a:prstGeom prst="rect">
                       <a:avLst/>
@@ -8002,27 +7941,14 @@
       <w:r>
         <w:t xml:space="preserve">Obrázok </w:t>
       </w:r>
-      <w:r>
-        <w:fldChar w:fldCharType="begin"/>
-      </w:r>
-      <w:r>
-        <w:instrText xml:space="preserve"> SEQ Obrázok \* ARABIC </w:instrText>
-      </w:r>
-      <w:r>
-        <w:fldChar w:fldCharType="separate"/>
-      </w:r>
-      <w:r>
-        <w:rPr>
-          <w:noProof/>
-        </w:rPr>
-        <w:t>7</w:t>
-      </w:r>
-      <w:r>
-        <w:rPr>
-          <w:noProof/>
-        </w:rPr>
-        <w:fldChar w:fldCharType="end"/>
-      </w:r>
+      <w:fldSimple w:instr=" SEQ Obrázok \* ARABIC ">
+        <w:r>
+          <w:rPr>
+            <w:noProof/>
+          </w:rPr>
+          <w:t>7</w:t>
+        </w:r>
+      </w:fldSimple>
       <w:r>
         <w:t xml:space="preserve"> - Zobrazenie v časti Import</w:t>
       </w:r>
@@ -8058,7 +7984,7 @@
           <w:sz w:val="32"/>
         </w:rPr>
       </w:pPr>
-      <w:bookmarkStart w:id="24" w:name="_Toc499801454"/>
+      <w:bookmarkStart w:id="25" w:name="_Toc499801454"/>
       <w:r>
         <w:rPr>
           <w:b/>
@@ -8075,7 +8001,7 @@
         </w:rPr>
         <w:t>Export</w:t>
       </w:r>
-      <w:bookmarkEnd w:id="24"/>
+      <w:bookmarkEnd w:id="25"/>
     </w:p>
     <w:p>
       <w:pPr>
@@ -8117,7 +8043,13 @@
         <w:t>:</w:t>
       </w:r>
       <w:r>
-        <w:t xml:space="preserve"> uloženie RGB zložiek do .</w:t>
+        <w:t xml:space="preserve"> uloženie </w:t>
+      </w:r>
+      <w:r>
+        <w:t>dát bodov grafu</w:t>
+      </w:r>
+      <w:r>
+        <w:t xml:space="preserve"> do .</w:t>
       </w:r>
       <w:proofErr w:type="spellStart"/>
       <w:r>
@@ -8182,9 +8114,9 @@
           <w:lang w:eastAsia="sk-SK"/>
         </w:rPr>
         <w:drawing>
-          <wp:inline distT="0" distB="0" distL="0" distR="0" wp14:anchorId="46FE7FFC" wp14:editId="2C80D0B9">
-            <wp:extent cx="6122035" cy="2806641"/>
-            <wp:effectExtent l="0" t="0" r="0" b="0"/>
+          <wp:inline distT="0" distB="0" distL="0" distR="0" wp14:anchorId="46FE7FFC" wp14:editId="5EAEF280">
+            <wp:extent cx="5897880" cy="2818130"/>
+            <wp:effectExtent l="0" t="0" r="0" b="1270"/>
             <wp:docPr id="11" name="Obrázok 11"/>
             <wp:cNvGraphicFramePr>
               <a:graphicFrameLocks xmlns:a="http://schemas.openxmlformats.org/drawingml/2006/main" noChangeAspect="1"/>
@@ -8199,7 +8131,7 @@
                     </pic:cNvPicPr>
                   </pic:nvPicPr>
                   <pic:blipFill>
-                    <a:blip r:embed="rId16">
+                    <a:blip r:embed="rId16" cstate="print">
                       <a:extLst>
                         <a:ext uri="{28A0092B-C50C-407E-A947-70E740481C1C}">
                           <a14:useLocalDpi xmlns:a14="http://schemas.microsoft.com/office/drawing/2010/main" val="0"/>
@@ -8213,7 +8145,7 @@
                   <pic:spPr bwMode="auto">
                     <a:xfrm>
                       <a:off x="0" y="0"/>
-                      <a:ext cx="6147620" cy="2818370"/>
+                      <a:ext cx="5898382" cy="2818370"/>
                     </a:xfrm>
                     <a:prstGeom prst="rect">
                       <a:avLst/>
@@ -8238,34 +8170,16 @@
       <w:r>
         <w:t xml:space="preserve">Obrázok </w:t>
       </w:r>
-      <w:r>
-        <w:fldChar w:fldCharType="begin"/>
-      </w:r>
-      <w:r>
-        <w:instrText xml:space="preserve"> SEQ Obrázok \* ARABIC </w:instrText>
-      </w:r>
-      <w:r>
-        <w:fldChar w:fldCharType="separate"/>
-      </w:r>
-      <w:r>
-        <w:rPr>
-          <w:noProof/>
-        </w:rPr>
-        <w:t>8</w:t>
-      </w:r>
-      <w:r>
-        <w:rPr>
-          <w:noProof/>
-        </w:rPr>
-        <w:fldChar w:fldCharType="end"/>
-      </w:r>
-      <w:r>
-        <w:t xml:space="preserve"> - Zobraz</w:t>
-      </w:r>
-      <w:bookmarkStart w:id="25" w:name="_GoBack"/>
-      <w:bookmarkEnd w:id="25"/>
-      <w:r>
-        <w:t>enie v časti Export</w:t>
+      <w:fldSimple w:instr=" SEQ Obrázok \* ARABIC ">
+        <w:r>
+          <w:rPr>
+            <w:noProof/>
+          </w:rPr>
+          <w:t>8</w:t>
+        </w:r>
+      </w:fldSimple>
+      <w:r>
+        <w:t xml:space="preserve"> - Zobrazenie v časti Export</w:t>
       </w:r>
     </w:p>
     <w:p>
@@ -14402,7 +14316,7 @@
 </file>
 
 <file path=customXml/itemProps1.xml><?xml version="1.0" encoding="utf-8"?>
-<ds:datastoreItem xmlns:ds="http://schemas.openxmlformats.org/officeDocument/2006/customXml" ds:itemID="{E209140C-FEFA-8247-848B-F2E100E5AF15}">
+<ds:datastoreItem xmlns:ds="http://schemas.openxmlformats.org/officeDocument/2006/customXml" ds:itemID="{343816EF-672B-CA4A-B6CF-26912C0021E2}">
   <ds:schemaRefs>
     <ds:schemaRef ds:uri="http://schemas.openxmlformats.org/officeDocument/2006/bibliography"/>
   </ds:schemaRefs>

</xml_diff>